<commit_message>
Wireframes updated with details of css code
</commit_message>
<xml_diff>
--- a/PAWS4THOUGHT Documentation v1.docx
+++ b/PAWS4THOUGHT Documentation v1.docx
@@ -219,6 +219,16 @@
         </w:rPr>
         <w:t xml:space="preserve"> aim and content of the website</w:t>
       </w:r>
+      <w:r>
+        <w:rPr>
+          <w:rFonts w:ascii="Arial" w:hAnsi="Arial" w:cs="Arial"/>
+          <w:b w:val="0"/>
+          <w:color w:val="003964"/>
+          <w:sz w:val="20"/>
+          <w:szCs w:val="20"/>
+        </w:rPr>
+        <w:t>;</w:t>
+      </w:r>
     </w:p>
     <w:p>
       <w:pPr>
@@ -259,6 +269,16 @@
         </w:rPr>
         <w:t xml:space="preserve"> user requirements</w:t>
       </w:r>
+      <w:r>
+        <w:rPr>
+          <w:rFonts w:ascii="Arial" w:hAnsi="Arial" w:cs="Arial"/>
+          <w:b w:val="0"/>
+          <w:color w:val="003964"/>
+          <w:sz w:val="20"/>
+          <w:szCs w:val="20"/>
+        </w:rPr>
+        <w:t>;</w:t>
+      </w:r>
     </w:p>
     <w:p>
       <w:pPr>
@@ -286,7 +306,17 @@
           <w:sz w:val="20"/>
           <w:szCs w:val="20"/>
         </w:rPr>
-        <w:t>timescales</w:t>
+        <w:t>timesc</w:t>
+      </w:r>
+      <w:r>
+        <w:rPr>
+          <w:rFonts w:ascii="Arial" w:hAnsi="Arial" w:cs="Arial"/>
+          <w:b w:val="0"/>
+          <w:color w:val="003964"/>
+          <w:sz w:val="20"/>
+          <w:szCs w:val="20"/>
+        </w:rPr>
+        <w:t>ales</w:t>
       </w:r>
       <w:proofErr w:type="gramEnd"/>
       <w:r>
@@ -297,7 +327,7 @@
           <w:sz w:val="20"/>
           <w:szCs w:val="20"/>
         </w:rPr>
-        <w:t xml:space="preserve"> for completing the website.</w:t>
+        <w:t xml:space="preserve"> for completing the website;</w:t>
       </w:r>
     </w:p>
     <w:p>
@@ -574,7 +604,7 @@
     <w:p>
       <w:pPr>
         <w:shd w:val="clear" w:color="auto" w:fill="FFFFFF"/>
-        <w:spacing w:after="240" w:line="360" w:lineRule="auto"/>
+        <w:spacing w:line="360" w:lineRule="auto"/>
         <w:ind w:firstLine="720"/>
         <w:rPr>
           <w:rFonts w:ascii="Arial" w:hAnsi="Arial" w:cs="Arial"/>
@@ -594,11 +624,21 @@
         </w:rPr>
         <w:t>• Promote their shop and their products online</w:t>
       </w:r>
+      <w:r>
+        <w:rPr>
+          <w:rFonts w:ascii="Arial" w:hAnsi="Arial" w:cs="Arial"/>
+          <w:color w:val="24292E"/>
+          <w:sz w:val="20"/>
+          <w:szCs w:val="20"/>
+          <w:lang w:eastAsia="en-IE"/>
+        </w:rPr>
+        <w:t>;</w:t>
+      </w:r>
     </w:p>
     <w:p>
       <w:pPr>
         <w:shd w:val="clear" w:color="auto" w:fill="FFFFFF"/>
-        <w:spacing w:after="240" w:line="360" w:lineRule="auto"/>
+        <w:spacing w:line="360" w:lineRule="auto"/>
         <w:ind w:firstLine="720"/>
         <w:rPr>
           <w:rFonts w:ascii="Arial" w:hAnsi="Arial" w:cs="Arial"/>
@@ -618,6 +658,30 @@
         </w:rPr>
         <w:t>• Attracting customers to visit their shop</w:t>
       </w:r>
+      <w:r>
+        <w:rPr>
+          <w:rFonts w:ascii="Arial" w:hAnsi="Arial" w:cs="Arial"/>
+          <w:color w:val="24292E"/>
+          <w:sz w:val="20"/>
+          <w:szCs w:val="20"/>
+          <w:lang w:eastAsia="en-IE"/>
+        </w:rPr>
+        <w:t>;</w:t>
+      </w:r>
+    </w:p>
+    <w:p>
+      <w:pPr>
+        <w:shd w:val="clear" w:color="auto" w:fill="FFFFFF"/>
+        <w:spacing w:line="360" w:lineRule="auto"/>
+        <w:ind w:firstLine="720"/>
+        <w:rPr>
+          <w:rFonts w:ascii="Arial" w:hAnsi="Arial" w:cs="Arial"/>
+          <w:color w:val="24292E"/>
+          <w:sz w:val="20"/>
+          <w:szCs w:val="20"/>
+          <w:lang w:eastAsia="en-IE"/>
+        </w:rPr>
+      </w:pPr>
     </w:p>
     <w:p>
       <w:pPr>
@@ -669,6 +733,16 @@
         </w:rPr>
         <w:t>10 categories of products they offer and to show the best seller in each category</w:t>
       </w:r>
+      <w:r>
+        <w:rPr>
+          <w:rFonts w:ascii="Arial" w:eastAsia="Times New Roman" w:hAnsi="Arial" w:cs="Arial"/>
+          <w:color w:val="24292E"/>
+          <w:sz w:val="20"/>
+          <w:szCs w:val="20"/>
+          <w:lang w:eastAsia="en-IE"/>
+        </w:rPr>
+        <w:t>;</w:t>
+      </w:r>
     </w:p>
     <w:p>
       <w:pPr>
@@ -695,7 +769,17 @@
           <w:szCs w:val="20"/>
           <w:lang w:eastAsia="en-IE"/>
         </w:rPr>
-        <w:t xml:space="preserve">Services they offer: Grooming, Boarding and Dietician &amp; Nutrition </w:t>
+        <w:t>Services they offer: Grooming, Boa</w:t>
+      </w:r>
+      <w:r>
+        <w:rPr>
+          <w:rFonts w:ascii="Arial" w:eastAsia="Times New Roman" w:hAnsi="Arial" w:cs="Arial"/>
+          <w:color w:val="24292E"/>
+          <w:sz w:val="20"/>
+          <w:szCs w:val="20"/>
+          <w:lang w:eastAsia="en-IE"/>
+        </w:rPr>
+        <w:t>rding and Dietician &amp; Nutrition;</w:t>
       </w:r>
     </w:p>
     <w:p>
@@ -725,6 +809,16 @@
         </w:rPr>
         <w:t>A brief history of the company and profiles of the team members</w:t>
       </w:r>
+      <w:r>
+        <w:rPr>
+          <w:rFonts w:ascii="Arial" w:eastAsia="Times New Roman" w:hAnsi="Arial" w:cs="Arial"/>
+          <w:color w:val="24292E"/>
+          <w:sz w:val="20"/>
+          <w:szCs w:val="20"/>
+          <w:lang w:eastAsia="en-IE"/>
+        </w:rPr>
+        <w:t>;</w:t>
+      </w:r>
     </w:p>
     <w:p>
       <w:pPr>
@@ -753,6 +847,16 @@
         </w:rPr>
         <w:t>A video and images about the shop, products and services they offer</w:t>
       </w:r>
+      <w:r>
+        <w:rPr>
+          <w:rFonts w:ascii="Arial" w:eastAsia="Times New Roman" w:hAnsi="Arial" w:cs="Arial"/>
+          <w:color w:val="24292E"/>
+          <w:sz w:val="20"/>
+          <w:szCs w:val="20"/>
+          <w:lang w:eastAsia="en-IE"/>
+        </w:rPr>
+        <w:t>;</w:t>
+      </w:r>
     </w:p>
     <w:p>
       <w:pPr>
@@ -811,6 +915,16 @@
           <w:szCs w:val="20"/>
           <w:lang w:eastAsia="en-IE"/>
         </w:rPr>
+        <w:t>;</w:t>
+      </w:r>
+      <w:r>
+        <w:rPr>
+          <w:rFonts w:ascii="Arial" w:eastAsia="Times New Roman" w:hAnsi="Arial" w:cs="Arial"/>
+          <w:color w:val="24292E"/>
+          <w:sz w:val="20"/>
+          <w:szCs w:val="20"/>
+          <w:lang w:eastAsia="en-IE"/>
+        </w:rPr>
         <w:t xml:space="preserve"> </w:t>
       </w:r>
     </w:p>
@@ -841,6 +955,16 @@
         </w:rPr>
         <w:t>Location and address of the shop</w:t>
       </w:r>
+      <w:r>
+        <w:rPr>
+          <w:rFonts w:ascii="Arial" w:eastAsia="Times New Roman" w:hAnsi="Arial" w:cs="Arial"/>
+          <w:color w:val="24292E"/>
+          <w:sz w:val="20"/>
+          <w:szCs w:val="20"/>
+          <w:lang w:eastAsia="en-IE"/>
+        </w:rPr>
+        <w:t>;</w:t>
+      </w:r>
     </w:p>
     <w:p>
       <w:pPr>
@@ -869,6 +993,16 @@
         </w:rPr>
         <w:t>Contact details: email address and phone number</w:t>
       </w:r>
+      <w:r>
+        <w:rPr>
+          <w:rFonts w:ascii="Arial" w:eastAsia="Times New Roman" w:hAnsi="Arial" w:cs="Arial"/>
+          <w:color w:val="24292E"/>
+          <w:sz w:val="20"/>
+          <w:szCs w:val="20"/>
+          <w:lang w:eastAsia="en-IE"/>
+        </w:rPr>
+        <w:t>;</w:t>
+      </w:r>
     </w:p>
     <w:p>
       <w:pPr>
@@ -897,6 +1031,16 @@
         </w:rPr>
         <w:t>Opening hours</w:t>
       </w:r>
+      <w:r>
+        <w:rPr>
+          <w:rFonts w:ascii="Arial" w:eastAsia="Times New Roman" w:hAnsi="Arial" w:cs="Arial"/>
+          <w:color w:val="24292E"/>
+          <w:sz w:val="20"/>
+          <w:szCs w:val="20"/>
+          <w:lang w:eastAsia="en-IE"/>
+        </w:rPr>
+        <w:t>;</w:t>
+      </w:r>
     </w:p>
     <w:p>
       <w:pPr>
@@ -1032,6 +1176,16 @@
         </w:rPr>
         <w:t>Time allocated for completion: 2 weeks</w:t>
       </w:r>
+      <w:r>
+        <w:rPr>
+          <w:rFonts w:ascii="Arial" w:hAnsi="Arial" w:cs="Arial"/>
+          <w:color w:val="24292E"/>
+          <w:sz w:val="20"/>
+          <w:szCs w:val="20"/>
+          <w:lang w:eastAsia="en-IE"/>
+        </w:rPr>
+        <w:t>.</w:t>
+      </w:r>
     </w:p>
     <w:p>
       <w:pPr>
@@ -1364,8 +1518,6 @@
           <w:sz w:val="24"/>
         </w:rPr>
       </w:pPr>
-      <w:bookmarkStart w:id="0" w:name="_GoBack"/>
-      <w:bookmarkEnd w:id="0"/>
     </w:p>
     <w:p>
       <w:pPr>
@@ -1534,6 +1686,15 @@
         </w:rPr>
         <w:t>wireframes</w:t>
       </w:r>
+      <w:r>
+        <w:rPr>
+          <w:rFonts w:ascii="Arial" w:hAnsi="Arial" w:cs="Arial"/>
+          <w:b w:val="0"/>
+          <w:sz w:val="20"/>
+          <w:szCs w:val="20"/>
+        </w:rPr>
+        <w:t>;</w:t>
+      </w:r>
     </w:p>
     <w:p>
       <w:pPr>
@@ -1593,6 +1754,15 @@
         </w:rPr>
         <w:t>sitemap</w:t>
       </w:r>
+      <w:r>
+        <w:rPr>
+          <w:rFonts w:ascii="Arial" w:hAnsi="Arial" w:cs="Arial"/>
+          <w:b w:val="0"/>
+          <w:sz w:val="20"/>
+          <w:szCs w:val="20"/>
+        </w:rPr>
+        <w:t>;</w:t>
+      </w:r>
     </w:p>
     <w:p>
       <w:pPr>
@@ -1681,6 +1851,15 @@
         </w:rPr>
         <w:t xml:space="preserve"> wireframes</w:t>
       </w:r>
+      <w:r>
+        <w:rPr>
+          <w:rFonts w:ascii="Arial" w:hAnsi="Arial" w:cs="Arial"/>
+          <w:b w:val="0"/>
+          <w:sz w:val="20"/>
+          <w:szCs w:val="20"/>
+        </w:rPr>
+        <w:t>;</w:t>
+      </w:r>
     </w:p>
     <w:p>
       <w:pPr>
@@ -1759,6 +1938,15 @@
         </w:rPr>
         <w:t xml:space="preserve"> wireframes</w:t>
       </w:r>
+      <w:r>
+        <w:rPr>
+          <w:rFonts w:ascii="Arial" w:hAnsi="Arial" w:cs="Arial"/>
+          <w:b w:val="0"/>
+          <w:sz w:val="20"/>
+          <w:szCs w:val="20"/>
+        </w:rPr>
+        <w:t>;</w:t>
+      </w:r>
     </w:p>
     <w:p>
       <w:pPr>
@@ -1838,6 +2026,15 @@
         </w:rPr>
         <w:t>on Contact page, Products page and Services page – the buttons and the email address link to the email address of the shop</w:t>
       </w:r>
+      <w:r>
+        <w:rPr>
+          <w:rFonts w:ascii="Arial" w:hAnsi="Arial" w:cs="Arial"/>
+          <w:b w:val="0"/>
+          <w:sz w:val="20"/>
+          <w:szCs w:val="20"/>
+        </w:rPr>
+        <w:t>;</w:t>
+      </w:r>
     </w:p>
     <w:p>
       <w:pPr>
@@ -1897,6 +2094,15 @@
         </w:rPr>
         <w:t>see wireframes</w:t>
       </w:r>
+      <w:r>
+        <w:rPr>
+          <w:rFonts w:ascii="Arial" w:hAnsi="Arial" w:cs="Arial"/>
+          <w:b w:val="0"/>
+          <w:sz w:val="20"/>
+          <w:szCs w:val="20"/>
+        </w:rPr>
+        <w:t>;</w:t>
+      </w:r>
     </w:p>
     <w:p>
       <w:pPr>
@@ -1975,473 +2181,325 @@
         </w:rPr>
         <w:t>see wireframes</w:t>
       </w:r>
-    </w:p>
-    <w:p>
-      <w:pPr>
-        <w:pStyle w:val="Title"/>
-        <w:spacing w:line="360" w:lineRule="auto"/>
-        <w:jc w:val="left"/>
-        <w:rPr>
-          <w:rFonts w:ascii="Arial" w:hAnsi="Arial" w:cs="Arial"/>
-          <w:b w:val="0"/>
-          <w:sz w:val="24"/>
-        </w:rPr>
-      </w:pPr>
-    </w:p>
-    <w:p>
-      <w:pPr>
-        <w:pStyle w:val="Title"/>
-        <w:spacing w:line="360" w:lineRule="auto"/>
-        <w:jc w:val="left"/>
-        <w:rPr>
-          <w:rFonts w:ascii="Arial" w:hAnsi="Arial" w:cs="Arial"/>
-          <w:b w:val="0"/>
-          <w:sz w:val="24"/>
-        </w:rPr>
-      </w:pPr>
-    </w:p>
-    <w:p>
-      <w:pPr>
-        <w:pStyle w:val="Title"/>
-        <w:spacing w:line="360" w:lineRule="auto"/>
-        <w:jc w:val="left"/>
-        <w:rPr>
-          <w:rFonts w:ascii="Arial" w:hAnsi="Arial" w:cs="Arial"/>
-          <w:b w:val="0"/>
-          <w:sz w:val="24"/>
-        </w:rPr>
-      </w:pPr>
-    </w:p>
-    <w:p>
-      <w:pPr>
-        <w:pStyle w:val="Title"/>
-        <w:spacing w:line="360" w:lineRule="auto"/>
-        <w:jc w:val="left"/>
-        <w:rPr>
-          <w:rFonts w:ascii="Arial" w:hAnsi="Arial" w:cs="Arial"/>
-          <w:b w:val="0"/>
-          <w:sz w:val="24"/>
-        </w:rPr>
-      </w:pPr>
-    </w:p>
-    <w:p>
-      <w:pPr>
-        <w:pStyle w:val="Title"/>
-        <w:spacing w:line="360" w:lineRule="auto"/>
-        <w:jc w:val="left"/>
-        <w:rPr>
-          <w:rFonts w:ascii="Arial" w:hAnsi="Arial" w:cs="Arial"/>
-          <w:b w:val="0"/>
-          <w:sz w:val="24"/>
-        </w:rPr>
-      </w:pPr>
-    </w:p>
-    <w:p>
-      <w:pPr>
-        <w:pStyle w:val="Title"/>
-        <w:spacing w:line="360" w:lineRule="auto"/>
-        <w:jc w:val="left"/>
-        <w:rPr>
-          <w:rFonts w:ascii="Arial" w:hAnsi="Arial" w:cs="Arial"/>
-          <w:b w:val="0"/>
-          <w:sz w:val="24"/>
-        </w:rPr>
-      </w:pPr>
-    </w:p>
-    <w:p>
-      <w:pPr>
-        <w:pStyle w:val="Title"/>
-        <w:spacing w:line="360" w:lineRule="auto"/>
-        <w:jc w:val="left"/>
-        <w:rPr>
-          <w:rFonts w:ascii="Arial" w:hAnsi="Arial" w:cs="Arial"/>
-          <w:b w:val="0"/>
-          <w:sz w:val="24"/>
-        </w:rPr>
-      </w:pPr>
-    </w:p>
-    <w:p>
-      <w:pPr>
-        <w:pStyle w:val="Title"/>
-        <w:spacing w:line="360" w:lineRule="auto"/>
-        <w:jc w:val="left"/>
-        <w:rPr>
-          <w:rFonts w:ascii="Arial" w:hAnsi="Arial" w:cs="Arial"/>
-          <w:b w:val="0"/>
-          <w:sz w:val="24"/>
-        </w:rPr>
-      </w:pPr>
-    </w:p>
-    <w:p>
-      <w:pPr>
-        <w:pStyle w:val="Title"/>
-        <w:spacing w:line="360" w:lineRule="auto"/>
-        <w:jc w:val="left"/>
-        <w:rPr>
-          <w:rFonts w:ascii="Arial" w:hAnsi="Arial" w:cs="Arial"/>
-          <w:b w:val="0"/>
-          <w:sz w:val="24"/>
-        </w:rPr>
-      </w:pPr>
-    </w:p>
-    <w:p>
-      <w:pPr>
-        <w:pStyle w:val="Title"/>
-        <w:spacing w:line="360" w:lineRule="auto"/>
-        <w:jc w:val="left"/>
-        <w:rPr>
-          <w:rFonts w:ascii="Arial" w:hAnsi="Arial" w:cs="Arial"/>
-          <w:b w:val="0"/>
-          <w:sz w:val="24"/>
-        </w:rPr>
-      </w:pPr>
-    </w:p>
-    <w:p>
-      <w:pPr>
-        <w:pStyle w:val="Title"/>
-        <w:spacing w:line="360" w:lineRule="auto"/>
-        <w:jc w:val="left"/>
-        <w:rPr>
-          <w:rFonts w:ascii="Arial" w:hAnsi="Arial" w:cs="Arial"/>
-          <w:b w:val="0"/>
-          <w:sz w:val="24"/>
-        </w:rPr>
-      </w:pPr>
-    </w:p>
-    <w:p>
-      <w:pPr>
-        <w:pStyle w:val="Title"/>
-        <w:spacing w:line="360" w:lineRule="auto"/>
-        <w:jc w:val="left"/>
-        <w:rPr>
-          <w:rFonts w:ascii="Arial" w:hAnsi="Arial" w:cs="Arial"/>
-          <w:b w:val="0"/>
-          <w:sz w:val="24"/>
-        </w:rPr>
-      </w:pPr>
-    </w:p>
-    <w:p>
-      <w:pPr>
-        <w:pStyle w:val="Title"/>
-        <w:spacing w:line="360" w:lineRule="auto"/>
-        <w:jc w:val="left"/>
-        <w:rPr>
-          <w:rFonts w:ascii="Arial" w:hAnsi="Arial" w:cs="Arial"/>
-          <w:b w:val="0"/>
-          <w:sz w:val="24"/>
-        </w:rPr>
-      </w:pPr>
-    </w:p>
-    <w:p>
-      <w:pPr>
-        <w:pStyle w:val="Title"/>
-        <w:spacing w:line="360" w:lineRule="auto"/>
-        <w:jc w:val="left"/>
-        <w:rPr>
-          <w:rFonts w:ascii="Arial" w:hAnsi="Arial" w:cs="Arial"/>
-          <w:b w:val="0"/>
-          <w:sz w:val="24"/>
-        </w:rPr>
-      </w:pPr>
-    </w:p>
-    <w:p>
-      <w:pPr>
-        <w:pStyle w:val="Title"/>
-        <w:spacing w:line="360" w:lineRule="auto"/>
-        <w:jc w:val="left"/>
-        <w:rPr>
-          <w:rFonts w:ascii="Arial" w:hAnsi="Arial" w:cs="Arial"/>
-          <w:b w:val="0"/>
-          <w:sz w:val="24"/>
-        </w:rPr>
-      </w:pPr>
-    </w:p>
-    <w:p>
-      <w:pPr>
-        <w:pStyle w:val="Title"/>
-        <w:spacing w:line="360" w:lineRule="auto"/>
-        <w:jc w:val="left"/>
-        <w:rPr>
-          <w:rFonts w:ascii="Arial" w:hAnsi="Arial" w:cs="Arial"/>
-          <w:b w:val="0"/>
-          <w:sz w:val="24"/>
-        </w:rPr>
-      </w:pPr>
-    </w:p>
-    <w:p>
-      <w:pPr>
-        <w:pStyle w:val="Title"/>
-        <w:spacing w:line="360" w:lineRule="auto"/>
-        <w:jc w:val="left"/>
-        <w:rPr>
-          <w:rFonts w:ascii="Arial" w:hAnsi="Arial" w:cs="Arial"/>
-          <w:b w:val="0"/>
-          <w:sz w:val="24"/>
-        </w:rPr>
-      </w:pPr>
-    </w:p>
-    <w:p>
-      <w:pPr>
-        <w:pStyle w:val="Title"/>
-        <w:spacing w:line="360" w:lineRule="auto"/>
-        <w:jc w:val="left"/>
-        <w:rPr>
-          <w:rFonts w:ascii="Arial" w:hAnsi="Arial" w:cs="Arial"/>
-          <w:b w:val="0"/>
-          <w:sz w:val="24"/>
-        </w:rPr>
-      </w:pPr>
-    </w:p>
-    <w:p>
-      <w:pPr>
-        <w:pStyle w:val="Title"/>
-        <w:spacing w:line="360" w:lineRule="auto"/>
-        <w:jc w:val="left"/>
-        <w:rPr>
-          <w:rFonts w:ascii="Arial" w:hAnsi="Arial" w:cs="Arial"/>
-          <w:b w:val="0"/>
-          <w:sz w:val="24"/>
-        </w:rPr>
-      </w:pPr>
-    </w:p>
-    <w:p>
-      <w:pPr>
-        <w:pStyle w:val="Title"/>
-        <w:spacing w:line="360" w:lineRule="auto"/>
-        <w:jc w:val="left"/>
-        <w:rPr>
-          <w:rFonts w:ascii="Arial" w:hAnsi="Arial" w:cs="Arial"/>
-          <w:b w:val="0"/>
-          <w:sz w:val="24"/>
-        </w:rPr>
-      </w:pPr>
-    </w:p>
-    <w:p>
-      <w:pPr>
-        <w:pStyle w:val="Title"/>
-        <w:spacing w:line="360" w:lineRule="auto"/>
-        <w:jc w:val="left"/>
-        <w:rPr>
-          <w:rFonts w:ascii="Arial" w:hAnsi="Arial" w:cs="Arial"/>
-          <w:b w:val="0"/>
-          <w:sz w:val="24"/>
-        </w:rPr>
-      </w:pPr>
-    </w:p>
-    <w:p>
-      <w:pPr>
-        <w:pStyle w:val="Title"/>
-        <w:spacing w:line="360" w:lineRule="auto"/>
-        <w:jc w:val="left"/>
-        <w:rPr>
-          <w:rFonts w:ascii="Arial" w:hAnsi="Arial" w:cs="Arial"/>
-          <w:b w:val="0"/>
-          <w:sz w:val="24"/>
-        </w:rPr>
-      </w:pPr>
-    </w:p>
-    <w:p>
-      <w:pPr>
-        <w:pStyle w:val="Title"/>
-        <w:spacing w:line="360" w:lineRule="auto"/>
-        <w:jc w:val="left"/>
-        <w:rPr>
-          <w:rFonts w:ascii="Arial" w:hAnsi="Arial" w:cs="Arial"/>
-          <w:b w:val="0"/>
-          <w:sz w:val="24"/>
-        </w:rPr>
-      </w:pPr>
-    </w:p>
-    <w:p>
-      <w:pPr>
-        <w:pStyle w:val="Title"/>
-        <w:spacing w:line="360" w:lineRule="auto"/>
-        <w:jc w:val="left"/>
-        <w:rPr>
-          <w:rFonts w:ascii="Arial" w:hAnsi="Arial" w:cs="Arial"/>
-          <w:b w:val="0"/>
-          <w:sz w:val="24"/>
-        </w:rPr>
-      </w:pPr>
-    </w:p>
-    <w:p>
-      <w:pPr>
-        <w:pStyle w:val="Title"/>
-        <w:spacing w:line="360" w:lineRule="auto"/>
-        <w:jc w:val="left"/>
-        <w:rPr>
-          <w:rFonts w:ascii="Arial" w:hAnsi="Arial" w:cs="Arial"/>
-          <w:b w:val="0"/>
-          <w:sz w:val="24"/>
-        </w:rPr>
-      </w:pPr>
-    </w:p>
-    <w:p>
-      <w:pPr>
-        <w:pStyle w:val="Title"/>
-        <w:spacing w:line="360" w:lineRule="auto"/>
-        <w:jc w:val="left"/>
-        <w:rPr>
-          <w:rFonts w:ascii="Arial" w:hAnsi="Arial" w:cs="Arial"/>
-          <w:b w:val="0"/>
-          <w:sz w:val="24"/>
-        </w:rPr>
-      </w:pPr>
-    </w:p>
-    <w:p>
-      <w:pPr>
-        <w:pStyle w:val="Title"/>
-        <w:spacing w:line="360" w:lineRule="auto"/>
-        <w:jc w:val="left"/>
-        <w:rPr>
-          <w:rFonts w:ascii="Arial" w:hAnsi="Arial" w:cs="Arial"/>
-          <w:b w:val="0"/>
-          <w:sz w:val="24"/>
-        </w:rPr>
-      </w:pPr>
-    </w:p>
-    <w:p>
-      <w:pPr>
-        <w:pStyle w:val="Title"/>
-        <w:spacing w:line="360" w:lineRule="auto"/>
-        <w:jc w:val="left"/>
-        <w:rPr>
-          <w:rFonts w:ascii="Arial" w:hAnsi="Arial" w:cs="Arial"/>
-          <w:b w:val="0"/>
-          <w:sz w:val="24"/>
-        </w:rPr>
-      </w:pPr>
-    </w:p>
-    <w:p>
-      <w:pPr>
-        <w:pStyle w:val="Title"/>
-        <w:spacing w:line="360" w:lineRule="auto"/>
-        <w:jc w:val="left"/>
-        <w:rPr>
-          <w:rFonts w:ascii="Arial" w:hAnsi="Arial" w:cs="Arial"/>
-          <w:b w:val="0"/>
-          <w:sz w:val="24"/>
-        </w:rPr>
-      </w:pPr>
-    </w:p>
-    <w:p>
-      <w:pPr>
-        <w:pStyle w:val="Title"/>
-        <w:spacing w:line="360" w:lineRule="auto"/>
-        <w:jc w:val="left"/>
-        <w:rPr>
-          <w:rFonts w:ascii="Arial" w:hAnsi="Arial" w:cs="Arial"/>
-          <w:b w:val="0"/>
-          <w:sz w:val="24"/>
-        </w:rPr>
-      </w:pPr>
-    </w:p>
-    <w:p>
-      <w:pPr>
-        <w:pStyle w:val="Title"/>
-        <w:spacing w:line="360" w:lineRule="auto"/>
-        <w:jc w:val="left"/>
-        <w:rPr>
-          <w:rFonts w:ascii="Arial" w:hAnsi="Arial" w:cs="Arial"/>
-          <w:b w:val="0"/>
-          <w:sz w:val="24"/>
-        </w:rPr>
-      </w:pPr>
-    </w:p>
-    <w:p>
-      <w:pPr>
-        <w:pStyle w:val="Title"/>
-        <w:spacing w:line="360" w:lineRule="auto"/>
-        <w:jc w:val="left"/>
-        <w:rPr>
-          <w:rFonts w:ascii="Arial" w:hAnsi="Arial" w:cs="Arial"/>
-          <w:b w:val="0"/>
-          <w:sz w:val="24"/>
-        </w:rPr>
-      </w:pPr>
-    </w:p>
-    <w:p>
-      <w:pPr>
-        <w:pStyle w:val="Title"/>
-        <w:spacing w:line="360" w:lineRule="auto"/>
-        <w:jc w:val="left"/>
-        <w:rPr>
-          <w:rFonts w:ascii="Arial" w:hAnsi="Arial" w:cs="Arial"/>
-          <w:b w:val="0"/>
-          <w:sz w:val="24"/>
-        </w:rPr>
-      </w:pPr>
-    </w:p>
-    <w:p>
-      <w:pPr>
-        <w:pStyle w:val="Title"/>
-        <w:spacing w:line="360" w:lineRule="auto"/>
-        <w:jc w:val="left"/>
-        <w:rPr>
-          <w:rFonts w:ascii="Arial" w:hAnsi="Arial" w:cs="Arial"/>
-          <w:b w:val="0"/>
-          <w:sz w:val="24"/>
-        </w:rPr>
-      </w:pPr>
-    </w:p>
-    <w:p>
-      <w:pPr>
-        <w:pStyle w:val="Title"/>
-        <w:spacing w:line="360" w:lineRule="auto"/>
-        <w:jc w:val="left"/>
-        <w:rPr>
-          <w:rFonts w:ascii="Arial" w:hAnsi="Arial" w:cs="Arial"/>
-          <w:b w:val="0"/>
-          <w:sz w:val="24"/>
-        </w:rPr>
-      </w:pPr>
-    </w:p>
-    <w:p>
-      <w:pPr>
-        <w:pStyle w:val="Title"/>
-        <w:spacing w:line="360" w:lineRule="auto"/>
-        <w:jc w:val="left"/>
-        <w:rPr>
-          <w:rFonts w:ascii="Arial" w:hAnsi="Arial" w:cs="Arial"/>
-          <w:b w:val="0"/>
-          <w:sz w:val="24"/>
-        </w:rPr>
-      </w:pPr>
-    </w:p>
-    <w:p>
-      <w:pPr>
-        <w:pStyle w:val="Title"/>
-        <w:spacing w:line="360" w:lineRule="auto"/>
-        <w:jc w:val="left"/>
-        <w:rPr>
-          <w:rFonts w:ascii="Arial" w:hAnsi="Arial" w:cs="Arial"/>
-          <w:b w:val="0"/>
-          <w:sz w:val="24"/>
-        </w:rPr>
-      </w:pPr>
-    </w:p>
-    <w:p>
-      <w:pPr>
-        <w:pStyle w:val="Title"/>
-        <w:spacing w:line="360" w:lineRule="auto"/>
-        <w:jc w:val="left"/>
-        <w:rPr>
-          <w:rFonts w:ascii="Arial" w:hAnsi="Arial" w:cs="Arial"/>
-          <w:b w:val="0"/>
-          <w:color w:val="003964"/>
-          <w:sz w:val="20"/>
-          <w:szCs w:val="20"/>
-        </w:rPr>
-      </w:pPr>
-      <w:r>
-        <w:rPr>
-          <w:rFonts w:ascii="Arial" w:hAnsi="Arial" w:cs="Arial"/>
-          <w:b w:val="0"/>
-          <w:color w:val="003964"/>
-          <w:sz w:val="20"/>
-          <w:szCs w:val="20"/>
-        </w:rPr>
-        <w:t>Task B – Build a functioning five page website</w:t>
+      <w:r>
+        <w:rPr>
+          <w:rFonts w:ascii="Arial" w:hAnsi="Arial" w:cs="Arial"/>
+          <w:b w:val="0"/>
+          <w:sz w:val="20"/>
+          <w:szCs w:val="20"/>
+        </w:rPr>
+        <w:t>;</w:t>
+      </w:r>
+    </w:p>
+    <w:p>
+      <w:pPr>
+        <w:pStyle w:val="Title"/>
+        <w:spacing w:line="360" w:lineRule="auto"/>
+        <w:jc w:val="left"/>
+        <w:rPr>
+          <w:rFonts w:ascii="Arial" w:hAnsi="Arial" w:cs="Arial"/>
+          <w:b w:val="0"/>
+          <w:sz w:val="24"/>
+        </w:rPr>
+      </w:pPr>
+    </w:p>
+    <w:p>
+      <w:pPr>
+        <w:pStyle w:val="Title"/>
+        <w:spacing w:line="360" w:lineRule="auto"/>
+        <w:jc w:val="left"/>
+        <w:rPr>
+          <w:rFonts w:ascii="Arial" w:hAnsi="Arial" w:cs="Arial"/>
+          <w:b w:val="0"/>
+          <w:sz w:val="24"/>
+        </w:rPr>
+      </w:pPr>
+    </w:p>
+    <w:p>
+      <w:pPr>
+        <w:pStyle w:val="Title"/>
+        <w:spacing w:line="360" w:lineRule="auto"/>
+        <w:jc w:val="left"/>
+        <w:rPr>
+          <w:rFonts w:ascii="Arial" w:hAnsi="Arial" w:cs="Arial"/>
+          <w:b w:val="0"/>
+          <w:sz w:val="24"/>
+        </w:rPr>
+      </w:pPr>
+    </w:p>
+    <w:p>
+      <w:pPr>
+        <w:pStyle w:val="Title"/>
+        <w:spacing w:line="360" w:lineRule="auto"/>
+        <w:jc w:val="left"/>
+        <w:rPr>
+          <w:rFonts w:ascii="Arial" w:hAnsi="Arial" w:cs="Arial"/>
+          <w:b w:val="0"/>
+          <w:sz w:val="24"/>
+        </w:rPr>
+      </w:pPr>
+    </w:p>
+    <w:p>
+      <w:pPr>
+        <w:pStyle w:val="Title"/>
+        <w:spacing w:line="360" w:lineRule="auto"/>
+        <w:jc w:val="left"/>
+        <w:rPr>
+          <w:rFonts w:ascii="Arial" w:hAnsi="Arial" w:cs="Arial"/>
+          <w:b w:val="0"/>
+          <w:sz w:val="24"/>
+        </w:rPr>
+      </w:pPr>
+    </w:p>
+    <w:p>
+      <w:pPr>
+        <w:pStyle w:val="Title"/>
+        <w:spacing w:line="360" w:lineRule="auto"/>
+        <w:jc w:val="left"/>
+        <w:rPr>
+          <w:rFonts w:ascii="Arial" w:hAnsi="Arial" w:cs="Arial"/>
+          <w:b w:val="0"/>
+          <w:sz w:val="24"/>
+        </w:rPr>
+      </w:pPr>
+    </w:p>
+    <w:p>
+      <w:pPr>
+        <w:pStyle w:val="Title"/>
+        <w:spacing w:line="360" w:lineRule="auto"/>
+        <w:jc w:val="left"/>
+        <w:rPr>
+          <w:rFonts w:ascii="Arial" w:hAnsi="Arial" w:cs="Arial"/>
+          <w:b w:val="0"/>
+          <w:sz w:val="24"/>
+        </w:rPr>
+      </w:pPr>
+    </w:p>
+    <w:p>
+      <w:pPr>
+        <w:pStyle w:val="Title"/>
+        <w:spacing w:line="360" w:lineRule="auto"/>
+        <w:jc w:val="left"/>
+        <w:rPr>
+          <w:rFonts w:ascii="Arial" w:hAnsi="Arial" w:cs="Arial"/>
+          <w:b w:val="0"/>
+          <w:sz w:val="24"/>
+        </w:rPr>
+      </w:pPr>
+    </w:p>
+    <w:p>
+      <w:pPr>
+        <w:pStyle w:val="Title"/>
+        <w:spacing w:line="360" w:lineRule="auto"/>
+        <w:jc w:val="left"/>
+        <w:rPr>
+          <w:rFonts w:ascii="Arial" w:hAnsi="Arial" w:cs="Arial"/>
+          <w:b w:val="0"/>
+          <w:sz w:val="24"/>
+        </w:rPr>
+      </w:pPr>
+    </w:p>
+    <w:p>
+      <w:pPr>
+        <w:pStyle w:val="Title"/>
+        <w:spacing w:line="360" w:lineRule="auto"/>
+        <w:jc w:val="left"/>
+        <w:rPr>
+          <w:rFonts w:ascii="Arial" w:hAnsi="Arial" w:cs="Arial"/>
+          <w:b w:val="0"/>
+          <w:sz w:val="24"/>
+        </w:rPr>
+      </w:pPr>
+    </w:p>
+    <w:p>
+      <w:pPr>
+        <w:pStyle w:val="Title"/>
+        <w:spacing w:line="360" w:lineRule="auto"/>
+        <w:jc w:val="left"/>
+        <w:rPr>
+          <w:rFonts w:ascii="Arial" w:hAnsi="Arial" w:cs="Arial"/>
+          <w:b w:val="0"/>
+          <w:sz w:val="24"/>
+        </w:rPr>
+      </w:pPr>
+    </w:p>
+    <w:p>
+      <w:pPr>
+        <w:pStyle w:val="Title"/>
+        <w:spacing w:line="360" w:lineRule="auto"/>
+        <w:jc w:val="left"/>
+        <w:rPr>
+          <w:rFonts w:ascii="Arial" w:hAnsi="Arial" w:cs="Arial"/>
+          <w:b w:val="0"/>
+          <w:sz w:val="24"/>
+        </w:rPr>
+      </w:pPr>
+    </w:p>
+    <w:p>
+      <w:pPr>
+        <w:pStyle w:val="Title"/>
+        <w:spacing w:line="360" w:lineRule="auto"/>
+        <w:jc w:val="left"/>
+        <w:rPr>
+          <w:rFonts w:ascii="Arial" w:hAnsi="Arial" w:cs="Arial"/>
+          <w:b w:val="0"/>
+          <w:sz w:val="24"/>
+        </w:rPr>
+      </w:pPr>
+    </w:p>
+    <w:p>
+      <w:pPr>
+        <w:pStyle w:val="Title"/>
+        <w:spacing w:line="360" w:lineRule="auto"/>
+        <w:jc w:val="left"/>
+        <w:rPr>
+          <w:rFonts w:ascii="Arial" w:hAnsi="Arial" w:cs="Arial"/>
+          <w:b w:val="0"/>
+          <w:sz w:val="24"/>
+        </w:rPr>
+      </w:pPr>
+    </w:p>
+    <w:p>
+      <w:pPr>
+        <w:pStyle w:val="Title"/>
+        <w:spacing w:line="360" w:lineRule="auto"/>
+        <w:jc w:val="left"/>
+        <w:rPr>
+          <w:rFonts w:ascii="Arial" w:hAnsi="Arial" w:cs="Arial"/>
+          <w:b w:val="0"/>
+          <w:sz w:val="24"/>
+        </w:rPr>
+      </w:pPr>
+    </w:p>
+    <w:p>
+      <w:pPr>
+        <w:pStyle w:val="Title"/>
+        <w:spacing w:line="360" w:lineRule="auto"/>
+        <w:jc w:val="left"/>
+        <w:rPr>
+          <w:rFonts w:ascii="Arial" w:hAnsi="Arial" w:cs="Arial"/>
+          <w:b w:val="0"/>
+          <w:sz w:val="24"/>
+        </w:rPr>
+      </w:pPr>
+    </w:p>
+    <w:p>
+      <w:pPr>
+        <w:pStyle w:val="Title"/>
+        <w:spacing w:line="360" w:lineRule="auto"/>
+        <w:jc w:val="left"/>
+        <w:rPr>
+          <w:rFonts w:ascii="Arial" w:hAnsi="Arial" w:cs="Arial"/>
+          <w:b w:val="0"/>
+          <w:sz w:val="24"/>
+        </w:rPr>
+      </w:pPr>
+    </w:p>
+    <w:p>
+      <w:pPr>
+        <w:pStyle w:val="Title"/>
+        <w:spacing w:line="360" w:lineRule="auto"/>
+        <w:jc w:val="left"/>
+        <w:rPr>
+          <w:rFonts w:ascii="Arial" w:hAnsi="Arial" w:cs="Arial"/>
+          <w:b w:val="0"/>
+          <w:sz w:val="24"/>
+        </w:rPr>
+      </w:pPr>
+    </w:p>
+    <w:p>
+      <w:pPr>
+        <w:pStyle w:val="Title"/>
+        <w:spacing w:line="360" w:lineRule="auto"/>
+        <w:jc w:val="left"/>
+        <w:rPr>
+          <w:rFonts w:ascii="Arial" w:hAnsi="Arial" w:cs="Arial"/>
+          <w:b w:val="0"/>
+          <w:sz w:val="24"/>
+        </w:rPr>
+      </w:pPr>
+    </w:p>
+    <w:p>
+      <w:pPr>
+        <w:pStyle w:val="Title"/>
+        <w:spacing w:line="360" w:lineRule="auto"/>
+        <w:jc w:val="left"/>
+        <w:rPr>
+          <w:rFonts w:ascii="Arial" w:hAnsi="Arial" w:cs="Arial"/>
+          <w:b w:val="0"/>
+          <w:sz w:val="24"/>
+        </w:rPr>
+      </w:pPr>
+    </w:p>
+    <w:p>
+      <w:pPr>
+        <w:pStyle w:val="Title"/>
+        <w:spacing w:line="360" w:lineRule="auto"/>
+        <w:jc w:val="left"/>
+        <w:rPr>
+          <w:rFonts w:ascii="Arial" w:hAnsi="Arial" w:cs="Arial"/>
+          <w:b w:val="0"/>
+          <w:sz w:val="24"/>
+        </w:rPr>
+      </w:pPr>
+    </w:p>
+    <w:p>
+      <w:pPr>
+        <w:pStyle w:val="Title"/>
+        <w:spacing w:line="360" w:lineRule="auto"/>
+        <w:jc w:val="left"/>
+        <w:rPr>
+          <w:rFonts w:ascii="Arial" w:hAnsi="Arial" w:cs="Arial"/>
+          <w:b w:val="0"/>
+          <w:sz w:val="24"/>
+        </w:rPr>
+      </w:pPr>
+    </w:p>
+    <w:p>
+      <w:pPr>
+        <w:pStyle w:val="Title"/>
+        <w:spacing w:line="360" w:lineRule="auto"/>
+        <w:jc w:val="left"/>
+        <w:rPr>
+          <w:rFonts w:ascii="Arial" w:hAnsi="Arial" w:cs="Arial"/>
+          <w:b w:val="0"/>
+          <w:sz w:val="24"/>
+        </w:rPr>
+      </w:pPr>
+      <w:bookmarkStart w:id="0" w:name="_GoBack"/>
+      <w:bookmarkEnd w:id="0"/>
+    </w:p>
+    <w:p>
+      <w:pPr>
+        <w:pStyle w:val="Title"/>
+        <w:spacing w:line="360" w:lineRule="auto"/>
+        <w:jc w:val="left"/>
+        <w:rPr>
+          <w:rFonts w:ascii="Arial" w:hAnsi="Arial" w:cs="Arial"/>
+          <w:color w:val="003964"/>
+          <w:sz w:val="24"/>
+          <w:szCs w:val="20"/>
+        </w:rPr>
+      </w:pPr>
+      <w:r>
+        <w:rPr>
+          <w:rFonts w:ascii="Arial" w:hAnsi="Arial" w:cs="Arial"/>
+          <w:color w:val="003964"/>
+          <w:sz w:val="24"/>
+          <w:szCs w:val="20"/>
+        </w:rPr>
+        <w:lastRenderedPageBreak/>
+        <w:t xml:space="preserve">Task B </w:t>
+      </w:r>
+      <w:r>
+        <w:rPr>
+          <w:rFonts w:ascii="Arial" w:hAnsi="Arial" w:cs="Arial"/>
+          <w:b w:val="0"/>
+          <w:color w:val="003964"/>
+          <w:sz w:val="24"/>
+          <w:szCs w:val="20"/>
+        </w:rPr>
+        <w:t>– Build a functioning five page website</w:t>
       </w:r>
     </w:p>
     <w:p>
@@ -2994,7 +3052,6 @@
           <w:b w:val="0"/>
           <w:sz w:val="24"/>
         </w:rPr>
-        <w:lastRenderedPageBreak/>
         <w:t>carou</w:t>
       </w:r>
       <w:r>
@@ -3810,6 +3867,7 @@
           <w:b w:val="0"/>
           <w:sz w:val="24"/>
         </w:rPr>
+        <w:lastRenderedPageBreak/>
         <w:t xml:space="preserve">Describe </w:t>
       </w:r>
       <w:r>
@@ -4244,7 +4302,6 @@
           <w:b w:val="0"/>
           <w:sz w:val="24"/>
         </w:rPr>
-        <w:lastRenderedPageBreak/>
         <w:t>Explain the use and functionality of:</w:t>
       </w:r>
     </w:p>
@@ -4584,16 +4641,17 @@
   <w:p>
     <w:pPr>
       <w:pStyle w:val="Header"/>
+      <w:jc w:val="center"/>
       <w:rPr>
         <w:rFonts w:ascii="Tahoma" w:hAnsi="Tahoma" w:cs="Tahoma"/>
-        <w:sz w:val="20"/>
+        <w:sz w:val="18"/>
         <w:szCs w:val="20"/>
       </w:rPr>
     </w:pPr>
     <w:r>
       <w:rPr>
         <w:rFonts w:ascii="Tahoma" w:hAnsi="Tahoma" w:cs="Tahoma"/>
-        <w:sz w:val="20"/>
+        <w:sz w:val="18"/>
         <w:szCs w:val="20"/>
         <w:lang w:val="en-IE"/>
       </w:rPr>
@@ -4602,7 +4660,7 @@
     <w:r>
       <w:rPr>
         <w:rFonts w:ascii="Tahoma" w:hAnsi="Tahoma" w:cs="Tahoma"/>
-        <w:sz w:val="20"/>
+        <w:sz w:val="18"/>
         <w:szCs w:val="20"/>
         <w:lang w:val="en-IE"/>
       </w:rPr>
@@ -4612,7 +4670,7 @@
     <w:r>
       <w:rPr>
         <w:rFonts w:ascii="Tahoma" w:hAnsi="Tahoma" w:cs="Tahoma"/>
-        <w:sz w:val="20"/>
+        <w:sz w:val="18"/>
         <w:szCs w:val="20"/>
         <w:lang w:val="en-IE"/>
       </w:rPr>
@@ -4622,7 +4680,7 @@
     <w:r>
       <w:rPr>
         <w:rFonts w:ascii="Tahoma" w:hAnsi="Tahoma" w:cs="Tahoma"/>
-        <w:sz w:val="20"/>
+        <w:sz w:val="18"/>
         <w:szCs w:val="20"/>
         <w:lang w:val="en-IE"/>
       </w:rPr>
@@ -4632,7 +4690,7 @@
     <w:r>
       <w:rPr>
         <w:rFonts w:ascii="Tahoma" w:hAnsi="Tahoma" w:cs="Tahoma"/>
-        <w:sz w:val="20"/>
+        <w:sz w:val="18"/>
         <w:szCs w:val="20"/>
         <w:lang w:val="en-IE"/>
       </w:rPr>
@@ -4642,52 +4700,46 @@
     <w:r>
       <w:rPr>
         <w:rFonts w:ascii="Tahoma" w:hAnsi="Tahoma" w:cs="Tahoma"/>
-        <w:sz w:val="20"/>
+        <w:sz w:val="18"/>
         <w:szCs w:val="20"/>
         <w:lang w:val="en-IE"/>
       </w:rPr>
       <w:tab/>
-      <w:t xml:space="preserve">   </w:t>
+      <w:t xml:space="preserve">   | </w:t>
     </w:r>
     <w:r>
       <w:rPr>
         <w:rFonts w:ascii="Tahoma" w:hAnsi="Tahoma" w:cs="Tahoma"/>
-        <w:sz w:val="20"/>
+        <w:sz w:val="18"/>
         <w:szCs w:val="20"/>
-        <w:lang w:val="en-IE"/>
-      </w:rPr>
-      <w:t xml:space="preserve">| </w:t>
-    </w:r>
-    <w:r>
-      <w:rPr>
-        <w:rFonts w:ascii="Tahoma" w:hAnsi="Tahoma" w:cs="Tahoma"/>
-        <w:sz w:val="20"/>
-        <w:szCs w:val="20"/>
-      </w:rPr>
-      <w:t>City &amp; Guilds Enrolment Number: EBA7234</w:t>
-    </w:r>
-    <w:r>
-      <w:rPr>
-        <w:rFonts w:ascii="Tahoma" w:hAnsi="Tahoma" w:cs="Tahoma"/>
-        <w:sz w:val="20"/>
-        <w:szCs w:val="20"/>
-      </w:rPr>
-      <w:t xml:space="preserve"> | Date: 20/01/2020</w:t>
+      </w:rPr>
+      <w:t>City &amp; Guilds Enrolment Number: | Date: 20/01/2020</w:t>
     </w:r>
   </w:p>
   <w:p>
     <w:pPr>
-      <w:pStyle w:val="Title"/>
+      <w:pStyle w:val="Header"/>
+      <w:jc w:val="center"/>
       <w:rPr>
         <w:rFonts w:ascii="Tahoma" w:hAnsi="Tahoma" w:cs="Tahoma"/>
         <w:sz w:val="18"/>
         <w:szCs w:val="20"/>
       </w:rPr>
     </w:pPr>
+  </w:p>
+  <w:p>
+    <w:pPr>
+      <w:pStyle w:val="Title"/>
+      <w:rPr>
+        <w:rFonts w:ascii="Tahoma" w:hAnsi="Tahoma" w:cs="Tahoma"/>
+        <w:sz w:val="16"/>
+        <w:szCs w:val="20"/>
+      </w:rPr>
+    </w:pPr>
     <w:r>
       <w:rPr>
         <w:rFonts w:ascii="Tahoma" w:hAnsi="Tahoma" w:cs="Tahoma"/>
-        <w:sz w:val="18"/>
+        <w:sz w:val="16"/>
         <w:szCs w:val="20"/>
       </w:rPr>
       <w:t>ICT – Associate Professional – Software Developer</w:t>
@@ -4698,14 +4750,14 @@
       <w:pStyle w:val="Title"/>
       <w:rPr>
         <w:rFonts w:ascii="Tahoma" w:hAnsi="Tahoma" w:cs="Tahoma"/>
-        <w:sz w:val="18"/>
+        <w:sz w:val="16"/>
         <w:szCs w:val="20"/>
       </w:rPr>
     </w:pPr>
     <w:r>
       <w:rPr>
         <w:rFonts w:ascii="Tahoma" w:hAnsi="Tahoma" w:cs="Tahoma"/>
-        <w:sz w:val="18"/>
+        <w:sz w:val="16"/>
         <w:szCs w:val="20"/>
       </w:rPr>
       <w:t>Answer Sheet – Web Development (7540-044)</w:t>

</xml_diff>

<commit_message>
Wireframes and documentation updated
</commit_message>
<xml_diff>
--- a/PAWS4THOUGHT Documentation v1.docx
+++ b/PAWS4THOUGHT Documentation v1.docx
@@ -1684,6 +1684,15 @@
           <w:sz w:val="20"/>
           <w:szCs w:val="20"/>
         </w:rPr>
+        <w:t xml:space="preserve">Index 1 </w:t>
+      </w:r>
+      <w:r>
+        <w:rPr>
+          <w:rFonts w:ascii="Arial" w:hAnsi="Arial" w:cs="Arial"/>
+          <w:b w:val="0"/>
+          <w:sz w:val="20"/>
+          <w:szCs w:val="20"/>
+        </w:rPr>
         <w:t>wireframes</w:t>
       </w:r>
       <w:r>
@@ -1694,6 +1703,33 @@
           <w:szCs w:val="20"/>
         </w:rPr>
         <w:t>;</w:t>
+      </w:r>
+      <w:r>
+        <w:rPr>
+          <w:rFonts w:ascii="Arial" w:hAnsi="Arial" w:cs="Arial"/>
+          <w:b w:val="0"/>
+          <w:sz w:val="20"/>
+          <w:szCs w:val="20"/>
+        </w:rPr>
+        <w:t xml:space="preserve"> </w:t>
+      </w:r>
+      <w:r>
+        <w:rPr>
+          <w:rFonts w:ascii="Arial" w:hAnsi="Arial" w:cs="Arial"/>
+          <w:b w:val="0"/>
+          <w:sz w:val="20"/>
+          <w:szCs w:val="20"/>
+        </w:rPr>
+        <w:t>at the end of</w:t>
+      </w:r>
+      <w:r>
+        <w:rPr>
+          <w:rFonts w:ascii="Arial" w:hAnsi="Arial" w:cs="Arial"/>
+          <w:b w:val="0"/>
+          <w:sz w:val="20"/>
+          <w:szCs w:val="20"/>
+        </w:rPr>
+        <w:t xml:space="preserve"> document</w:t>
       </w:r>
     </w:p>
     <w:p>
@@ -1743,7 +1779,52 @@
           <w:sz w:val="20"/>
           <w:szCs w:val="20"/>
         </w:rPr>
-        <w:t xml:space="preserve"> -&gt; </w:t>
+        <w:t xml:space="preserve"> -&gt;</w:t>
+      </w:r>
+      <w:r>
+        <w:rPr>
+          <w:rFonts w:ascii="Arial" w:hAnsi="Arial" w:cs="Arial"/>
+          <w:b w:val="0"/>
+          <w:sz w:val="20"/>
+          <w:szCs w:val="20"/>
+        </w:rPr>
+        <w:t xml:space="preserve"> </w:t>
+      </w:r>
+      <w:r>
+        <w:rPr>
+          <w:rFonts w:ascii="Arial" w:hAnsi="Arial" w:cs="Arial"/>
+          <w:b w:val="0"/>
+          <w:sz w:val="20"/>
+          <w:szCs w:val="20"/>
+        </w:rPr>
+        <w:t xml:space="preserve">see </w:t>
+      </w:r>
+      <w:r>
+        <w:rPr>
+          <w:rFonts w:ascii="Arial" w:hAnsi="Arial" w:cs="Arial"/>
+          <w:b w:val="0"/>
+          <w:sz w:val="20"/>
+          <w:szCs w:val="20"/>
+        </w:rPr>
+        <w:t>Index 2</w:t>
+      </w:r>
+      <w:r>
+        <w:rPr>
+          <w:rFonts w:ascii="Arial" w:hAnsi="Arial" w:cs="Arial"/>
+          <w:b w:val="0"/>
+          <w:sz w:val="20"/>
+          <w:szCs w:val="20"/>
+        </w:rPr>
+        <w:t xml:space="preserve"> </w:t>
+      </w:r>
+      <w:r>
+        <w:rPr>
+          <w:rFonts w:ascii="Arial" w:hAnsi="Arial" w:cs="Arial"/>
+          <w:b w:val="0"/>
+          <w:sz w:val="20"/>
+          <w:szCs w:val="20"/>
+        </w:rPr>
+        <w:t xml:space="preserve"> </w:t>
       </w:r>
       <w:r>
         <w:rPr>
@@ -1761,7 +1842,7 @@
           <w:sz w:val="20"/>
           <w:szCs w:val="20"/>
         </w:rPr>
-        <w:t>;</w:t>
+        <w:t xml:space="preserve"> at the end of the document</w:t>
       </w:r>
     </w:p>
     <w:p>
@@ -1840,16 +1921,25 @@
           <w:sz w:val="20"/>
           <w:szCs w:val="20"/>
         </w:rPr>
-        <w:t>see</w:t>
-      </w:r>
-      <w:r>
-        <w:rPr>
-          <w:rFonts w:ascii="Arial" w:hAnsi="Arial" w:cs="Arial"/>
-          <w:b w:val="0"/>
-          <w:sz w:val="20"/>
-          <w:szCs w:val="20"/>
-        </w:rPr>
-        <w:t xml:space="preserve"> wireframes</w:t>
+        <w:t xml:space="preserve">see </w:t>
+      </w:r>
+      <w:r>
+        <w:rPr>
+          <w:rFonts w:ascii="Arial" w:hAnsi="Arial" w:cs="Arial"/>
+          <w:b w:val="0"/>
+          <w:sz w:val="20"/>
+          <w:szCs w:val="20"/>
+        </w:rPr>
+        <w:t xml:space="preserve">Index 1 </w:t>
+      </w:r>
+      <w:r>
+        <w:rPr>
+          <w:rFonts w:ascii="Arial" w:hAnsi="Arial" w:cs="Arial"/>
+          <w:b w:val="0"/>
+          <w:sz w:val="20"/>
+          <w:szCs w:val="20"/>
+        </w:rPr>
+        <w:t>wireframes</w:t>
       </w:r>
       <w:r>
         <w:rPr>
@@ -1859,6 +1949,24 @@
           <w:szCs w:val="20"/>
         </w:rPr>
         <w:t>;</w:t>
+      </w:r>
+      <w:r>
+        <w:rPr>
+          <w:rFonts w:ascii="Arial" w:hAnsi="Arial" w:cs="Arial"/>
+          <w:b w:val="0"/>
+          <w:sz w:val="20"/>
+          <w:szCs w:val="20"/>
+        </w:rPr>
+        <w:t xml:space="preserve"> </w:t>
+      </w:r>
+      <w:r>
+        <w:rPr>
+          <w:rFonts w:ascii="Arial" w:hAnsi="Arial" w:cs="Arial"/>
+          <w:b w:val="0"/>
+          <w:sz w:val="20"/>
+          <w:szCs w:val="20"/>
+        </w:rPr>
+        <w:t>at the end of document</w:t>
       </w:r>
     </w:p>
     <w:p>
@@ -1927,16 +2035,25 @@
           <w:sz w:val="20"/>
           <w:szCs w:val="20"/>
         </w:rPr>
-        <w:t>see</w:t>
-      </w:r>
-      <w:r>
-        <w:rPr>
-          <w:rFonts w:ascii="Arial" w:hAnsi="Arial" w:cs="Arial"/>
-          <w:b w:val="0"/>
-          <w:sz w:val="20"/>
-          <w:szCs w:val="20"/>
-        </w:rPr>
-        <w:t xml:space="preserve"> wireframes</w:t>
+        <w:t xml:space="preserve">see </w:t>
+      </w:r>
+      <w:r>
+        <w:rPr>
+          <w:rFonts w:ascii="Arial" w:hAnsi="Arial" w:cs="Arial"/>
+          <w:b w:val="0"/>
+          <w:sz w:val="20"/>
+          <w:szCs w:val="20"/>
+        </w:rPr>
+        <w:t xml:space="preserve">Index 1 </w:t>
+      </w:r>
+      <w:r>
+        <w:rPr>
+          <w:rFonts w:ascii="Arial" w:hAnsi="Arial" w:cs="Arial"/>
+          <w:b w:val="0"/>
+          <w:sz w:val="20"/>
+          <w:szCs w:val="20"/>
+        </w:rPr>
+        <w:t>wireframes</w:t>
       </w:r>
       <w:r>
         <w:rPr>
@@ -1946,6 +2063,24 @@
           <w:szCs w:val="20"/>
         </w:rPr>
         <w:t>;</w:t>
+      </w:r>
+      <w:r>
+        <w:rPr>
+          <w:rFonts w:ascii="Arial" w:hAnsi="Arial" w:cs="Arial"/>
+          <w:b w:val="0"/>
+          <w:sz w:val="20"/>
+          <w:szCs w:val="20"/>
+        </w:rPr>
+        <w:t xml:space="preserve"> </w:t>
+      </w:r>
+      <w:r>
+        <w:rPr>
+          <w:rFonts w:ascii="Arial" w:hAnsi="Arial" w:cs="Arial"/>
+          <w:b w:val="0"/>
+          <w:sz w:val="20"/>
+          <w:szCs w:val="20"/>
+        </w:rPr>
+        <w:t>at the end of document</w:t>
       </w:r>
     </w:p>
     <w:p>
@@ -2092,7 +2227,52 @@
           <w:sz w:val="20"/>
           <w:szCs w:val="20"/>
         </w:rPr>
-        <w:t>see wireframes</w:t>
+        <w:t xml:space="preserve">see </w:t>
+      </w:r>
+      <w:r>
+        <w:rPr>
+          <w:rFonts w:ascii="Arial" w:hAnsi="Arial" w:cs="Arial"/>
+          <w:b w:val="0"/>
+          <w:sz w:val="20"/>
+          <w:szCs w:val="20"/>
+        </w:rPr>
+        <w:t xml:space="preserve">Index 1 </w:t>
+      </w:r>
+      <w:r>
+        <w:rPr>
+          <w:rFonts w:ascii="Arial" w:hAnsi="Arial" w:cs="Arial"/>
+          <w:b w:val="0"/>
+          <w:sz w:val="20"/>
+          <w:szCs w:val="20"/>
+        </w:rPr>
+        <w:t>wireframes</w:t>
+      </w:r>
+      <w:r>
+        <w:rPr>
+          <w:rFonts w:ascii="Arial" w:hAnsi="Arial" w:cs="Arial"/>
+          <w:b w:val="0"/>
+          <w:sz w:val="20"/>
+          <w:szCs w:val="20"/>
+        </w:rPr>
+        <w:t>;</w:t>
+      </w:r>
+      <w:r>
+        <w:rPr>
+          <w:rFonts w:ascii="Arial" w:hAnsi="Arial" w:cs="Arial"/>
+          <w:b w:val="0"/>
+          <w:sz w:val="20"/>
+          <w:szCs w:val="20"/>
+        </w:rPr>
+        <w:t xml:space="preserve"> </w:t>
+      </w:r>
+      <w:r>
+        <w:rPr>
+          <w:rFonts w:ascii="Arial" w:hAnsi="Arial" w:cs="Arial"/>
+          <w:b w:val="0"/>
+          <w:sz w:val="20"/>
+          <w:szCs w:val="20"/>
+        </w:rPr>
+        <w:t>at the end of document</w:t>
       </w:r>
       <w:r>
         <w:rPr>
@@ -2179,7 +2359,25 @@
           <w:sz w:val="20"/>
           <w:szCs w:val="20"/>
         </w:rPr>
-        <w:t>see wireframes</w:t>
+        <w:t xml:space="preserve">see </w:t>
+      </w:r>
+      <w:r>
+        <w:rPr>
+          <w:rFonts w:ascii="Arial" w:hAnsi="Arial" w:cs="Arial"/>
+          <w:b w:val="0"/>
+          <w:sz w:val="20"/>
+          <w:szCs w:val="20"/>
+        </w:rPr>
+        <w:t xml:space="preserve">Index 1 </w:t>
+      </w:r>
+      <w:r>
+        <w:rPr>
+          <w:rFonts w:ascii="Arial" w:hAnsi="Arial" w:cs="Arial"/>
+          <w:b w:val="0"/>
+          <w:sz w:val="20"/>
+          <w:szCs w:val="20"/>
+        </w:rPr>
+        <w:t>wireframes</w:t>
       </w:r>
       <w:r>
         <w:rPr>
@@ -2190,284 +2388,300 @@
         </w:rPr>
         <w:t>;</w:t>
       </w:r>
-    </w:p>
-    <w:p>
-      <w:pPr>
-        <w:pStyle w:val="Title"/>
-        <w:spacing w:line="360" w:lineRule="auto"/>
-        <w:jc w:val="left"/>
-        <w:rPr>
-          <w:rFonts w:ascii="Arial" w:hAnsi="Arial" w:cs="Arial"/>
-          <w:b w:val="0"/>
-          <w:sz w:val="24"/>
-        </w:rPr>
-      </w:pPr>
-    </w:p>
-    <w:p>
-      <w:pPr>
-        <w:pStyle w:val="Title"/>
-        <w:spacing w:line="360" w:lineRule="auto"/>
-        <w:jc w:val="left"/>
-        <w:rPr>
-          <w:rFonts w:ascii="Arial" w:hAnsi="Arial" w:cs="Arial"/>
-          <w:b w:val="0"/>
-          <w:sz w:val="24"/>
-        </w:rPr>
-      </w:pPr>
-    </w:p>
-    <w:p>
-      <w:pPr>
-        <w:pStyle w:val="Title"/>
-        <w:spacing w:line="360" w:lineRule="auto"/>
-        <w:jc w:val="left"/>
-        <w:rPr>
-          <w:rFonts w:ascii="Arial" w:hAnsi="Arial" w:cs="Arial"/>
-          <w:b w:val="0"/>
-          <w:sz w:val="24"/>
-        </w:rPr>
-      </w:pPr>
-    </w:p>
-    <w:p>
-      <w:pPr>
-        <w:pStyle w:val="Title"/>
-        <w:spacing w:line="360" w:lineRule="auto"/>
-        <w:jc w:val="left"/>
-        <w:rPr>
-          <w:rFonts w:ascii="Arial" w:hAnsi="Arial" w:cs="Arial"/>
-          <w:b w:val="0"/>
-          <w:sz w:val="24"/>
-        </w:rPr>
-      </w:pPr>
-    </w:p>
-    <w:p>
-      <w:pPr>
-        <w:pStyle w:val="Title"/>
-        <w:spacing w:line="360" w:lineRule="auto"/>
-        <w:jc w:val="left"/>
-        <w:rPr>
-          <w:rFonts w:ascii="Arial" w:hAnsi="Arial" w:cs="Arial"/>
-          <w:b w:val="0"/>
-          <w:sz w:val="24"/>
-        </w:rPr>
-      </w:pPr>
-    </w:p>
-    <w:p>
-      <w:pPr>
-        <w:pStyle w:val="Title"/>
-        <w:spacing w:line="360" w:lineRule="auto"/>
-        <w:jc w:val="left"/>
-        <w:rPr>
-          <w:rFonts w:ascii="Arial" w:hAnsi="Arial" w:cs="Arial"/>
-          <w:b w:val="0"/>
-          <w:sz w:val="24"/>
-        </w:rPr>
-      </w:pPr>
-    </w:p>
-    <w:p>
-      <w:pPr>
-        <w:pStyle w:val="Title"/>
-        <w:spacing w:line="360" w:lineRule="auto"/>
-        <w:jc w:val="left"/>
-        <w:rPr>
-          <w:rFonts w:ascii="Arial" w:hAnsi="Arial" w:cs="Arial"/>
-          <w:b w:val="0"/>
-          <w:sz w:val="24"/>
-        </w:rPr>
-      </w:pPr>
-    </w:p>
-    <w:p>
-      <w:pPr>
-        <w:pStyle w:val="Title"/>
-        <w:spacing w:line="360" w:lineRule="auto"/>
-        <w:jc w:val="left"/>
-        <w:rPr>
-          <w:rFonts w:ascii="Arial" w:hAnsi="Arial" w:cs="Arial"/>
-          <w:b w:val="0"/>
-          <w:sz w:val="24"/>
-        </w:rPr>
-      </w:pPr>
-    </w:p>
-    <w:p>
-      <w:pPr>
-        <w:pStyle w:val="Title"/>
-        <w:spacing w:line="360" w:lineRule="auto"/>
-        <w:jc w:val="left"/>
-        <w:rPr>
-          <w:rFonts w:ascii="Arial" w:hAnsi="Arial" w:cs="Arial"/>
-          <w:b w:val="0"/>
-          <w:sz w:val="24"/>
-        </w:rPr>
-      </w:pPr>
-    </w:p>
-    <w:p>
-      <w:pPr>
-        <w:pStyle w:val="Title"/>
-        <w:spacing w:line="360" w:lineRule="auto"/>
-        <w:jc w:val="left"/>
-        <w:rPr>
-          <w:rFonts w:ascii="Arial" w:hAnsi="Arial" w:cs="Arial"/>
-          <w:b w:val="0"/>
-          <w:sz w:val="24"/>
-        </w:rPr>
-      </w:pPr>
-    </w:p>
-    <w:p>
-      <w:pPr>
-        <w:pStyle w:val="Title"/>
-        <w:spacing w:line="360" w:lineRule="auto"/>
-        <w:jc w:val="left"/>
-        <w:rPr>
-          <w:rFonts w:ascii="Arial" w:hAnsi="Arial" w:cs="Arial"/>
-          <w:b w:val="0"/>
-          <w:sz w:val="24"/>
-        </w:rPr>
-      </w:pPr>
-    </w:p>
-    <w:p>
-      <w:pPr>
-        <w:pStyle w:val="Title"/>
-        <w:spacing w:line="360" w:lineRule="auto"/>
-        <w:jc w:val="left"/>
-        <w:rPr>
-          <w:rFonts w:ascii="Arial" w:hAnsi="Arial" w:cs="Arial"/>
-          <w:b w:val="0"/>
-          <w:sz w:val="24"/>
-        </w:rPr>
-      </w:pPr>
-    </w:p>
-    <w:p>
-      <w:pPr>
-        <w:pStyle w:val="Title"/>
-        <w:spacing w:line="360" w:lineRule="auto"/>
-        <w:jc w:val="left"/>
-        <w:rPr>
-          <w:rFonts w:ascii="Arial" w:hAnsi="Arial" w:cs="Arial"/>
-          <w:b w:val="0"/>
-          <w:sz w:val="24"/>
-        </w:rPr>
-      </w:pPr>
-    </w:p>
-    <w:p>
-      <w:pPr>
-        <w:pStyle w:val="Title"/>
-        <w:spacing w:line="360" w:lineRule="auto"/>
-        <w:jc w:val="left"/>
-        <w:rPr>
-          <w:rFonts w:ascii="Arial" w:hAnsi="Arial" w:cs="Arial"/>
-          <w:b w:val="0"/>
-          <w:sz w:val="24"/>
-        </w:rPr>
-      </w:pPr>
-    </w:p>
-    <w:p>
-      <w:pPr>
-        <w:pStyle w:val="Title"/>
-        <w:spacing w:line="360" w:lineRule="auto"/>
-        <w:jc w:val="left"/>
-        <w:rPr>
-          <w:rFonts w:ascii="Arial" w:hAnsi="Arial" w:cs="Arial"/>
-          <w:b w:val="0"/>
-          <w:sz w:val="24"/>
-        </w:rPr>
-      </w:pPr>
-    </w:p>
-    <w:p>
-      <w:pPr>
-        <w:pStyle w:val="Title"/>
-        <w:spacing w:line="360" w:lineRule="auto"/>
-        <w:jc w:val="left"/>
-        <w:rPr>
-          <w:rFonts w:ascii="Arial" w:hAnsi="Arial" w:cs="Arial"/>
-          <w:b w:val="0"/>
-          <w:sz w:val="24"/>
-        </w:rPr>
-      </w:pPr>
-    </w:p>
-    <w:p>
-      <w:pPr>
-        <w:pStyle w:val="Title"/>
-        <w:spacing w:line="360" w:lineRule="auto"/>
-        <w:jc w:val="left"/>
-        <w:rPr>
-          <w:rFonts w:ascii="Arial" w:hAnsi="Arial" w:cs="Arial"/>
-          <w:b w:val="0"/>
-          <w:sz w:val="24"/>
-        </w:rPr>
-      </w:pPr>
-    </w:p>
-    <w:p>
-      <w:pPr>
-        <w:pStyle w:val="Title"/>
-        <w:spacing w:line="360" w:lineRule="auto"/>
-        <w:jc w:val="left"/>
-        <w:rPr>
-          <w:rFonts w:ascii="Arial" w:hAnsi="Arial" w:cs="Arial"/>
-          <w:b w:val="0"/>
-          <w:sz w:val="24"/>
-        </w:rPr>
-      </w:pPr>
-    </w:p>
-    <w:p>
-      <w:pPr>
-        <w:pStyle w:val="Title"/>
-        <w:spacing w:line="360" w:lineRule="auto"/>
-        <w:jc w:val="left"/>
-        <w:rPr>
-          <w:rFonts w:ascii="Arial" w:hAnsi="Arial" w:cs="Arial"/>
-          <w:b w:val="0"/>
-          <w:sz w:val="24"/>
-        </w:rPr>
-      </w:pPr>
-    </w:p>
-    <w:p>
-      <w:pPr>
-        <w:pStyle w:val="Title"/>
-        <w:spacing w:line="360" w:lineRule="auto"/>
-        <w:jc w:val="left"/>
-        <w:rPr>
-          <w:rFonts w:ascii="Arial" w:hAnsi="Arial" w:cs="Arial"/>
-          <w:b w:val="0"/>
-          <w:sz w:val="24"/>
-        </w:rPr>
-      </w:pPr>
-    </w:p>
-    <w:p>
-      <w:pPr>
-        <w:pStyle w:val="Title"/>
-        <w:spacing w:line="360" w:lineRule="auto"/>
-        <w:jc w:val="left"/>
-        <w:rPr>
-          <w:rFonts w:ascii="Arial" w:hAnsi="Arial" w:cs="Arial"/>
-          <w:b w:val="0"/>
-          <w:sz w:val="24"/>
-        </w:rPr>
-      </w:pPr>
-    </w:p>
-    <w:p>
-      <w:pPr>
-        <w:pStyle w:val="Title"/>
-        <w:spacing w:line="360" w:lineRule="auto"/>
-        <w:jc w:val="left"/>
-        <w:rPr>
-          <w:rFonts w:ascii="Arial" w:hAnsi="Arial" w:cs="Arial"/>
-          <w:b w:val="0"/>
-          <w:sz w:val="24"/>
-        </w:rPr>
-      </w:pPr>
-    </w:p>
-    <w:p>
-      <w:pPr>
-        <w:pStyle w:val="Title"/>
-        <w:spacing w:line="360" w:lineRule="auto"/>
-        <w:jc w:val="left"/>
-        <w:rPr>
-          <w:rFonts w:ascii="Arial" w:hAnsi="Arial" w:cs="Arial"/>
-          <w:b w:val="0"/>
-          <w:sz w:val="24"/>
-        </w:rPr>
-      </w:pPr>
-      <w:bookmarkStart w:id="0" w:name="_GoBack"/>
-      <w:bookmarkEnd w:id="0"/>
+      <w:r>
+        <w:rPr>
+          <w:rFonts w:ascii="Arial" w:hAnsi="Arial" w:cs="Arial"/>
+          <w:b w:val="0"/>
+          <w:sz w:val="20"/>
+          <w:szCs w:val="20"/>
+        </w:rPr>
+        <w:t xml:space="preserve"> </w:t>
+      </w:r>
+      <w:r>
+        <w:rPr>
+          <w:rFonts w:ascii="Arial" w:hAnsi="Arial" w:cs="Arial"/>
+          <w:b w:val="0"/>
+          <w:sz w:val="20"/>
+          <w:szCs w:val="20"/>
+        </w:rPr>
+        <w:t>at the end of document</w:t>
+      </w:r>
+    </w:p>
+    <w:p>
+      <w:pPr>
+        <w:pStyle w:val="Title"/>
+        <w:spacing w:line="360" w:lineRule="auto"/>
+        <w:jc w:val="left"/>
+        <w:rPr>
+          <w:rFonts w:ascii="Arial" w:hAnsi="Arial" w:cs="Arial"/>
+          <w:b w:val="0"/>
+          <w:sz w:val="24"/>
+        </w:rPr>
+      </w:pPr>
+    </w:p>
+    <w:p>
+      <w:pPr>
+        <w:pStyle w:val="Title"/>
+        <w:spacing w:line="360" w:lineRule="auto"/>
+        <w:jc w:val="left"/>
+        <w:rPr>
+          <w:rFonts w:ascii="Arial" w:hAnsi="Arial" w:cs="Arial"/>
+          <w:b w:val="0"/>
+          <w:sz w:val="24"/>
+        </w:rPr>
+      </w:pPr>
+    </w:p>
+    <w:p>
+      <w:pPr>
+        <w:pStyle w:val="Title"/>
+        <w:spacing w:line="360" w:lineRule="auto"/>
+        <w:jc w:val="left"/>
+        <w:rPr>
+          <w:rFonts w:ascii="Arial" w:hAnsi="Arial" w:cs="Arial"/>
+          <w:b w:val="0"/>
+          <w:sz w:val="24"/>
+        </w:rPr>
+      </w:pPr>
+    </w:p>
+    <w:p>
+      <w:pPr>
+        <w:pStyle w:val="Title"/>
+        <w:spacing w:line="360" w:lineRule="auto"/>
+        <w:jc w:val="left"/>
+        <w:rPr>
+          <w:rFonts w:ascii="Arial" w:hAnsi="Arial" w:cs="Arial"/>
+          <w:b w:val="0"/>
+          <w:sz w:val="24"/>
+        </w:rPr>
+      </w:pPr>
+    </w:p>
+    <w:p>
+      <w:pPr>
+        <w:pStyle w:val="Title"/>
+        <w:spacing w:line="360" w:lineRule="auto"/>
+        <w:jc w:val="left"/>
+        <w:rPr>
+          <w:rFonts w:ascii="Arial" w:hAnsi="Arial" w:cs="Arial"/>
+          <w:b w:val="0"/>
+          <w:sz w:val="24"/>
+        </w:rPr>
+      </w:pPr>
+    </w:p>
+    <w:p>
+      <w:pPr>
+        <w:pStyle w:val="Title"/>
+        <w:spacing w:line="360" w:lineRule="auto"/>
+        <w:jc w:val="left"/>
+        <w:rPr>
+          <w:rFonts w:ascii="Arial" w:hAnsi="Arial" w:cs="Arial"/>
+          <w:b w:val="0"/>
+          <w:sz w:val="24"/>
+        </w:rPr>
+      </w:pPr>
+    </w:p>
+    <w:p>
+      <w:pPr>
+        <w:pStyle w:val="Title"/>
+        <w:spacing w:line="360" w:lineRule="auto"/>
+        <w:jc w:val="left"/>
+        <w:rPr>
+          <w:rFonts w:ascii="Arial" w:hAnsi="Arial" w:cs="Arial"/>
+          <w:b w:val="0"/>
+          <w:sz w:val="24"/>
+        </w:rPr>
+      </w:pPr>
+    </w:p>
+    <w:p>
+      <w:pPr>
+        <w:pStyle w:val="Title"/>
+        <w:spacing w:line="360" w:lineRule="auto"/>
+        <w:jc w:val="left"/>
+        <w:rPr>
+          <w:rFonts w:ascii="Arial" w:hAnsi="Arial" w:cs="Arial"/>
+          <w:b w:val="0"/>
+          <w:sz w:val="24"/>
+        </w:rPr>
+      </w:pPr>
+    </w:p>
+    <w:p>
+      <w:pPr>
+        <w:pStyle w:val="Title"/>
+        <w:spacing w:line="360" w:lineRule="auto"/>
+        <w:jc w:val="left"/>
+        <w:rPr>
+          <w:rFonts w:ascii="Arial" w:hAnsi="Arial" w:cs="Arial"/>
+          <w:b w:val="0"/>
+          <w:sz w:val="24"/>
+        </w:rPr>
+      </w:pPr>
+    </w:p>
+    <w:p>
+      <w:pPr>
+        <w:pStyle w:val="Title"/>
+        <w:spacing w:line="360" w:lineRule="auto"/>
+        <w:jc w:val="left"/>
+        <w:rPr>
+          <w:rFonts w:ascii="Arial" w:hAnsi="Arial" w:cs="Arial"/>
+          <w:b w:val="0"/>
+          <w:sz w:val="24"/>
+        </w:rPr>
+      </w:pPr>
+    </w:p>
+    <w:p>
+      <w:pPr>
+        <w:pStyle w:val="Title"/>
+        <w:spacing w:line="360" w:lineRule="auto"/>
+        <w:jc w:val="left"/>
+        <w:rPr>
+          <w:rFonts w:ascii="Arial" w:hAnsi="Arial" w:cs="Arial"/>
+          <w:b w:val="0"/>
+          <w:sz w:val="24"/>
+        </w:rPr>
+      </w:pPr>
+    </w:p>
+    <w:p>
+      <w:pPr>
+        <w:pStyle w:val="Title"/>
+        <w:spacing w:line="360" w:lineRule="auto"/>
+        <w:jc w:val="left"/>
+        <w:rPr>
+          <w:rFonts w:ascii="Arial" w:hAnsi="Arial" w:cs="Arial"/>
+          <w:b w:val="0"/>
+          <w:sz w:val="24"/>
+        </w:rPr>
+      </w:pPr>
+    </w:p>
+    <w:p>
+      <w:pPr>
+        <w:pStyle w:val="Title"/>
+        <w:spacing w:line="360" w:lineRule="auto"/>
+        <w:jc w:val="left"/>
+        <w:rPr>
+          <w:rFonts w:ascii="Arial" w:hAnsi="Arial" w:cs="Arial"/>
+          <w:b w:val="0"/>
+          <w:sz w:val="24"/>
+        </w:rPr>
+      </w:pPr>
+    </w:p>
+    <w:p>
+      <w:pPr>
+        <w:pStyle w:val="Title"/>
+        <w:spacing w:line="360" w:lineRule="auto"/>
+        <w:jc w:val="left"/>
+        <w:rPr>
+          <w:rFonts w:ascii="Arial" w:hAnsi="Arial" w:cs="Arial"/>
+          <w:b w:val="0"/>
+          <w:sz w:val="24"/>
+        </w:rPr>
+      </w:pPr>
+    </w:p>
+    <w:p>
+      <w:pPr>
+        <w:pStyle w:val="Title"/>
+        <w:spacing w:line="360" w:lineRule="auto"/>
+        <w:jc w:val="left"/>
+        <w:rPr>
+          <w:rFonts w:ascii="Arial" w:hAnsi="Arial" w:cs="Arial"/>
+          <w:b w:val="0"/>
+          <w:sz w:val="24"/>
+        </w:rPr>
+      </w:pPr>
+    </w:p>
+    <w:p>
+      <w:pPr>
+        <w:pStyle w:val="Title"/>
+        <w:spacing w:line="360" w:lineRule="auto"/>
+        <w:jc w:val="left"/>
+        <w:rPr>
+          <w:rFonts w:ascii="Arial" w:hAnsi="Arial" w:cs="Arial"/>
+          <w:b w:val="0"/>
+          <w:sz w:val="24"/>
+        </w:rPr>
+      </w:pPr>
+    </w:p>
+    <w:p>
+      <w:pPr>
+        <w:pStyle w:val="Title"/>
+        <w:spacing w:line="360" w:lineRule="auto"/>
+        <w:jc w:val="left"/>
+        <w:rPr>
+          <w:rFonts w:ascii="Arial" w:hAnsi="Arial" w:cs="Arial"/>
+          <w:b w:val="0"/>
+          <w:sz w:val="24"/>
+        </w:rPr>
+      </w:pPr>
+    </w:p>
+    <w:p>
+      <w:pPr>
+        <w:pStyle w:val="Title"/>
+        <w:spacing w:line="360" w:lineRule="auto"/>
+        <w:jc w:val="left"/>
+        <w:rPr>
+          <w:rFonts w:ascii="Arial" w:hAnsi="Arial" w:cs="Arial"/>
+          <w:b w:val="0"/>
+          <w:sz w:val="24"/>
+        </w:rPr>
+      </w:pPr>
+    </w:p>
+    <w:p>
+      <w:pPr>
+        <w:pStyle w:val="Title"/>
+        <w:spacing w:line="360" w:lineRule="auto"/>
+        <w:jc w:val="left"/>
+        <w:rPr>
+          <w:rFonts w:ascii="Arial" w:hAnsi="Arial" w:cs="Arial"/>
+          <w:b w:val="0"/>
+          <w:sz w:val="24"/>
+        </w:rPr>
+      </w:pPr>
+    </w:p>
+    <w:p>
+      <w:pPr>
+        <w:pStyle w:val="Title"/>
+        <w:spacing w:line="360" w:lineRule="auto"/>
+        <w:jc w:val="left"/>
+        <w:rPr>
+          <w:rFonts w:ascii="Arial" w:hAnsi="Arial" w:cs="Arial"/>
+          <w:b w:val="0"/>
+          <w:sz w:val="24"/>
+        </w:rPr>
+      </w:pPr>
+    </w:p>
+    <w:p>
+      <w:pPr>
+        <w:pStyle w:val="Title"/>
+        <w:spacing w:line="360" w:lineRule="auto"/>
+        <w:jc w:val="left"/>
+        <w:rPr>
+          <w:rFonts w:ascii="Arial" w:hAnsi="Arial" w:cs="Arial"/>
+          <w:b w:val="0"/>
+          <w:sz w:val="24"/>
+        </w:rPr>
+      </w:pPr>
+    </w:p>
+    <w:p>
+      <w:pPr>
+        <w:pStyle w:val="Title"/>
+        <w:spacing w:line="360" w:lineRule="auto"/>
+        <w:jc w:val="left"/>
+        <w:rPr>
+          <w:rFonts w:ascii="Arial" w:hAnsi="Arial" w:cs="Arial"/>
+          <w:b w:val="0"/>
+          <w:sz w:val="24"/>
+        </w:rPr>
+      </w:pPr>
+    </w:p>
+    <w:p>
+      <w:pPr>
+        <w:pStyle w:val="Title"/>
+        <w:spacing w:line="360" w:lineRule="auto"/>
+        <w:jc w:val="left"/>
+        <w:rPr>
+          <w:rFonts w:ascii="Arial" w:hAnsi="Arial" w:cs="Arial"/>
+          <w:b w:val="0"/>
+          <w:sz w:val="24"/>
+        </w:rPr>
+      </w:pPr>
     </w:p>
     <w:p>
       <w:pPr>
@@ -2625,7 +2839,17 @@
           <w:sz w:val="20"/>
           <w:szCs w:val="20"/>
         </w:rPr>
-        <w:t xml:space="preserve"> for thought Pet Store</w:t>
+        <w:t xml:space="preserve"> for T</w:t>
+      </w:r>
+      <w:r>
+        <w:rPr>
+          <w:rFonts w:ascii="Arial" w:hAnsi="Arial" w:cs="Arial"/>
+          <w:b w:val="0"/>
+          <w:color w:val="003964"/>
+          <w:sz w:val="20"/>
+          <w:szCs w:val="20"/>
+        </w:rPr>
+        <w:t>hought Pet Store</w:t>
       </w:r>
       <w:r>
         <w:rPr>
@@ -2702,6 +2926,25 @@
         </w:rPr>
         <w:t xml:space="preserve"> functional pages</w:t>
       </w:r>
+      <w:r>
+        <w:rPr>
+          <w:rFonts w:ascii="Arial" w:hAnsi="Arial" w:cs="Arial"/>
+          <w:b w:val="0"/>
+          <w:color w:val="003964"/>
+          <w:sz w:val="20"/>
+          <w:szCs w:val="20"/>
+        </w:rPr>
+        <w:t xml:space="preserve"> </w:t>
+      </w:r>
+      <w:r>
+        <w:rPr>
+          <w:rFonts w:ascii="Arial" w:hAnsi="Arial" w:cs="Arial"/>
+          <w:b w:val="0"/>
+          <w:sz w:val="20"/>
+          <w:szCs w:val="20"/>
+        </w:rPr>
+        <w:t>– Links below are clickable to check the pages</w:t>
+      </w:r>
     </w:p>
     <w:p>
       <w:pPr>
@@ -2712,7 +2955,8 @@
         <w:rPr>
           <w:rFonts w:ascii="Arial" w:hAnsi="Arial" w:cs="Arial"/>
           <w:b w:val="0"/>
-          <w:sz w:val="24"/>
+          <w:sz w:val="20"/>
+          <w:szCs w:val="20"/>
         </w:rPr>
       </w:pPr>
       <w:hyperlink r:id="rId7" w:history="1">
@@ -2721,7 +2965,8 @@
             <w:rStyle w:val="Hyperlink"/>
             <w:rFonts w:ascii="Arial" w:hAnsi="Arial" w:cs="Arial"/>
             <w:b w:val="0"/>
-            <w:sz w:val="24"/>
+            <w:sz w:val="20"/>
+            <w:szCs w:val="20"/>
           </w:rPr>
           <w:t>HOME Page</w:t>
         </w:r>
@@ -2736,7 +2981,8 @@
         <w:rPr>
           <w:rFonts w:ascii="Arial" w:hAnsi="Arial" w:cs="Arial"/>
           <w:b w:val="0"/>
-          <w:sz w:val="24"/>
+          <w:sz w:val="20"/>
+          <w:szCs w:val="20"/>
         </w:rPr>
       </w:pPr>
       <w:hyperlink r:id="rId8" w:history="1">
@@ -2745,7 +2991,8 @@
             <w:rStyle w:val="Hyperlink"/>
             <w:rFonts w:ascii="Arial" w:hAnsi="Arial" w:cs="Arial"/>
             <w:b w:val="0"/>
-            <w:sz w:val="24"/>
+            <w:sz w:val="20"/>
+            <w:szCs w:val="20"/>
           </w:rPr>
           <w:t>ABOUT Page</w:t>
         </w:r>
@@ -2760,7 +3007,8 @@
         <w:rPr>
           <w:rFonts w:ascii="Arial" w:hAnsi="Arial" w:cs="Arial"/>
           <w:b w:val="0"/>
-          <w:sz w:val="24"/>
+          <w:sz w:val="20"/>
+          <w:szCs w:val="20"/>
         </w:rPr>
       </w:pPr>
       <w:hyperlink r:id="rId9" w:history="1">
@@ -2769,7 +3017,8 @@
             <w:rStyle w:val="Hyperlink"/>
             <w:rFonts w:ascii="Arial" w:hAnsi="Arial" w:cs="Arial"/>
             <w:b w:val="0"/>
-            <w:sz w:val="24"/>
+            <w:sz w:val="20"/>
+            <w:szCs w:val="20"/>
           </w:rPr>
           <w:t>SERVICES Page</w:t>
         </w:r>
@@ -2784,7 +3033,8 @@
         <w:rPr>
           <w:rFonts w:ascii="Arial" w:hAnsi="Arial" w:cs="Arial"/>
           <w:b w:val="0"/>
-          <w:sz w:val="24"/>
+          <w:sz w:val="20"/>
+          <w:szCs w:val="20"/>
         </w:rPr>
       </w:pPr>
       <w:hyperlink r:id="rId10" w:history="1">
@@ -2793,7 +3043,8 @@
             <w:rStyle w:val="Hyperlink"/>
             <w:rFonts w:ascii="Arial" w:hAnsi="Arial" w:cs="Arial"/>
             <w:b w:val="0"/>
-            <w:sz w:val="24"/>
+            <w:sz w:val="20"/>
+            <w:szCs w:val="20"/>
           </w:rPr>
           <w:t>PRODUCTS Page</w:t>
         </w:r>
@@ -2808,7 +3059,8 @@
         <w:rPr>
           <w:rFonts w:ascii="Arial" w:hAnsi="Arial" w:cs="Arial"/>
           <w:b w:val="0"/>
-          <w:sz w:val="24"/>
+          <w:sz w:val="20"/>
+          <w:szCs w:val="20"/>
         </w:rPr>
       </w:pPr>
       <w:hyperlink r:id="rId11" w:history="1">
@@ -2817,7 +3069,8 @@
             <w:rStyle w:val="Hyperlink"/>
             <w:rFonts w:ascii="Arial" w:hAnsi="Arial" w:cs="Arial"/>
             <w:b w:val="0"/>
-            <w:sz w:val="24"/>
+            <w:sz w:val="20"/>
+            <w:szCs w:val="20"/>
           </w:rPr>
           <w:t>CONTACT Page</w:t>
         </w:r>
@@ -2832,7 +3085,8 @@
         <w:rPr>
           <w:rFonts w:ascii="Arial" w:hAnsi="Arial" w:cs="Arial"/>
           <w:b w:val="0"/>
-          <w:sz w:val="24"/>
+          <w:sz w:val="20"/>
+          <w:szCs w:val="20"/>
         </w:rPr>
       </w:pPr>
     </w:p>
@@ -2848,8 +3102,9 @@
         <w:rPr>
           <w:rFonts w:ascii="Arial" w:hAnsi="Arial" w:cs="Arial"/>
           <w:b w:val="0"/>
-          <w:color w:val="00B050"/>
-          <w:sz w:val="24"/>
+          <w:color w:val="003964"/>
+          <w:sz w:val="20"/>
+          <w:szCs w:val="20"/>
         </w:rPr>
       </w:pPr>
       <w:proofErr w:type="gramStart"/>
@@ -2857,8 +3112,9 @@
         <w:rPr>
           <w:rFonts w:ascii="Arial" w:hAnsi="Arial" w:cs="Arial"/>
           <w:b w:val="0"/>
-          <w:color w:val="00B050"/>
-          <w:sz w:val="24"/>
+          <w:color w:val="003964"/>
+          <w:sz w:val="20"/>
+          <w:szCs w:val="20"/>
         </w:rPr>
         <w:t>any</w:t>
       </w:r>
@@ -2867,8 +3123,9 @@
         <w:rPr>
           <w:rFonts w:ascii="Arial" w:hAnsi="Arial" w:cs="Arial"/>
           <w:b w:val="0"/>
-          <w:color w:val="00B050"/>
-          <w:sz w:val="24"/>
+          <w:color w:val="003964"/>
+          <w:sz w:val="20"/>
+          <w:szCs w:val="20"/>
         </w:rPr>
         <w:t xml:space="preserve"> images</w:t>
       </w:r>
@@ -2885,14 +3142,16 @@
         <w:rPr>
           <w:rFonts w:ascii="Arial" w:hAnsi="Arial" w:cs="Arial"/>
           <w:b w:val="0"/>
-          <w:sz w:val="24"/>
-        </w:rPr>
-      </w:pPr>
-      <w:r>
-        <w:rPr>
-          <w:rFonts w:ascii="Arial" w:hAnsi="Arial" w:cs="Arial"/>
-          <w:b w:val="0"/>
-          <w:sz w:val="24"/>
+          <w:sz w:val="20"/>
+          <w:szCs w:val="20"/>
+        </w:rPr>
+      </w:pPr>
+      <w:r>
+        <w:rPr>
+          <w:rFonts w:ascii="Arial" w:hAnsi="Arial" w:cs="Arial"/>
+          <w:b w:val="0"/>
+          <w:sz w:val="20"/>
+          <w:szCs w:val="20"/>
         </w:rPr>
         <w:t>Various images used in a photo carousel on the HOME Page, PRODUCTS Page and SERVICES Page</w:t>
       </w:r>
@@ -2906,7 +3165,8 @@
         <w:rPr>
           <w:rFonts w:ascii="Arial" w:hAnsi="Arial" w:cs="Arial"/>
           <w:b w:val="0"/>
-          <w:sz w:val="24"/>
+          <w:sz w:val="20"/>
+          <w:szCs w:val="20"/>
         </w:rPr>
       </w:pPr>
     </w:p>
@@ -2922,8 +3182,9 @@
         <w:rPr>
           <w:rFonts w:ascii="Arial" w:hAnsi="Arial" w:cs="Arial"/>
           <w:b w:val="0"/>
-          <w:color w:val="00B050"/>
-          <w:sz w:val="24"/>
+          <w:color w:val="003964"/>
+          <w:sz w:val="20"/>
+          <w:szCs w:val="20"/>
         </w:rPr>
       </w:pPr>
       <w:proofErr w:type="gramStart"/>
@@ -2931,8 +3192,9 @@
         <w:rPr>
           <w:rFonts w:ascii="Arial" w:hAnsi="Arial" w:cs="Arial"/>
           <w:b w:val="0"/>
-          <w:color w:val="00B050"/>
-          <w:sz w:val="24"/>
+          <w:color w:val="003964"/>
+          <w:sz w:val="20"/>
+          <w:szCs w:val="20"/>
         </w:rPr>
         <w:t>navigation</w:t>
       </w:r>
@@ -2941,8 +3203,9 @@
         <w:rPr>
           <w:rFonts w:ascii="Arial" w:hAnsi="Arial" w:cs="Arial"/>
           <w:b w:val="0"/>
-          <w:color w:val="00B050"/>
-          <w:sz w:val="24"/>
+          <w:color w:val="003964"/>
+          <w:sz w:val="20"/>
+          <w:szCs w:val="20"/>
         </w:rPr>
         <w:t xml:space="preserve"> between each page</w:t>
       </w:r>
@@ -2959,7 +3222,8 @@
         <w:rPr>
           <w:rFonts w:ascii="Arial" w:hAnsi="Arial" w:cs="Arial"/>
           <w:b w:val="0"/>
-          <w:sz w:val="24"/>
+          <w:sz w:val="20"/>
+          <w:szCs w:val="20"/>
         </w:rPr>
       </w:pPr>
       <w:proofErr w:type="gramStart"/>
@@ -2967,7 +3231,8 @@
         <w:rPr>
           <w:rFonts w:ascii="Arial" w:hAnsi="Arial" w:cs="Arial"/>
           <w:b w:val="0"/>
-          <w:sz w:val="24"/>
+          <w:sz w:val="20"/>
+          <w:szCs w:val="20"/>
         </w:rPr>
         <w:t>navigation</w:t>
       </w:r>
@@ -2976,9 +3241,55 @@
         <w:rPr>
           <w:rFonts w:ascii="Arial" w:hAnsi="Arial" w:cs="Arial"/>
           <w:b w:val="0"/>
-          <w:sz w:val="24"/>
-        </w:rPr>
-        <w:t xml:space="preserve"> is working 100% between all pages – please see TESTING Part of the Documentation</w:t>
+          <w:sz w:val="20"/>
+          <w:szCs w:val="20"/>
+        </w:rPr>
+        <w:t xml:space="preserve"> is working 100% between all pages – please see </w:t>
+      </w:r>
+      <w:r>
+        <w:rPr>
+          <w:rFonts w:ascii="Arial" w:hAnsi="Arial" w:cs="Arial"/>
+          <w:b w:val="0"/>
+          <w:sz w:val="20"/>
+          <w:szCs w:val="20"/>
+        </w:rPr>
+        <w:t xml:space="preserve">Index 3 - </w:t>
+      </w:r>
+      <w:r>
+        <w:rPr>
+          <w:rFonts w:ascii="Arial" w:hAnsi="Arial" w:cs="Arial"/>
+          <w:b w:val="0"/>
+          <w:sz w:val="20"/>
+          <w:szCs w:val="20"/>
+        </w:rPr>
+        <w:t xml:space="preserve">TESTING </w:t>
+      </w:r>
+      <w:r>
+        <w:rPr>
+          <w:rFonts w:ascii="Arial" w:hAnsi="Arial" w:cs="Arial"/>
+          <w:b w:val="0"/>
+          <w:sz w:val="20"/>
+          <w:szCs w:val="20"/>
+        </w:rPr>
+        <w:t>at the end of</w:t>
+      </w:r>
+      <w:r>
+        <w:rPr>
+          <w:rFonts w:ascii="Arial" w:hAnsi="Arial" w:cs="Arial"/>
+          <w:b w:val="0"/>
+          <w:sz w:val="20"/>
+          <w:szCs w:val="20"/>
+        </w:rPr>
+        <w:t xml:space="preserve"> the Documentation</w:t>
+      </w:r>
+      <w:r>
+        <w:rPr>
+          <w:rFonts w:ascii="Arial" w:hAnsi="Arial" w:cs="Arial"/>
+          <w:b w:val="0"/>
+          <w:sz w:val="20"/>
+          <w:szCs w:val="20"/>
+        </w:rPr>
+        <w:t>.</w:t>
       </w:r>
     </w:p>
     <w:p>
@@ -2990,7 +3301,8 @@
         <w:rPr>
           <w:rFonts w:ascii="Arial" w:hAnsi="Arial" w:cs="Arial"/>
           <w:b w:val="0"/>
-          <w:sz w:val="24"/>
+          <w:sz w:val="20"/>
+          <w:szCs w:val="20"/>
         </w:rPr>
       </w:pPr>
     </w:p>
@@ -3006,16 +3318,19 @@
         <w:rPr>
           <w:rFonts w:ascii="Arial" w:hAnsi="Arial" w:cs="Arial"/>
           <w:b w:val="0"/>
-          <w:color w:val="00B050"/>
-          <w:sz w:val="24"/>
+          <w:color w:val="003964"/>
+          <w:sz w:val="20"/>
+          <w:szCs w:val="20"/>
         </w:rPr>
       </w:pPr>
       <w:proofErr w:type="gramStart"/>
       <w:r>
         <w:rPr>
           <w:rFonts w:ascii="Arial" w:hAnsi="Arial" w:cs="Arial"/>
-          <w:color w:val="00B050"/>
-          <w:sz w:val="24"/>
+          <w:b w:val="0"/>
+          <w:color w:val="003964"/>
+          <w:sz w:val="20"/>
+          <w:szCs w:val="20"/>
         </w:rPr>
         <w:t>two</w:t>
       </w:r>
@@ -3024,8 +3339,9 @@
         <w:rPr>
           <w:rFonts w:ascii="Arial" w:hAnsi="Arial" w:cs="Arial"/>
           <w:b w:val="0"/>
-          <w:color w:val="00B050"/>
-          <w:sz w:val="24"/>
+          <w:color w:val="003964"/>
+          <w:sz w:val="20"/>
+          <w:szCs w:val="20"/>
         </w:rPr>
         <w:t xml:space="preserve"> interactive features</w:t>
       </w:r>
@@ -3042,7 +3358,8 @@
         <w:rPr>
           <w:rFonts w:ascii="Arial" w:hAnsi="Arial" w:cs="Arial"/>
           <w:b w:val="0"/>
-          <w:sz w:val="24"/>
+          <w:sz w:val="20"/>
+          <w:szCs w:val="20"/>
         </w:rPr>
       </w:pPr>
       <w:proofErr w:type="gramStart"/>
@@ -3050,7 +3367,8 @@
         <w:rPr>
           <w:rFonts w:ascii="Arial" w:hAnsi="Arial" w:cs="Arial"/>
           <w:b w:val="0"/>
-          <w:sz w:val="24"/>
+          <w:sz w:val="20"/>
+          <w:szCs w:val="20"/>
         </w:rPr>
         <w:t>carou</w:t>
       </w:r>
@@ -3058,7 +3376,8 @@
         <w:rPr>
           <w:rFonts w:ascii="Arial" w:hAnsi="Arial" w:cs="Arial"/>
           <w:b w:val="0"/>
-          <w:sz w:val="24"/>
+          <w:sz w:val="20"/>
+          <w:szCs w:val="20"/>
         </w:rPr>
         <w:t>sel</w:t>
       </w:r>
@@ -3067,7 +3386,8 @@
         <w:rPr>
           <w:rFonts w:ascii="Arial" w:hAnsi="Arial" w:cs="Arial"/>
           <w:b w:val="0"/>
-          <w:sz w:val="24"/>
+          <w:sz w:val="20"/>
+          <w:szCs w:val="20"/>
         </w:rPr>
         <w:t xml:space="preserve"> of pictures on the HOME Page where the user can click on the arrows and move to the next picture</w:t>
       </w:r>
@@ -3084,7 +3404,8 @@
         <w:rPr>
           <w:rFonts w:ascii="Arial" w:hAnsi="Arial" w:cs="Arial"/>
           <w:b w:val="0"/>
-          <w:sz w:val="24"/>
+          <w:sz w:val="20"/>
+          <w:szCs w:val="20"/>
         </w:rPr>
       </w:pPr>
       <w:proofErr w:type="gramStart"/>
@@ -3092,7 +3413,8 @@
         <w:rPr>
           <w:rFonts w:ascii="Arial" w:hAnsi="Arial" w:cs="Arial"/>
           <w:b w:val="0"/>
-          <w:sz w:val="24"/>
+          <w:sz w:val="20"/>
+          <w:szCs w:val="20"/>
         </w:rPr>
         <w:t>buttons</w:t>
       </w:r>
@@ -3101,7 +3423,8 @@
         <w:rPr>
           <w:rFonts w:ascii="Arial" w:hAnsi="Arial" w:cs="Arial"/>
           <w:b w:val="0"/>
-          <w:sz w:val="24"/>
+          <w:sz w:val="20"/>
+          <w:szCs w:val="20"/>
         </w:rPr>
         <w:t xml:space="preserve"> on each product and service are linked to open a prefilled email with the appropriate subject line and body text to be sent to the email address of the shop</w:t>
       </w:r>
@@ -3118,14 +3441,16 @@
         <w:rPr>
           <w:rFonts w:ascii="Arial" w:hAnsi="Arial" w:cs="Arial"/>
           <w:b w:val="0"/>
-          <w:sz w:val="24"/>
-        </w:rPr>
-      </w:pPr>
-      <w:r>
-        <w:rPr>
-          <w:rFonts w:ascii="Arial" w:hAnsi="Arial" w:cs="Arial"/>
-          <w:b w:val="0"/>
-          <w:sz w:val="24"/>
+          <w:sz w:val="20"/>
+          <w:szCs w:val="20"/>
+        </w:rPr>
+      </w:pPr>
+      <w:r>
+        <w:rPr>
+          <w:rFonts w:ascii="Arial" w:hAnsi="Arial" w:cs="Arial"/>
+          <w:b w:val="0"/>
+          <w:sz w:val="20"/>
+          <w:szCs w:val="20"/>
         </w:rPr>
         <w:t>Google Map can be clicked, zoomed in and out</w:t>
       </w:r>
@@ -3139,7 +3464,8 @@
         <w:rPr>
           <w:rFonts w:ascii="Arial" w:hAnsi="Arial" w:cs="Arial"/>
           <w:b w:val="0"/>
-          <w:sz w:val="24"/>
+          <w:sz w:val="20"/>
+          <w:szCs w:val="20"/>
         </w:rPr>
       </w:pPr>
     </w:p>
@@ -3152,7 +3478,8 @@
         <w:rPr>
           <w:rFonts w:ascii="Arial" w:hAnsi="Arial" w:cs="Arial"/>
           <w:b w:val="0"/>
-          <w:sz w:val="24"/>
+          <w:sz w:val="20"/>
+          <w:szCs w:val="20"/>
         </w:rPr>
       </w:pPr>
     </w:p>
@@ -3168,15 +3495,19 @@
         <w:rPr>
           <w:rFonts w:ascii="Arial" w:hAnsi="Arial" w:cs="Arial"/>
           <w:b w:val="0"/>
-          <w:sz w:val="24"/>
+          <w:color w:val="003964"/>
+          <w:sz w:val="20"/>
+          <w:szCs w:val="20"/>
         </w:rPr>
       </w:pPr>
       <w:proofErr w:type="gramStart"/>
       <w:r>
         <w:rPr>
           <w:rFonts w:ascii="Arial" w:hAnsi="Arial" w:cs="Arial"/>
-          <w:color w:val="00B050"/>
-          <w:sz w:val="24"/>
+          <w:b w:val="0"/>
+          <w:color w:val="003964"/>
+          <w:sz w:val="20"/>
+          <w:szCs w:val="20"/>
         </w:rPr>
         <w:t>one</w:t>
       </w:r>
@@ -3185,8 +3516,9 @@
         <w:rPr>
           <w:rFonts w:ascii="Arial" w:hAnsi="Arial" w:cs="Arial"/>
           <w:b w:val="0"/>
-          <w:color w:val="00B050"/>
-          <w:sz w:val="24"/>
+          <w:color w:val="003964"/>
+          <w:sz w:val="20"/>
+          <w:szCs w:val="20"/>
         </w:rPr>
         <w:t xml:space="preserve"> animation</w:t>
       </w:r>
@@ -3194,8 +3526,9 @@
         <w:rPr>
           <w:rFonts w:ascii="Arial" w:hAnsi="Arial" w:cs="Arial"/>
           <w:b w:val="0"/>
-          <w:color w:val="00B050"/>
-          <w:sz w:val="24"/>
+          <w:color w:val="003964"/>
+          <w:sz w:val="20"/>
+          <w:szCs w:val="20"/>
         </w:rPr>
         <w:t xml:space="preserve"> </w:t>
       </w:r>
@@ -3212,7 +3545,8 @@
         <w:rPr>
           <w:rFonts w:ascii="Arial" w:hAnsi="Arial" w:cs="Arial"/>
           <w:b w:val="0"/>
-          <w:sz w:val="24"/>
+          <w:sz w:val="20"/>
+          <w:szCs w:val="20"/>
         </w:rPr>
       </w:pPr>
       <w:proofErr w:type="gramStart"/>
@@ -3220,7 +3554,8 @@
         <w:rPr>
           <w:rFonts w:ascii="Arial" w:hAnsi="Arial" w:cs="Arial"/>
           <w:b w:val="0"/>
-          <w:sz w:val="24"/>
+          <w:sz w:val="20"/>
+          <w:szCs w:val="20"/>
         </w:rPr>
         <w:t>photo</w:t>
       </w:r>
@@ -3229,7 +3564,8 @@
         <w:rPr>
           <w:rFonts w:ascii="Arial" w:hAnsi="Arial" w:cs="Arial"/>
           <w:b w:val="0"/>
-          <w:sz w:val="24"/>
+          <w:sz w:val="20"/>
+          <w:szCs w:val="20"/>
         </w:rPr>
         <w:t xml:space="preserve"> </w:t>
       </w:r>
@@ -3237,7 +3573,8 @@
         <w:rPr>
           <w:rFonts w:ascii="Arial" w:hAnsi="Arial" w:cs="Arial"/>
           <w:b w:val="0"/>
-          <w:sz w:val="24"/>
+          <w:sz w:val="20"/>
+          <w:szCs w:val="20"/>
         </w:rPr>
         <w:t>carousel on the home page is set as automatic slideshow</w:t>
       </w:r>
@@ -3254,7 +3591,8 @@
         <w:rPr>
           <w:rFonts w:ascii="Arial" w:hAnsi="Arial" w:cs="Arial"/>
           <w:b w:val="0"/>
-          <w:sz w:val="24"/>
+          <w:sz w:val="20"/>
+          <w:szCs w:val="20"/>
         </w:rPr>
       </w:pPr>
       <w:proofErr w:type="spellStart"/>
@@ -3263,7 +3601,8 @@
         <w:rPr>
           <w:rFonts w:ascii="Arial" w:hAnsi="Arial" w:cs="Arial"/>
           <w:b w:val="0"/>
-          <w:sz w:val="24"/>
+          <w:sz w:val="20"/>
+          <w:szCs w:val="20"/>
         </w:rPr>
         <w:t>navbar</w:t>
       </w:r>
@@ -3273,7 +3612,8 @@
         <w:rPr>
           <w:rFonts w:ascii="Arial" w:hAnsi="Arial" w:cs="Arial"/>
           <w:b w:val="0"/>
-          <w:sz w:val="24"/>
+          <w:sz w:val="20"/>
+          <w:szCs w:val="20"/>
         </w:rPr>
         <w:t xml:space="preserve"> underlines the links when hovered</w:t>
       </w:r>
@@ -3290,96 +3630,145 @@
         <w:rPr>
           <w:rFonts w:ascii="Arial" w:hAnsi="Arial" w:cs="Arial"/>
           <w:b w:val="0"/>
-          <w:sz w:val="24"/>
-        </w:rPr>
-      </w:pPr>
-      <w:proofErr w:type="gramStart"/>
-      <w:r>
-        <w:rPr>
-          <w:rFonts w:ascii="Arial" w:hAnsi="Arial" w:cs="Arial"/>
-          <w:b w:val="0"/>
-          <w:sz w:val="24"/>
-        </w:rPr>
-        <w:t>the</w:t>
-      </w:r>
-      <w:proofErr w:type="gramEnd"/>
-      <w:r>
-        <w:rPr>
-          <w:rFonts w:ascii="Arial" w:hAnsi="Arial" w:cs="Arial"/>
-          <w:b w:val="0"/>
-          <w:sz w:val="24"/>
-        </w:rPr>
-        <w:t xml:space="preserve"> buttons when hovered change the shade of blue </w:t>
-      </w:r>
-      <w:proofErr w:type="spellStart"/>
-      <w:r>
-        <w:rPr>
-          <w:rFonts w:ascii="Arial" w:hAnsi="Arial" w:cs="Arial"/>
-          <w:b w:val="0"/>
-          <w:sz w:val="24"/>
-        </w:rPr>
-        <w:t>color</w:t>
-      </w:r>
-      <w:proofErr w:type="spellEnd"/>
-    </w:p>
-    <w:p>
-      <w:pPr>
-        <w:pStyle w:val="Title"/>
-        <w:spacing w:line="360" w:lineRule="auto"/>
-        <w:jc w:val="left"/>
-        <w:rPr>
-          <w:rFonts w:ascii="Arial" w:hAnsi="Arial" w:cs="Arial"/>
-          <w:b w:val="0"/>
-          <w:sz w:val="24"/>
-        </w:rPr>
-      </w:pPr>
-    </w:p>
-    <w:p>
-      <w:pPr>
-        <w:pStyle w:val="Title"/>
-        <w:spacing w:line="360" w:lineRule="auto"/>
-        <w:jc w:val="left"/>
-        <w:rPr>
-          <w:rFonts w:ascii="Arial" w:hAnsi="Arial" w:cs="Arial"/>
-          <w:b w:val="0"/>
-          <w:sz w:val="24"/>
-        </w:rPr>
-      </w:pPr>
-    </w:p>
-    <w:p>
-      <w:pPr>
-        <w:pStyle w:val="Title"/>
-        <w:spacing w:line="360" w:lineRule="auto"/>
-        <w:jc w:val="left"/>
-        <w:rPr>
-          <w:rFonts w:ascii="Arial" w:hAnsi="Arial" w:cs="Arial"/>
-          <w:b w:val="0"/>
-          <w:sz w:val="24"/>
-        </w:rPr>
-      </w:pPr>
-    </w:p>
-    <w:p>
-      <w:pPr>
-        <w:pStyle w:val="Title"/>
-        <w:spacing w:line="360" w:lineRule="auto"/>
-        <w:jc w:val="left"/>
-        <w:rPr>
-          <w:rFonts w:ascii="Arial" w:hAnsi="Arial" w:cs="Arial"/>
-          <w:b w:val="0"/>
-          <w:sz w:val="24"/>
-        </w:rPr>
-      </w:pPr>
-      <w:r>
-        <w:rPr>
-          <w:rFonts w:ascii="Arial" w:hAnsi="Arial" w:cs="Arial"/>
-          <w:sz w:val="24"/>
-        </w:rPr>
+          <w:sz w:val="20"/>
+          <w:szCs w:val="20"/>
+        </w:rPr>
+      </w:pPr>
+      <w:r>
+        <w:rPr>
+          <w:rFonts w:ascii="Arial" w:hAnsi="Arial" w:cs="Arial"/>
+          <w:b w:val="0"/>
+          <w:sz w:val="20"/>
+          <w:szCs w:val="20"/>
+        </w:rPr>
+        <w:t>“Enquire” and “Order”</w:t>
+      </w:r>
+      <w:r>
+        <w:rPr>
+          <w:rFonts w:ascii="Arial" w:hAnsi="Arial" w:cs="Arial"/>
+          <w:b w:val="0"/>
+          <w:sz w:val="20"/>
+          <w:szCs w:val="20"/>
+        </w:rPr>
+        <w:t xml:space="preserve"> buttons when hovered change the shade of blue colo</w:t>
+      </w:r>
+      <w:r>
+        <w:rPr>
+          <w:rFonts w:ascii="Arial" w:hAnsi="Arial" w:cs="Arial"/>
+          <w:b w:val="0"/>
+          <w:sz w:val="20"/>
+          <w:szCs w:val="20"/>
+        </w:rPr>
+        <w:t>u</w:t>
+      </w:r>
+      <w:r>
+        <w:rPr>
+          <w:rFonts w:ascii="Arial" w:hAnsi="Arial" w:cs="Arial"/>
+          <w:b w:val="0"/>
+          <w:sz w:val="20"/>
+          <w:szCs w:val="20"/>
+        </w:rPr>
+        <w:t>r</w:t>
+      </w:r>
+    </w:p>
+    <w:p>
+      <w:pPr>
+        <w:pStyle w:val="Title"/>
+        <w:spacing w:line="360" w:lineRule="auto"/>
+        <w:jc w:val="left"/>
+        <w:rPr>
+          <w:rFonts w:ascii="Arial" w:hAnsi="Arial" w:cs="Arial"/>
+          <w:b w:val="0"/>
+          <w:sz w:val="24"/>
+        </w:rPr>
+      </w:pPr>
+    </w:p>
+    <w:p>
+      <w:pPr>
+        <w:pStyle w:val="Title"/>
+        <w:spacing w:line="360" w:lineRule="auto"/>
+        <w:jc w:val="left"/>
+        <w:rPr>
+          <w:rFonts w:ascii="Arial" w:hAnsi="Arial" w:cs="Arial"/>
+          <w:b w:val="0"/>
+          <w:sz w:val="24"/>
+        </w:rPr>
+      </w:pPr>
+    </w:p>
+    <w:p>
+      <w:pPr>
+        <w:pStyle w:val="Title"/>
+        <w:spacing w:line="360" w:lineRule="auto"/>
+        <w:jc w:val="left"/>
+        <w:rPr>
+          <w:rFonts w:ascii="Arial" w:hAnsi="Arial" w:cs="Arial"/>
+          <w:b w:val="0"/>
+          <w:sz w:val="24"/>
+        </w:rPr>
+      </w:pPr>
+    </w:p>
+    <w:p>
+      <w:pPr>
+        <w:pStyle w:val="Title"/>
+        <w:spacing w:line="360" w:lineRule="auto"/>
+        <w:jc w:val="left"/>
+        <w:rPr>
+          <w:rFonts w:ascii="Arial" w:hAnsi="Arial" w:cs="Arial"/>
+          <w:b w:val="0"/>
+          <w:sz w:val="24"/>
+        </w:rPr>
+      </w:pPr>
+    </w:p>
+    <w:p>
+      <w:pPr>
+        <w:pStyle w:val="Title"/>
+        <w:spacing w:line="360" w:lineRule="auto"/>
+        <w:jc w:val="left"/>
+        <w:rPr>
+          <w:rFonts w:ascii="Arial" w:hAnsi="Arial" w:cs="Arial"/>
+          <w:b w:val="0"/>
+          <w:sz w:val="24"/>
+        </w:rPr>
+      </w:pPr>
+    </w:p>
+    <w:p>
+      <w:pPr>
+        <w:pStyle w:val="Title"/>
+        <w:spacing w:line="360" w:lineRule="auto"/>
+        <w:jc w:val="left"/>
+        <w:rPr>
+          <w:rFonts w:ascii="Arial" w:hAnsi="Arial" w:cs="Arial"/>
+          <w:b w:val="0"/>
+          <w:sz w:val="24"/>
+        </w:rPr>
+      </w:pPr>
+    </w:p>
+    <w:p>
+      <w:pPr>
+        <w:pStyle w:val="Title"/>
+        <w:spacing w:line="360" w:lineRule="auto"/>
+        <w:jc w:val="left"/>
+        <w:rPr>
+          <w:rFonts w:ascii="Arial" w:hAnsi="Arial" w:cs="Arial"/>
+          <w:b w:val="0"/>
+          <w:color w:val="003964"/>
+          <w:sz w:val="24"/>
+        </w:rPr>
+      </w:pPr>
+      <w:r>
+        <w:rPr>
+          <w:rFonts w:ascii="Arial" w:hAnsi="Arial" w:cs="Arial"/>
+          <w:color w:val="003964"/>
+          <w:sz w:val="24"/>
+        </w:rPr>
+        <w:lastRenderedPageBreak/>
         <w:t>Task C</w:t>
       </w:r>
       <w:r>
         <w:rPr>
           <w:rFonts w:ascii="Arial" w:hAnsi="Arial" w:cs="Arial"/>
           <w:b w:val="0"/>
+          <w:color w:val="003964"/>
           <w:sz w:val="24"/>
         </w:rPr>
         <w:t xml:space="preserve"> – Test a functioning </w:t>
@@ -3388,6 +3777,7 @@
         <w:rPr>
           <w:rFonts w:ascii="Arial" w:hAnsi="Arial" w:cs="Arial"/>
           <w:b w:val="0"/>
+          <w:color w:val="003964"/>
           <w:sz w:val="24"/>
         </w:rPr>
         <w:t>five-page</w:t>
@@ -3396,6 +3786,7 @@
         <w:rPr>
           <w:rFonts w:ascii="Arial" w:hAnsi="Arial" w:cs="Arial"/>
           <w:b w:val="0"/>
+          <w:color w:val="003964"/>
           <w:sz w:val="24"/>
         </w:rPr>
         <w:t xml:space="preserve"> website</w:t>
@@ -3424,14 +3815,18 @@
         <w:rPr>
           <w:rFonts w:ascii="Arial" w:hAnsi="Arial" w:cs="Arial"/>
           <w:b w:val="0"/>
-          <w:sz w:val="24"/>
-        </w:rPr>
-      </w:pPr>
-      <w:r>
-        <w:rPr>
-          <w:rFonts w:ascii="Arial" w:hAnsi="Arial" w:cs="Arial"/>
-          <w:b w:val="0"/>
-          <w:sz w:val="24"/>
+          <w:color w:val="003964"/>
+          <w:sz w:val="20"/>
+          <w:szCs w:val="20"/>
+        </w:rPr>
+      </w:pPr>
+      <w:r>
+        <w:rPr>
+          <w:rFonts w:ascii="Arial" w:hAnsi="Arial" w:cs="Arial"/>
+          <w:b w:val="0"/>
+          <w:color w:val="003964"/>
+          <w:sz w:val="20"/>
+          <w:szCs w:val="20"/>
         </w:rPr>
         <w:t>Now that your website is complete, ask the assessor to observe you whilst you complete the following tests:</w:t>
       </w:r>
@@ -3448,7 +3843,9 @@
         <w:rPr>
           <w:rFonts w:ascii="Arial" w:hAnsi="Arial" w:cs="Arial"/>
           <w:b w:val="0"/>
-          <w:sz w:val="24"/>
+          <w:color w:val="003964"/>
+          <w:sz w:val="20"/>
+          <w:szCs w:val="20"/>
         </w:rPr>
       </w:pPr>
       <w:proofErr w:type="gramStart"/>
@@ -3456,7 +3853,9 @@
         <w:rPr>
           <w:rFonts w:ascii="Arial" w:hAnsi="Arial" w:cs="Arial"/>
           <w:b w:val="0"/>
-          <w:sz w:val="24"/>
+          <w:color w:val="003964"/>
+          <w:sz w:val="20"/>
+          <w:szCs w:val="20"/>
         </w:rPr>
         <w:t>functionality</w:t>
       </w:r>
@@ -3465,24 +3864,11 @@
         <w:rPr>
           <w:rFonts w:ascii="Arial" w:hAnsi="Arial" w:cs="Arial"/>
           <w:b w:val="0"/>
-          <w:sz w:val="24"/>
-        </w:rPr>
-        <w:t xml:space="preserve"> testing, open your website in </w:t>
-      </w:r>
-      <w:r>
-        <w:rPr>
-          <w:rFonts w:ascii="Arial" w:hAnsi="Arial" w:cs="Arial"/>
-          <w:sz w:val="24"/>
-        </w:rPr>
-        <w:t>two</w:t>
-      </w:r>
-      <w:r>
-        <w:rPr>
-          <w:rFonts w:ascii="Arial" w:hAnsi="Arial" w:cs="Arial"/>
-          <w:b w:val="0"/>
-          <w:sz w:val="24"/>
-        </w:rPr>
-        <w:t xml:space="preserve"> different web browsers</w:t>
+          <w:color w:val="003964"/>
+          <w:sz w:val="20"/>
+          <w:szCs w:val="20"/>
+        </w:rPr>
+        <w:t xml:space="preserve"> testing, open your website in two different web browsers</w:t>
       </w:r>
     </w:p>
     <w:p>
@@ -3497,7 +3883,9 @@
         <w:rPr>
           <w:rFonts w:ascii="Arial" w:hAnsi="Arial" w:cs="Arial"/>
           <w:b w:val="0"/>
-          <w:sz w:val="24"/>
+          <w:color w:val="003964"/>
+          <w:sz w:val="20"/>
+          <w:szCs w:val="20"/>
         </w:rPr>
       </w:pPr>
       <w:proofErr w:type="gramStart"/>
@@ -3505,7 +3893,9 @@
         <w:rPr>
           <w:rFonts w:ascii="Arial" w:hAnsi="Arial" w:cs="Arial"/>
           <w:b w:val="0"/>
-          <w:sz w:val="24"/>
+          <w:color w:val="003964"/>
+          <w:sz w:val="20"/>
+          <w:szCs w:val="20"/>
         </w:rPr>
         <w:t>test</w:t>
       </w:r>
@@ -3514,24 +3904,11 @@
         <w:rPr>
           <w:rFonts w:ascii="Arial" w:hAnsi="Arial" w:cs="Arial"/>
           <w:b w:val="0"/>
-          <w:sz w:val="24"/>
-        </w:rPr>
-        <w:t xml:space="preserve"> your navigation, demonstrating the functionality of </w:t>
-      </w:r>
-      <w:r>
-        <w:rPr>
-          <w:rFonts w:ascii="Arial" w:hAnsi="Arial" w:cs="Arial"/>
-          <w:sz w:val="24"/>
-        </w:rPr>
-        <w:t>each</w:t>
-      </w:r>
-      <w:r>
-        <w:rPr>
-          <w:rFonts w:ascii="Arial" w:hAnsi="Arial" w:cs="Arial"/>
-          <w:b w:val="0"/>
-          <w:sz w:val="24"/>
-        </w:rPr>
-        <w:t xml:space="preserve"> link</w:t>
+          <w:color w:val="003964"/>
+          <w:sz w:val="20"/>
+          <w:szCs w:val="20"/>
+        </w:rPr>
+        <w:t xml:space="preserve"> your navigation, demonstrating the functionality of each link</w:t>
       </w:r>
     </w:p>
     <w:p>
@@ -3546,7 +3923,9 @@
         <w:rPr>
           <w:rFonts w:ascii="Arial" w:hAnsi="Arial" w:cs="Arial"/>
           <w:b w:val="0"/>
-          <w:sz w:val="24"/>
+          <w:color w:val="003964"/>
+          <w:sz w:val="20"/>
+          <w:szCs w:val="20"/>
         </w:rPr>
       </w:pPr>
       <w:proofErr w:type="gramStart"/>
@@ -3554,7 +3933,9 @@
         <w:rPr>
           <w:rFonts w:ascii="Arial" w:hAnsi="Arial" w:cs="Arial"/>
           <w:b w:val="0"/>
-          <w:sz w:val="24"/>
+          <w:color w:val="003964"/>
+          <w:sz w:val="20"/>
+          <w:szCs w:val="20"/>
         </w:rPr>
         <w:t>test</w:t>
       </w:r>
@@ -3563,7 +3944,9 @@
         <w:rPr>
           <w:rFonts w:ascii="Arial" w:hAnsi="Arial" w:cs="Arial"/>
           <w:b w:val="0"/>
-          <w:sz w:val="24"/>
+          <w:color w:val="003964"/>
+          <w:sz w:val="20"/>
+          <w:szCs w:val="20"/>
         </w:rPr>
         <w:t xml:space="preserve"> your interactive features</w:t>
       </w:r>
@@ -3576,54 +3959,735 @@
         <w:rPr>
           <w:rFonts w:ascii="Arial" w:hAnsi="Arial" w:cs="Arial"/>
           <w:b w:val="0"/>
-          <w:sz w:val="24"/>
-        </w:rPr>
-      </w:pPr>
-    </w:p>
-    <w:p>
-      <w:pPr>
-        <w:pStyle w:val="Title"/>
-        <w:spacing w:line="360" w:lineRule="auto"/>
-        <w:jc w:val="left"/>
-        <w:rPr>
-          <w:rFonts w:ascii="Arial" w:hAnsi="Arial" w:cs="Arial"/>
-          <w:b w:val="0"/>
-          <w:sz w:val="24"/>
-        </w:rPr>
-      </w:pPr>
-    </w:p>
-    <w:p>
-      <w:pPr>
-        <w:pStyle w:val="Title"/>
-        <w:spacing w:line="360" w:lineRule="auto"/>
-        <w:jc w:val="left"/>
-        <w:rPr>
-          <w:rFonts w:ascii="Arial" w:hAnsi="Arial" w:cs="Arial"/>
-          <w:b w:val="0"/>
-          <w:sz w:val="24"/>
-        </w:rPr>
-      </w:pPr>
-    </w:p>
-    <w:p>
-      <w:pPr>
-        <w:pStyle w:val="Title"/>
-        <w:spacing w:line="360" w:lineRule="auto"/>
-        <w:jc w:val="left"/>
-        <w:rPr>
-          <w:rFonts w:ascii="Arial" w:hAnsi="Arial" w:cs="Arial"/>
-          <w:b w:val="0"/>
-          <w:sz w:val="24"/>
-        </w:rPr>
-      </w:pPr>
-    </w:p>
-    <w:p>
-      <w:pPr>
-        <w:pStyle w:val="Title"/>
-        <w:spacing w:line="360" w:lineRule="auto"/>
-        <w:jc w:val="left"/>
-        <w:rPr>
-          <w:rFonts w:ascii="Arial" w:hAnsi="Arial" w:cs="Arial"/>
-          <w:b w:val="0"/>
+          <w:color w:val="003964"/>
+          <w:sz w:val="20"/>
+          <w:szCs w:val="20"/>
+        </w:rPr>
+      </w:pPr>
+    </w:p>
+    <w:p>
+      <w:pPr>
+        <w:pStyle w:val="Title"/>
+        <w:spacing w:line="360" w:lineRule="auto"/>
+        <w:jc w:val="left"/>
+        <w:rPr>
+          <w:rFonts w:ascii="Arial" w:hAnsi="Arial" w:cs="Arial"/>
+          <w:b w:val="0"/>
+          <w:sz w:val="20"/>
+          <w:szCs w:val="20"/>
+        </w:rPr>
+      </w:pPr>
+      <w:r>
+        <w:rPr>
+          <w:rFonts w:ascii="Arial" w:hAnsi="Arial" w:cs="Arial"/>
+          <w:b w:val="0"/>
+          <w:sz w:val="20"/>
+          <w:szCs w:val="20"/>
+        </w:rPr>
+        <w:t>I have tested the website on Chrome and Firefox browsers. Please see below a list of tests I have performed and the outcome.</w:t>
+      </w:r>
+    </w:p>
+    <w:p>
+      <w:pPr>
+        <w:pStyle w:val="Title"/>
+        <w:spacing w:line="360" w:lineRule="auto"/>
+        <w:jc w:val="left"/>
+        <w:rPr>
+          <w:rFonts w:ascii="Arial" w:hAnsi="Arial" w:cs="Arial"/>
+          <w:b w:val="0"/>
+          <w:sz w:val="20"/>
+          <w:szCs w:val="20"/>
+        </w:rPr>
+      </w:pPr>
+    </w:p>
+    <w:p>
+      <w:pPr>
+        <w:pStyle w:val="Title"/>
+        <w:pBdr>
+          <w:bottom w:val="single" w:sz="12" w:space="1" w:color="auto"/>
+        </w:pBdr>
+        <w:spacing w:line="360" w:lineRule="auto"/>
+        <w:jc w:val="left"/>
+        <w:rPr>
+          <w:rFonts w:ascii="Arial" w:hAnsi="Arial" w:cs="Arial"/>
+          <w:b w:val="0"/>
+          <w:color w:val="003964"/>
+          <w:sz w:val="20"/>
+          <w:szCs w:val="20"/>
+        </w:rPr>
+      </w:pPr>
+      <w:r>
+        <w:rPr>
+          <w:rFonts w:ascii="Arial" w:hAnsi="Arial" w:cs="Arial"/>
+          <w:b w:val="0"/>
+          <w:sz w:val="20"/>
+          <w:szCs w:val="20"/>
+        </w:rPr>
+        <w:t xml:space="preserve">To check if the website is responsive, I have used Google Chrome and Firefox Dev Tools. I have also used </w:t>
+      </w:r>
+      <w:hyperlink r:id="rId12" w:history="1">
+        <w:r>
+          <w:rPr>
+            <w:rStyle w:val="Hyperlink"/>
+            <w:rFonts w:ascii="Arial" w:hAnsi="Arial" w:cs="Arial"/>
+            <w:b w:val="0"/>
+            <w:sz w:val="20"/>
+            <w:szCs w:val="20"/>
+          </w:rPr>
+          <w:t>www.responsinator.com</w:t>
+        </w:r>
+      </w:hyperlink>
+      <w:r>
+        <w:rPr>
+          <w:rFonts w:ascii="Arial" w:hAnsi="Arial" w:cs="Arial"/>
+          <w:b w:val="0"/>
+          <w:color w:val="003964"/>
+          <w:sz w:val="20"/>
+          <w:szCs w:val="20"/>
+        </w:rPr>
+        <w:t xml:space="preserve"> </w:t>
+      </w:r>
+      <w:r>
+        <w:rPr>
+          <w:rFonts w:ascii="Arial" w:hAnsi="Arial" w:cs="Arial"/>
+          <w:b w:val="0"/>
+          <w:sz w:val="20"/>
+          <w:szCs w:val="20"/>
+        </w:rPr>
+        <w:t xml:space="preserve">and you can see </w:t>
+      </w:r>
+      <w:hyperlink r:id="rId13" w:history="1">
+        <w:r>
+          <w:rPr>
+            <w:rStyle w:val="Hyperlink"/>
+            <w:rFonts w:ascii="Arial" w:hAnsi="Arial" w:cs="Arial"/>
+            <w:sz w:val="20"/>
+            <w:szCs w:val="20"/>
+          </w:rPr>
+          <w:t>HE</w:t>
+        </w:r>
+        <w:r>
+          <w:rPr>
+            <w:rStyle w:val="Hyperlink"/>
+            <w:rFonts w:ascii="Arial" w:hAnsi="Arial" w:cs="Arial"/>
+            <w:sz w:val="20"/>
+            <w:szCs w:val="20"/>
+          </w:rPr>
+          <w:t>R</w:t>
+        </w:r>
+        <w:r>
+          <w:rPr>
+            <w:rStyle w:val="Hyperlink"/>
+            <w:rFonts w:ascii="Arial" w:hAnsi="Arial" w:cs="Arial"/>
+            <w:sz w:val="20"/>
+            <w:szCs w:val="20"/>
+          </w:rPr>
+          <w:t>E</w:t>
+        </w:r>
+      </w:hyperlink>
+      <w:r>
+        <w:rPr>
+          <w:rFonts w:ascii="Arial" w:hAnsi="Arial" w:cs="Arial"/>
+          <w:color w:val="003964"/>
+          <w:sz w:val="20"/>
+          <w:szCs w:val="20"/>
+        </w:rPr>
+        <w:t xml:space="preserve"> </w:t>
+      </w:r>
+      <w:r>
+        <w:rPr>
+          <w:rFonts w:ascii="Arial" w:hAnsi="Arial" w:cs="Arial"/>
+          <w:b w:val="0"/>
+          <w:sz w:val="20"/>
+          <w:szCs w:val="20"/>
+        </w:rPr>
+        <w:t>the results and</w:t>
+      </w:r>
+      <w:r>
+        <w:rPr>
+          <w:rFonts w:ascii="Arial" w:hAnsi="Arial" w:cs="Arial"/>
+          <w:b w:val="0"/>
+          <w:sz w:val="20"/>
+          <w:szCs w:val="20"/>
+        </w:rPr>
+        <w:t xml:space="preserve"> how the website looks like on various screens. </w:t>
+      </w:r>
+    </w:p>
+    <w:p>
+      <w:pPr>
+        <w:pStyle w:val="Title"/>
+        <w:spacing w:line="360" w:lineRule="auto"/>
+        <w:jc w:val="left"/>
+        <w:rPr>
+          <w:rFonts w:ascii="Arial" w:hAnsi="Arial" w:cs="Arial"/>
+          <w:b w:val="0"/>
+          <w:sz w:val="24"/>
+        </w:rPr>
+      </w:pPr>
+    </w:p>
+    <w:p>
+      <w:pPr>
+        <w:pStyle w:val="Title"/>
+        <w:shd w:val="clear" w:color="auto" w:fill="9CC2E5" w:themeFill="accent5" w:themeFillTint="99"/>
+        <w:spacing w:line="360" w:lineRule="auto"/>
+        <w:rPr>
+          <w:rFonts w:ascii="Arial" w:hAnsi="Arial" w:cs="Arial"/>
+          <w:sz w:val="24"/>
+        </w:rPr>
+      </w:pPr>
+      <w:r>
+        <w:rPr>
+          <w:rFonts w:ascii="Arial" w:hAnsi="Arial" w:cs="Arial"/>
+          <w:sz w:val="24"/>
+        </w:rPr>
+        <w:t>INDEX 1</w:t>
+      </w:r>
+    </w:p>
+    <w:p>
+      <w:pPr>
+        <w:pStyle w:val="Title"/>
+        <w:spacing w:line="360" w:lineRule="auto"/>
+        <w:rPr>
+          <w:rFonts w:ascii="Arial" w:hAnsi="Arial" w:cs="Arial"/>
+          <w:b w:val="0"/>
+          <w:sz w:val="24"/>
+        </w:rPr>
+      </w:pPr>
+    </w:p>
+    <w:p>
+      <w:pPr>
+        <w:pStyle w:val="Title"/>
+        <w:spacing w:line="360" w:lineRule="auto"/>
+        <w:ind w:firstLine="720"/>
+        <w:jc w:val="left"/>
+        <w:rPr>
+          <w:rFonts w:ascii="Arial" w:hAnsi="Arial" w:cs="Arial"/>
+          <w:sz w:val="24"/>
+        </w:rPr>
+      </w:pPr>
+      <w:r>
+        <w:rPr>
+          <w:rFonts w:ascii="Arial" w:hAnsi="Arial" w:cs="Arial"/>
+          <w:noProof/>
+          <w:sz w:val="24"/>
+          <w:lang w:val="en-IE" w:eastAsia="en-IE"/>
+        </w:rPr>
+        <w:drawing>
+          <wp:anchor distT="0" distB="0" distL="114300" distR="114300" simplePos="0" relativeHeight="251658240" behindDoc="0" locked="0" layoutInCell="1" allowOverlap="1" wp14:anchorId="4E90BC4A" wp14:editId="0DC44426">
+            <wp:simplePos x="0" y="0"/>
+            <wp:positionH relativeFrom="margin">
+              <wp:posOffset>250302</wp:posOffset>
+            </wp:positionH>
+            <wp:positionV relativeFrom="paragraph">
+              <wp:posOffset>301479</wp:posOffset>
+            </wp:positionV>
+            <wp:extent cx="5595620" cy="3348355"/>
+            <wp:effectExtent l="0" t="0" r="5080" b="4445"/>
+            <wp:wrapTopAndBottom/>
+            <wp:docPr id="7" name="Picture 7" descr="C:\pet-shop\Wireframes\HOME.png"/>
+            <wp:cNvGraphicFramePr>
+              <a:graphicFrameLocks xmlns:a="http://schemas.openxmlformats.org/drawingml/2006/main" noChangeAspect="1"/>
+            </wp:cNvGraphicFramePr>
+            <a:graphic xmlns:a="http://schemas.openxmlformats.org/drawingml/2006/main">
+              <a:graphicData uri="http://schemas.openxmlformats.org/drawingml/2006/picture">
+                <pic:pic xmlns:pic="http://schemas.openxmlformats.org/drawingml/2006/picture">
+                  <pic:nvPicPr>
+                    <pic:cNvPr id="0" name="Picture 7" descr="C:\pet-shop\Wireframes\HOME.png"/>
+                    <pic:cNvPicPr>
+                      <a:picLocks noChangeAspect="1" noChangeArrowheads="1"/>
+                    </pic:cNvPicPr>
+                  </pic:nvPicPr>
+                  <pic:blipFill>
+                    <a:blip r:embed="rId14">
+                      <a:extLst>
+                        <a:ext uri="{28A0092B-C50C-407E-A947-70E740481C1C}">
+                          <a14:useLocalDpi xmlns:a14="http://schemas.microsoft.com/office/drawing/2010/main" val="0"/>
+                        </a:ext>
+                      </a:extLst>
+                    </a:blip>
+                    <a:srcRect/>
+                    <a:stretch>
+                      <a:fillRect/>
+                    </a:stretch>
+                  </pic:blipFill>
+                  <pic:spPr bwMode="auto">
+                    <a:xfrm>
+                      <a:off x="0" y="0"/>
+                      <a:ext cx="5595620" cy="3348355"/>
+                    </a:xfrm>
+                    <a:prstGeom prst="rect">
+                      <a:avLst/>
+                    </a:prstGeom>
+                    <a:noFill/>
+                    <a:ln>
+                      <a:noFill/>
+                    </a:ln>
+                  </pic:spPr>
+                </pic:pic>
+              </a:graphicData>
+            </a:graphic>
+          </wp:anchor>
+        </w:drawing>
+      </w:r>
+      <w:r>
+        <w:rPr>
+          <w:rFonts w:ascii="Arial" w:hAnsi="Arial" w:cs="Arial"/>
+          <w:sz w:val="24"/>
+        </w:rPr>
+        <w:t>HOME PAGE</w:t>
+      </w:r>
+    </w:p>
+    <w:p>
+      <w:pPr>
+        <w:pStyle w:val="Title"/>
+        <w:spacing w:line="360" w:lineRule="auto"/>
+        <w:jc w:val="left"/>
+        <w:rPr>
+          <w:rFonts w:ascii="Arial" w:hAnsi="Arial" w:cs="Arial"/>
+          <w:b w:val="0"/>
+          <w:sz w:val="24"/>
+        </w:rPr>
+      </w:pPr>
+    </w:p>
+    <w:p>
+      <w:pPr>
+        <w:pStyle w:val="Title"/>
+        <w:spacing w:line="360" w:lineRule="auto"/>
+        <w:jc w:val="left"/>
+        <w:rPr>
+          <w:rFonts w:ascii="Arial" w:hAnsi="Arial" w:cs="Arial"/>
+          <w:b w:val="0"/>
+          <w:sz w:val="24"/>
+        </w:rPr>
+      </w:pPr>
+    </w:p>
+    <w:p>
+      <w:pPr>
+        <w:pStyle w:val="Title"/>
+        <w:spacing w:line="360" w:lineRule="auto"/>
+        <w:jc w:val="left"/>
+        <w:rPr>
+          <w:rFonts w:ascii="Arial" w:hAnsi="Arial" w:cs="Arial"/>
+          <w:b w:val="0"/>
+          <w:sz w:val="24"/>
+        </w:rPr>
+      </w:pPr>
+    </w:p>
+    <w:p>
+      <w:pPr>
+        <w:pStyle w:val="Title"/>
+        <w:spacing w:line="360" w:lineRule="auto"/>
+        <w:jc w:val="left"/>
+        <w:rPr>
+          <w:rFonts w:ascii="Arial" w:hAnsi="Arial" w:cs="Arial"/>
+          <w:b w:val="0"/>
+          <w:sz w:val="24"/>
+        </w:rPr>
+      </w:pPr>
+    </w:p>
+    <w:p>
+      <w:pPr>
+        <w:pStyle w:val="Title"/>
+        <w:spacing w:line="360" w:lineRule="auto"/>
+        <w:jc w:val="left"/>
+        <w:rPr>
+          <w:rFonts w:ascii="Arial" w:hAnsi="Arial" w:cs="Arial"/>
+          <w:sz w:val="24"/>
+        </w:rPr>
+      </w:pPr>
+      <w:r>
+        <w:rPr>
+          <w:rFonts w:ascii="Arial" w:hAnsi="Arial" w:cs="Arial"/>
+          <w:noProof/>
+          <w:sz w:val="24"/>
+          <w:lang w:val="en-IE" w:eastAsia="en-IE"/>
+        </w:rPr>
+        <w:lastRenderedPageBreak/>
+        <w:drawing>
+          <wp:anchor distT="0" distB="0" distL="114300" distR="114300" simplePos="0" relativeHeight="251659264" behindDoc="0" locked="0" layoutInCell="1" allowOverlap="1" wp14:anchorId="43B3A523" wp14:editId="7C02CF3A">
+            <wp:simplePos x="0" y="0"/>
+            <wp:positionH relativeFrom="margin">
+              <wp:posOffset>-129540</wp:posOffset>
+            </wp:positionH>
+            <wp:positionV relativeFrom="paragraph">
+              <wp:posOffset>306070</wp:posOffset>
+            </wp:positionV>
+            <wp:extent cx="6048375" cy="3616960"/>
+            <wp:effectExtent l="0" t="0" r="9525" b="2540"/>
+            <wp:wrapSquare wrapText="bothSides"/>
+            <wp:docPr id="8" name="Picture 8" descr="C:\pet-shop\Wireframes\ABOUT.png"/>
+            <wp:cNvGraphicFramePr>
+              <a:graphicFrameLocks xmlns:a="http://schemas.openxmlformats.org/drawingml/2006/main" noChangeAspect="1"/>
+            </wp:cNvGraphicFramePr>
+            <a:graphic xmlns:a="http://schemas.openxmlformats.org/drawingml/2006/main">
+              <a:graphicData uri="http://schemas.openxmlformats.org/drawingml/2006/picture">
+                <pic:pic xmlns:pic="http://schemas.openxmlformats.org/drawingml/2006/picture">
+                  <pic:nvPicPr>
+                    <pic:cNvPr id="0" name="Picture 8" descr="C:\pet-shop\Wireframes\ABOUT.png"/>
+                    <pic:cNvPicPr>
+                      <a:picLocks noChangeAspect="1" noChangeArrowheads="1"/>
+                    </pic:cNvPicPr>
+                  </pic:nvPicPr>
+                  <pic:blipFill>
+                    <a:blip r:embed="rId15">
+                      <a:extLst>
+                        <a:ext uri="{28A0092B-C50C-407E-A947-70E740481C1C}">
+                          <a14:useLocalDpi xmlns:a14="http://schemas.microsoft.com/office/drawing/2010/main" val="0"/>
+                        </a:ext>
+                      </a:extLst>
+                    </a:blip>
+                    <a:srcRect/>
+                    <a:stretch>
+                      <a:fillRect/>
+                    </a:stretch>
+                  </pic:blipFill>
+                  <pic:spPr bwMode="auto">
+                    <a:xfrm>
+                      <a:off x="0" y="0"/>
+                      <a:ext cx="6048375" cy="3616960"/>
+                    </a:xfrm>
+                    <a:prstGeom prst="rect">
+                      <a:avLst/>
+                    </a:prstGeom>
+                    <a:noFill/>
+                    <a:ln>
+                      <a:noFill/>
+                    </a:ln>
+                  </pic:spPr>
+                </pic:pic>
+              </a:graphicData>
+            </a:graphic>
+            <wp14:sizeRelH relativeFrom="margin">
+              <wp14:pctWidth>0</wp14:pctWidth>
+            </wp14:sizeRelH>
+            <wp14:sizeRelV relativeFrom="margin">
+              <wp14:pctHeight>0</wp14:pctHeight>
+            </wp14:sizeRelV>
+          </wp:anchor>
+        </w:drawing>
+      </w:r>
+      <w:r>
+        <w:rPr>
+          <w:rFonts w:ascii="Arial" w:hAnsi="Arial" w:cs="Arial"/>
+          <w:sz w:val="24"/>
+        </w:rPr>
+        <w:t>ABOUT PAGE</w:t>
+      </w:r>
+    </w:p>
+    <w:p>
+      <w:pPr>
+        <w:pStyle w:val="Title"/>
+        <w:pBdr>
+          <w:bottom w:val="single" w:sz="12" w:space="1" w:color="auto"/>
+        </w:pBdr>
+        <w:spacing w:line="360" w:lineRule="auto"/>
+        <w:jc w:val="left"/>
+        <w:rPr>
+          <w:rFonts w:ascii="Arial" w:hAnsi="Arial" w:cs="Arial"/>
+          <w:b w:val="0"/>
+          <w:sz w:val="24"/>
+        </w:rPr>
+      </w:pPr>
+    </w:p>
+    <w:p>
+      <w:pPr>
+        <w:pStyle w:val="Title"/>
+        <w:spacing w:line="360" w:lineRule="auto"/>
+        <w:jc w:val="left"/>
+        <w:rPr>
+          <w:rFonts w:ascii="Arial" w:hAnsi="Arial" w:cs="Arial"/>
+          <w:sz w:val="24"/>
+        </w:rPr>
+      </w:pPr>
+    </w:p>
+    <w:p>
+      <w:pPr>
+        <w:pStyle w:val="Title"/>
+        <w:spacing w:line="360" w:lineRule="auto"/>
+        <w:jc w:val="left"/>
+        <w:rPr>
+          <w:rFonts w:ascii="Arial" w:hAnsi="Arial" w:cs="Arial"/>
+          <w:sz w:val="24"/>
+        </w:rPr>
+      </w:pPr>
+      <w:r>
+        <w:rPr>
+          <w:rFonts w:ascii="Arial" w:hAnsi="Arial" w:cs="Arial"/>
+          <w:b w:val="0"/>
+          <w:noProof/>
+          <w:sz w:val="24"/>
+          <w:lang w:val="en-IE" w:eastAsia="en-IE"/>
+        </w:rPr>
+        <w:drawing>
+          <wp:anchor distT="0" distB="0" distL="114300" distR="114300" simplePos="0" relativeHeight="251660288" behindDoc="0" locked="0" layoutInCell="1" allowOverlap="1" wp14:anchorId="1D2C217F" wp14:editId="74F000DE">
+            <wp:simplePos x="0" y="0"/>
+            <wp:positionH relativeFrom="margin">
+              <wp:posOffset>-178435</wp:posOffset>
+            </wp:positionH>
+            <wp:positionV relativeFrom="paragraph">
+              <wp:posOffset>226060</wp:posOffset>
+            </wp:positionV>
+            <wp:extent cx="6537960" cy="3911600"/>
+            <wp:effectExtent l="0" t="0" r="0" b="0"/>
+            <wp:wrapSquare wrapText="bothSides"/>
+            <wp:docPr id="9" name="Picture 9" descr="C:\pet-shop\Wireframes\SERVICES.png"/>
+            <wp:cNvGraphicFramePr>
+              <a:graphicFrameLocks xmlns:a="http://schemas.openxmlformats.org/drawingml/2006/main" noChangeAspect="1"/>
+            </wp:cNvGraphicFramePr>
+            <a:graphic xmlns:a="http://schemas.openxmlformats.org/drawingml/2006/main">
+              <a:graphicData uri="http://schemas.openxmlformats.org/drawingml/2006/picture">
+                <pic:pic xmlns:pic="http://schemas.openxmlformats.org/drawingml/2006/picture">
+                  <pic:nvPicPr>
+                    <pic:cNvPr id="0" name="Picture 9" descr="C:\pet-shop\Wireframes\SERVICES.png"/>
+                    <pic:cNvPicPr>
+                      <a:picLocks noChangeAspect="1" noChangeArrowheads="1"/>
+                    </pic:cNvPicPr>
+                  </pic:nvPicPr>
+                  <pic:blipFill>
+                    <a:blip r:embed="rId16">
+                      <a:extLst>
+                        <a:ext uri="{28A0092B-C50C-407E-A947-70E740481C1C}">
+                          <a14:useLocalDpi xmlns:a14="http://schemas.microsoft.com/office/drawing/2010/main" val="0"/>
+                        </a:ext>
+                      </a:extLst>
+                    </a:blip>
+                    <a:srcRect/>
+                    <a:stretch>
+                      <a:fillRect/>
+                    </a:stretch>
+                  </pic:blipFill>
+                  <pic:spPr bwMode="auto">
+                    <a:xfrm>
+                      <a:off x="0" y="0"/>
+                      <a:ext cx="6537960" cy="3911600"/>
+                    </a:xfrm>
+                    <a:prstGeom prst="rect">
+                      <a:avLst/>
+                    </a:prstGeom>
+                    <a:noFill/>
+                    <a:ln>
+                      <a:noFill/>
+                    </a:ln>
+                  </pic:spPr>
+                </pic:pic>
+              </a:graphicData>
+            </a:graphic>
+            <wp14:sizeRelH relativeFrom="margin">
+              <wp14:pctWidth>0</wp14:pctWidth>
+            </wp14:sizeRelH>
+            <wp14:sizeRelV relativeFrom="margin">
+              <wp14:pctHeight>0</wp14:pctHeight>
+            </wp14:sizeRelV>
+          </wp:anchor>
+        </w:drawing>
+      </w:r>
+      <w:r>
+        <w:rPr>
+          <w:rFonts w:ascii="Arial" w:hAnsi="Arial" w:cs="Arial"/>
+          <w:sz w:val="24"/>
+        </w:rPr>
+        <w:t>SERVICES</w:t>
+      </w:r>
+    </w:p>
+    <w:p>
+      <w:pPr>
+        <w:pStyle w:val="Title"/>
+        <w:spacing w:line="360" w:lineRule="auto"/>
+        <w:jc w:val="left"/>
+        <w:rPr>
+          <w:rFonts w:ascii="Arial" w:hAnsi="Arial" w:cs="Arial"/>
+          <w:sz w:val="24"/>
+        </w:rPr>
+      </w:pPr>
+      <w:bookmarkStart w:id="0" w:name="_GoBack"/>
+      <w:r>
+        <w:rPr>
+          <w:rFonts w:ascii="Arial" w:hAnsi="Arial" w:cs="Arial"/>
+          <w:b w:val="0"/>
+          <w:noProof/>
+          <w:sz w:val="24"/>
+          <w:lang w:val="en-IE" w:eastAsia="en-IE"/>
+        </w:rPr>
+        <w:lastRenderedPageBreak/>
+        <w:drawing>
+          <wp:anchor distT="0" distB="0" distL="114300" distR="114300" simplePos="0" relativeHeight="251661312" behindDoc="0" locked="0" layoutInCell="1" allowOverlap="1" wp14:anchorId="201CDD5C" wp14:editId="3460FE3D">
+            <wp:simplePos x="0" y="0"/>
+            <wp:positionH relativeFrom="margin">
+              <wp:align>center</wp:align>
+            </wp:positionH>
+            <wp:positionV relativeFrom="paragraph">
+              <wp:posOffset>338815</wp:posOffset>
+            </wp:positionV>
+            <wp:extent cx="6875489" cy="3804026"/>
+            <wp:effectExtent l="0" t="0" r="1905" b="6350"/>
+            <wp:wrapSquare wrapText="bothSides"/>
+            <wp:docPr id="10" name="Picture 10" descr="C:\pet-shop\Wireframes\PRODUCTS.png"/>
+            <wp:cNvGraphicFramePr>
+              <a:graphicFrameLocks xmlns:a="http://schemas.openxmlformats.org/drawingml/2006/main" noChangeAspect="1"/>
+            </wp:cNvGraphicFramePr>
+            <a:graphic xmlns:a="http://schemas.openxmlformats.org/drawingml/2006/main">
+              <a:graphicData uri="http://schemas.openxmlformats.org/drawingml/2006/picture">
+                <pic:pic xmlns:pic="http://schemas.openxmlformats.org/drawingml/2006/picture">
+                  <pic:nvPicPr>
+                    <pic:cNvPr id="0" name="Picture 10" descr="C:\pet-shop\Wireframes\PRODUCTS.png"/>
+                    <pic:cNvPicPr>
+                      <a:picLocks noChangeAspect="1" noChangeArrowheads="1"/>
+                    </pic:cNvPicPr>
+                  </pic:nvPicPr>
+                  <pic:blipFill>
+                    <a:blip r:embed="rId17">
+                      <a:extLst>
+                        <a:ext uri="{28A0092B-C50C-407E-A947-70E740481C1C}">
+                          <a14:useLocalDpi xmlns:a14="http://schemas.microsoft.com/office/drawing/2010/main" val="0"/>
+                        </a:ext>
+                      </a:extLst>
+                    </a:blip>
+                    <a:srcRect/>
+                    <a:stretch>
+                      <a:fillRect/>
+                    </a:stretch>
+                  </pic:blipFill>
+                  <pic:spPr bwMode="auto">
+                    <a:xfrm>
+                      <a:off x="0" y="0"/>
+                      <a:ext cx="6875489" cy="3804026"/>
+                    </a:xfrm>
+                    <a:prstGeom prst="rect">
+                      <a:avLst/>
+                    </a:prstGeom>
+                    <a:noFill/>
+                    <a:ln>
+                      <a:noFill/>
+                    </a:ln>
+                  </pic:spPr>
+                </pic:pic>
+              </a:graphicData>
+            </a:graphic>
+            <wp14:sizeRelH relativeFrom="margin">
+              <wp14:pctWidth>0</wp14:pctWidth>
+            </wp14:sizeRelH>
+            <wp14:sizeRelV relativeFrom="margin">
+              <wp14:pctHeight>0</wp14:pctHeight>
+            </wp14:sizeRelV>
+          </wp:anchor>
+        </w:drawing>
+      </w:r>
+      <w:bookmarkEnd w:id="0"/>
+      <w:r>
+        <w:rPr>
+          <w:rFonts w:ascii="Arial" w:hAnsi="Arial" w:cs="Arial"/>
+          <w:sz w:val="24"/>
+        </w:rPr>
+        <w:t>PRODUCTS</w:t>
+      </w:r>
+    </w:p>
+    <w:p>
+      <w:pPr>
+        <w:pStyle w:val="Title"/>
+        <w:spacing w:line="360" w:lineRule="auto"/>
+        <w:jc w:val="left"/>
+        <w:rPr>
+          <w:rFonts w:ascii="Arial" w:hAnsi="Arial" w:cs="Arial"/>
+          <w:b w:val="0"/>
+          <w:sz w:val="24"/>
+        </w:rPr>
+      </w:pPr>
+    </w:p>
+    <w:p>
+      <w:pPr>
+        <w:pStyle w:val="Title"/>
+        <w:spacing w:line="360" w:lineRule="auto"/>
+        <w:jc w:val="left"/>
+        <w:rPr>
+          <w:rFonts w:ascii="Arial" w:hAnsi="Arial" w:cs="Arial"/>
+          <w:sz w:val="24"/>
+        </w:rPr>
+      </w:pPr>
+      <w:r>
+        <w:rPr>
+          <w:rFonts w:ascii="Arial" w:hAnsi="Arial" w:cs="Arial"/>
+          <w:noProof/>
+          <w:sz w:val="24"/>
+          <w:lang w:val="en-IE" w:eastAsia="en-IE"/>
+        </w:rPr>
+        <w:drawing>
+          <wp:anchor distT="0" distB="0" distL="114300" distR="114300" simplePos="0" relativeHeight="251662336" behindDoc="0" locked="0" layoutInCell="1" allowOverlap="1" wp14:anchorId="0F2CC5A4" wp14:editId="76373482">
+            <wp:simplePos x="0" y="0"/>
+            <wp:positionH relativeFrom="margin">
+              <wp:posOffset>-307537</wp:posOffset>
+            </wp:positionH>
+            <wp:positionV relativeFrom="paragraph">
+              <wp:posOffset>273831</wp:posOffset>
+            </wp:positionV>
+            <wp:extent cx="6489700" cy="3883025"/>
+            <wp:effectExtent l="0" t="0" r="6350" b="3175"/>
+            <wp:wrapSquare wrapText="bothSides"/>
+            <wp:docPr id="11" name="Picture 11" descr="C:\pet-shop\Wireframes\CONTACT.png"/>
+            <wp:cNvGraphicFramePr>
+              <a:graphicFrameLocks xmlns:a="http://schemas.openxmlformats.org/drawingml/2006/main" noChangeAspect="1"/>
+            </wp:cNvGraphicFramePr>
+            <a:graphic xmlns:a="http://schemas.openxmlformats.org/drawingml/2006/main">
+              <a:graphicData uri="http://schemas.openxmlformats.org/drawingml/2006/picture">
+                <pic:pic xmlns:pic="http://schemas.openxmlformats.org/drawingml/2006/picture">
+                  <pic:nvPicPr>
+                    <pic:cNvPr id="0" name="Picture 11" descr="C:\pet-shop\Wireframes\CONTACT.png"/>
+                    <pic:cNvPicPr>
+                      <a:picLocks noChangeAspect="1" noChangeArrowheads="1"/>
+                    </pic:cNvPicPr>
+                  </pic:nvPicPr>
+                  <pic:blipFill>
+                    <a:blip r:embed="rId18">
+                      <a:extLst>
+                        <a:ext uri="{28A0092B-C50C-407E-A947-70E740481C1C}">
+                          <a14:useLocalDpi xmlns:a14="http://schemas.microsoft.com/office/drawing/2010/main" val="0"/>
+                        </a:ext>
+                      </a:extLst>
+                    </a:blip>
+                    <a:srcRect/>
+                    <a:stretch>
+                      <a:fillRect/>
+                    </a:stretch>
+                  </pic:blipFill>
+                  <pic:spPr bwMode="auto">
+                    <a:xfrm>
+                      <a:off x="0" y="0"/>
+                      <a:ext cx="6489700" cy="3883025"/>
+                    </a:xfrm>
+                    <a:prstGeom prst="rect">
+                      <a:avLst/>
+                    </a:prstGeom>
+                    <a:noFill/>
+                    <a:ln>
+                      <a:noFill/>
+                    </a:ln>
+                  </pic:spPr>
+                </pic:pic>
+              </a:graphicData>
+            </a:graphic>
+            <wp14:sizeRelH relativeFrom="margin">
+              <wp14:pctWidth>0</wp14:pctWidth>
+            </wp14:sizeRelH>
+            <wp14:sizeRelV relativeFrom="margin">
+              <wp14:pctHeight>0</wp14:pctHeight>
+            </wp14:sizeRelV>
+          </wp:anchor>
+        </w:drawing>
+      </w:r>
+      <w:r>
+        <w:rPr>
+          <w:rFonts w:ascii="Arial" w:hAnsi="Arial" w:cs="Arial"/>
+          <w:sz w:val="24"/>
+        </w:rPr>
+        <w:t>CONTACT</w:t>
+      </w:r>
+    </w:p>
+    <w:p>
+      <w:pPr>
+        <w:pStyle w:val="Title"/>
+        <w:spacing w:line="360" w:lineRule="auto"/>
+        <w:jc w:val="left"/>
+        <w:rPr>
+          <w:rFonts w:ascii="Arial" w:hAnsi="Arial" w:cs="Arial"/>
           <w:sz w:val="24"/>
         </w:rPr>
       </w:pPr>
@@ -3867,7 +4931,6 @@
           <w:b w:val="0"/>
           <w:sz w:val="24"/>
         </w:rPr>
-        <w:lastRenderedPageBreak/>
         <w:t xml:space="preserve">Describe </w:t>
       </w:r>
       <w:r>
@@ -4466,8 +5529,8 @@
       </w:r>
     </w:p>
     <w:sectPr>
-      <w:headerReference w:type="default" r:id="rId12"/>
-      <w:footerReference w:type="default" r:id="rId13"/>
+      <w:headerReference w:type="default" r:id="rId19"/>
+      <w:footerReference w:type="default" r:id="rId20"/>
       <w:pgSz w:w="11906" w:h="16838" w:code="9"/>
       <w:pgMar w:top="1440" w:right="1440" w:bottom="1440" w:left="1440" w:header="709" w:footer="709" w:gutter="0"/>
       <w:cols w:space="708"/>
@@ -7910,6 +8973,7 @@
     <w:lsdException w:name="heading 7" w:semiHidden="1" w:unhideWhenUsed="1" w:qFormat="1"/>
     <w:lsdException w:name="heading 8" w:semiHidden="1" w:unhideWhenUsed="1" w:qFormat="1"/>
     <w:lsdException w:name="heading 9" w:semiHidden="1" w:unhideWhenUsed="1" w:qFormat="1"/>
+    <w:lsdException w:name="footer" w:uiPriority="99"/>
     <w:lsdException w:name="caption" w:semiHidden="1" w:unhideWhenUsed="1" w:qFormat="1"/>
     <w:lsdException w:name="Title" w:qFormat="1"/>
     <w:lsdException w:name="Default Paragraph Font" w:uiPriority="1"/>
@@ -8350,6 +9414,7 @@
     <w:name w:val="footer"/>
     <w:basedOn w:val="Normal"/>
     <w:link w:val="FooterChar"/>
+    <w:uiPriority w:val="99"/>
     <w:rsid w:val="00AC7722"/>
     <w:pPr>
       <w:tabs>
@@ -8361,6 +9426,7 @@
   <w:style w:type="character" w:customStyle="1" w:styleId="FooterChar">
     <w:name w:val="Footer Char"/>
     <w:link w:val="Footer"/>
+    <w:uiPriority w:val="99"/>
     <w:rsid w:val="00AC7722"/>
     <w:rPr>
       <w:sz w:val="24"/>
@@ -8441,6 +9507,24 @@
       <w:sz w:val="18"/>
       <w:szCs w:val="18"/>
       <w:lang w:val="en-GB" w:eastAsia="en-US"/>
+    </w:rPr>
+  </w:style>
+  <w:style w:type="paragraph" w:styleId="Caption">
+    <w:name w:val="caption"/>
+    <w:basedOn w:val="Normal"/>
+    <w:next w:val="Normal"/>
+    <w:unhideWhenUsed/>
+    <w:qFormat/>
+    <w:rsid w:val="00923BEC"/>
+    <w:pPr>
+      <w:spacing w:after="200"/>
+    </w:pPr>
+    <w:rPr>
+      <w:i/>
+      <w:iCs/>
+      <w:color w:val="44546A" w:themeColor="text2"/>
+      <w:sz w:val="18"/>
+      <w:szCs w:val="18"/>
     </w:rPr>
   </w:style>
 </w:styles>

</xml_diff>

<commit_message>
Testing site on Firefox and Chrome
</commit_message>
<xml_diff>
--- a/PAWS4THOUGHT Documentation v1.docx
+++ b/PAWS4THOUGHT Documentation v1.docx
@@ -1,6 +1,6 @@
 
 <file path=word/document.xml><?xml version="1.0" encoding="utf-8"?>
-<w:document xmlns:wpc="http://schemas.microsoft.com/office/word/2010/wordprocessingCanvas" xmlns:cx="http://schemas.microsoft.com/office/drawing/2014/chartex" xmlns:cx1="http://schemas.microsoft.com/office/drawing/2015/9/8/chartex" xmlns:mc="http://schemas.openxmlformats.org/markup-compatibility/2006" xmlns:o="urn:schemas-microsoft-com:office:office" xmlns:r="http://schemas.openxmlformats.org/officeDocument/2006/relationships" xmlns:m="http://schemas.openxmlformats.org/officeDocument/2006/math" xmlns:v="urn:schemas-microsoft-com:vml" xmlns:wp14="http://schemas.microsoft.com/office/word/2010/wordprocessingDrawing" xmlns:wp="http://schemas.openxmlformats.org/drawingml/2006/wordprocessingDrawing" xmlns:w10="urn:schemas-microsoft-com:office:word" xmlns:w="http://schemas.openxmlformats.org/wordprocessingml/2006/main" xmlns:w14="http://schemas.microsoft.com/office/word/2010/wordml" xmlns:w15="http://schemas.microsoft.com/office/word/2012/wordml" xmlns:w16se="http://schemas.microsoft.com/office/word/2015/wordml/symex" xmlns:wpg="http://schemas.microsoft.com/office/word/2010/wordprocessingGroup" xmlns:wpi="http://schemas.microsoft.com/office/word/2010/wordprocessingInk" xmlns:wne="http://schemas.microsoft.com/office/word/2006/wordml" xmlns:wps="http://schemas.microsoft.com/office/word/2010/wordprocessingShape" mc:Ignorable="w14 w15 w16se wp14">
+<w:document xmlns:wpc="http://schemas.microsoft.com/office/word/2010/wordprocessingCanvas" xmlns:cx="http://schemas.microsoft.com/office/drawing/2014/chartex" xmlns:cx1="http://schemas.microsoft.com/office/drawing/2015/9/8/chartex" xmlns:cx2="http://schemas.microsoft.com/office/drawing/2015/10/21/chartex" xmlns:cx3="http://schemas.microsoft.com/office/drawing/2016/5/9/chartex" xmlns:cx4="http://schemas.microsoft.com/office/drawing/2016/5/10/chartex" xmlns:cx5="http://schemas.microsoft.com/office/drawing/2016/5/11/chartex" xmlns:cx6="http://schemas.microsoft.com/office/drawing/2016/5/12/chartex" xmlns:cx7="http://schemas.microsoft.com/office/drawing/2016/5/13/chartex" xmlns:cx8="http://schemas.microsoft.com/office/drawing/2016/5/14/chartex" xmlns:mc="http://schemas.openxmlformats.org/markup-compatibility/2006" xmlns:aink="http://schemas.microsoft.com/office/drawing/2016/ink" xmlns:am3d="http://schemas.microsoft.com/office/drawing/2017/model3d" xmlns:o="urn:schemas-microsoft-com:office:office" xmlns:r="http://schemas.openxmlformats.org/officeDocument/2006/relationships" xmlns:m="http://schemas.openxmlformats.org/officeDocument/2006/math" xmlns:v="urn:schemas-microsoft-com:vml" xmlns:wp14="http://schemas.microsoft.com/office/word/2010/wordprocessingDrawing" xmlns:wp="http://schemas.openxmlformats.org/drawingml/2006/wordprocessingDrawing" xmlns:w10="urn:schemas-microsoft-com:office:word" xmlns:w="http://schemas.openxmlformats.org/wordprocessingml/2006/main" xmlns:w14="http://schemas.microsoft.com/office/word/2010/wordml" xmlns:w15="http://schemas.microsoft.com/office/word/2012/wordml" xmlns:w16cid="http://schemas.microsoft.com/office/word/2016/wordml/cid" xmlns:w16se="http://schemas.microsoft.com/office/word/2015/wordml/symex" xmlns:wpg="http://schemas.microsoft.com/office/word/2010/wordprocessingGroup" xmlns:wpi="http://schemas.microsoft.com/office/word/2010/wordprocessingInk" xmlns:wne="http://schemas.microsoft.com/office/word/2006/wordml" xmlns:wps="http://schemas.microsoft.com/office/word/2010/wordprocessingShape" mc:Ignorable="w14 w15 w16se w16cid wp14">
   <w:body>
     <w:p>
       <w:pPr>
@@ -197,27 +197,15 @@
           <w:szCs w:val="20"/>
         </w:rPr>
       </w:pPr>
-      <w:proofErr w:type="gramStart"/>
-      <w:r>
-        <w:rPr>
-          <w:rFonts w:ascii="Arial" w:hAnsi="Arial" w:cs="Arial"/>
-          <w:b w:val="0"/>
-          <w:color w:val="003964"/>
-          <w:sz w:val="20"/>
-          <w:szCs w:val="20"/>
-        </w:rPr>
-        <w:t>the</w:t>
-      </w:r>
-      <w:proofErr w:type="gramEnd"/>
-      <w:r>
-        <w:rPr>
-          <w:rFonts w:ascii="Arial" w:hAnsi="Arial" w:cs="Arial"/>
-          <w:b w:val="0"/>
-          <w:color w:val="003964"/>
-          <w:sz w:val="20"/>
-          <w:szCs w:val="20"/>
-        </w:rPr>
-        <w:t xml:space="preserve"> aim and content of the website</w:t>
+      <w:r>
+        <w:rPr>
+          <w:rFonts w:ascii="Arial" w:hAnsi="Arial" w:cs="Arial"/>
+          <w:b w:val="0"/>
+          <w:color w:val="003964"/>
+          <w:sz w:val="20"/>
+          <w:szCs w:val="20"/>
+        </w:rPr>
+        <w:t>the aim and content of the website</w:t>
       </w:r>
       <w:r>
         <w:rPr>
@@ -247,27 +235,15 @@
           <w:szCs w:val="20"/>
         </w:rPr>
       </w:pPr>
-      <w:proofErr w:type="gramStart"/>
-      <w:r>
-        <w:rPr>
-          <w:rFonts w:ascii="Arial" w:hAnsi="Arial" w:cs="Arial"/>
-          <w:b w:val="0"/>
-          <w:color w:val="003964"/>
-          <w:sz w:val="20"/>
-          <w:szCs w:val="20"/>
-        </w:rPr>
-        <w:t>any</w:t>
-      </w:r>
-      <w:proofErr w:type="gramEnd"/>
-      <w:r>
-        <w:rPr>
-          <w:rFonts w:ascii="Arial" w:hAnsi="Arial" w:cs="Arial"/>
-          <w:b w:val="0"/>
-          <w:color w:val="003964"/>
-          <w:sz w:val="20"/>
-          <w:szCs w:val="20"/>
-        </w:rPr>
-        <w:t xml:space="preserve"> user requirements</w:t>
+      <w:r>
+        <w:rPr>
+          <w:rFonts w:ascii="Arial" w:hAnsi="Arial" w:cs="Arial"/>
+          <w:b w:val="0"/>
+          <w:color w:val="003964"/>
+          <w:sz w:val="20"/>
+          <w:szCs w:val="20"/>
+        </w:rPr>
+        <w:t>any user requirements</w:t>
       </w:r>
       <w:r>
         <w:rPr>
@@ -297,7 +273,6 @@
           <w:szCs w:val="20"/>
         </w:rPr>
       </w:pPr>
-      <w:proofErr w:type="gramStart"/>
       <w:r>
         <w:rPr>
           <w:rFonts w:ascii="Arial" w:hAnsi="Arial" w:cs="Arial"/>
@@ -316,18 +291,7 @@
           <w:sz w:val="20"/>
           <w:szCs w:val="20"/>
         </w:rPr>
-        <w:t>ales</w:t>
-      </w:r>
-      <w:proofErr w:type="gramEnd"/>
-      <w:r>
-        <w:rPr>
-          <w:rFonts w:ascii="Arial" w:hAnsi="Arial" w:cs="Arial"/>
-          <w:b w:val="0"/>
-          <w:color w:val="003964"/>
-          <w:sz w:val="20"/>
-          <w:szCs w:val="20"/>
-        </w:rPr>
-        <w:t xml:space="preserve"> for completing the website;</w:t>
+        <w:t>ales for completing the website;</w:t>
       </w:r>
     </w:p>
     <w:p>
@@ -442,29 +406,7 @@
           <w:szCs w:val="20"/>
           <w:u w:val="single"/>
         </w:rPr>
-        <w:t xml:space="preserve">Task </w:t>
-      </w:r>
-      <w:proofErr w:type="gramStart"/>
-      <w:r>
-        <w:rPr>
-          <w:rFonts w:ascii="Arial" w:hAnsi="Arial" w:cs="Arial"/>
-          <w:color w:val="003964"/>
-          <w:sz w:val="20"/>
-          <w:szCs w:val="20"/>
-          <w:u w:val="single"/>
-        </w:rPr>
-        <w:t>A</w:t>
-      </w:r>
-      <w:proofErr w:type="gramEnd"/>
-      <w:r>
-        <w:rPr>
-          <w:rFonts w:ascii="Arial" w:hAnsi="Arial" w:cs="Arial"/>
-          <w:color w:val="003964"/>
-          <w:sz w:val="20"/>
-          <w:szCs w:val="20"/>
-          <w:u w:val="single"/>
-        </w:rPr>
-        <w:t xml:space="preserve"> Answer</w:t>
+        <w:t>Task A Answer</w:t>
       </w:r>
     </w:p>
     <w:p>
@@ -1616,27 +1558,15 @@
           <w:szCs w:val="20"/>
         </w:rPr>
       </w:pPr>
-      <w:proofErr w:type="gramStart"/>
-      <w:r>
-        <w:rPr>
-          <w:rFonts w:ascii="Arial" w:hAnsi="Arial" w:cs="Arial"/>
-          <w:b w:val="0"/>
-          <w:color w:val="003964"/>
-          <w:sz w:val="20"/>
-          <w:szCs w:val="20"/>
-        </w:rPr>
-        <w:t>layout</w:t>
-      </w:r>
-      <w:proofErr w:type="gramEnd"/>
-      <w:r>
-        <w:rPr>
-          <w:rFonts w:ascii="Arial" w:hAnsi="Arial" w:cs="Arial"/>
-          <w:b w:val="0"/>
-          <w:color w:val="003964"/>
-          <w:sz w:val="20"/>
-          <w:szCs w:val="20"/>
-        </w:rPr>
-        <w:t xml:space="preserve"> of each page</w:t>
+      <w:r>
+        <w:rPr>
+          <w:rFonts w:ascii="Arial" w:hAnsi="Arial" w:cs="Arial"/>
+          <w:b w:val="0"/>
+          <w:color w:val="003964"/>
+          <w:sz w:val="20"/>
+          <w:szCs w:val="20"/>
+        </w:rPr>
+        <w:t>layout of each page</w:t>
       </w:r>
       <w:r>
         <w:rPr>
@@ -1731,27 +1661,15 @@
           <w:szCs w:val="20"/>
         </w:rPr>
       </w:pPr>
-      <w:proofErr w:type="gramStart"/>
-      <w:r>
-        <w:rPr>
-          <w:rFonts w:ascii="Arial" w:hAnsi="Arial" w:cs="Arial"/>
-          <w:b w:val="0"/>
-          <w:color w:val="003964"/>
-          <w:sz w:val="20"/>
-          <w:szCs w:val="20"/>
-        </w:rPr>
-        <w:t>a</w:t>
-      </w:r>
-      <w:proofErr w:type="gramEnd"/>
-      <w:r>
-        <w:rPr>
-          <w:rFonts w:ascii="Arial" w:hAnsi="Arial" w:cs="Arial"/>
-          <w:b w:val="0"/>
-          <w:color w:val="003964"/>
-          <w:sz w:val="20"/>
-          <w:szCs w:val="20"/>
-        </w:rPr>
-        <w:t xml:space="preserve"> navigation diagram/storyboard</w:t>
+      <w:r>
+        <w:rPr>
+          <w:rFonts w:ascii="Arial" w:hAnsi="Arial" w:cs="Arial"/>
+          <w:b w:val="0"/>
+          <w:color w:val="003964"/>
+          <w:sz w:val="20"/>
+          <w:szCs w:val="20"/>
+        </w:rPr>
+        <w:t>a navigation diagram/storyboard</w:t>
       </w:r>
       <w:r>
         <w:rPr>
@@ -1835,27 +1753,15 @@
           <w:szCs w:val="20"/>
         </w:rPr>
       </w:pPr>
-      <w:proofErr w:type="gramStart"/>
-      <w:r>
-        <w:rPr>
-          <w:rFonts w:ascii="Arial" w:hAnsi="Arial" w:cs="Arial"/>
-          <w:b w:val="0"/>
-          <w:color w:val="003964"/>
-          <w:sz w:val="20"/>
-          <w:szCs w:val="20"/>
-        </w:rPr>
-        <w:t>the</w:t>
-      </w:r>
-      <w:proofErr w:type="gramEnd"/>
-      <w:r>
-        <w:rPr>
-          <w:rFonts w:ascii="Arial" w:hAnsi="Arial" w:cs="Arial"/>
-          <w:b w:val="0"/>
-          <w:color w:val="003964"/>
-          <w:sz w:val="20"/>
-          <w:szCs w:val="20"/>
-        </w:rPr>
-        <w:t xml:space="preserve"> format of content including CSS</w:t>
+      <w:r>
+        <w:rPr>
+          <w:rFonts w:ascii="Arial" w:hAnsi="Arial" w:cs="Arial"/>
+          <w:b w:val="0"/>
+          <w:color w:val="003964"/>
+          <w:sz w:val="20"/>
+          <w:szCs w:val="20"/>
+        </w:rPr>
+        <w:t>the format of content including CSS</w:t>
       </w:r>
       <w:r>
         <w:rPr>
@@ -1950,27 +1856,15 @@
           <w:szCs w:val="20"/>
         </w:rPr>
       </w:pPr>
-      <w:proofErr w:type="gramStart"/>
-      <w:r>
-        <w:rPr>
-          <w:rFonts w:ascii="Arial" w:hAnsi="Arial" w:cs="Arial"/>
-          <w:b w:val="0"/>
-          <w:color w:val="003964"/>
-          <w:sz w:val="20"/>
-          <w:szCs w:val="20"/>
-        </w:rPr>
-        <w:t>any</w:t>
-      </w:r>
-      <w:proofErr w:type="gramEnd"/>
-      <w:r>
-        <w:rPr>
-          <w:rFonts w:ascii="Arial" w:hAnsi="Arial" w:cs="Arial"/>
-          <w:b w:val="0"/>
-          <w:color w:val="003964"/>
-          <w:sz w:val="20"/>
-          <w:szCs w:val="20"/>
-        </w:rPr>
-        <w:t xml:space="preserve"> interactive features</w:t>
+      <w:r>
+        <w:rPr>
+          <w:rFonts w:ascii="Arial" w:hAnsi="Arial" w:cs="Arial"/>
+          <w:b w:val="0"/>
+          <w:color w:val="003964"/>
+          <w:sz w:val="20"/>
+          <w:szCs w:val="20"/>
+        </w:rPr>
+        <w:t>any interactive features</w:t>
       </w:r>
       <w:r>
         <w:rPr>
@@ -2055,27 +1949,15 @@
           <w:szCs w:val="20"/>
         </w:rPr>
       </w:pPr>
-      <w:proofErr w:type="gramStart"/>
-      <w:r>
-        <w:rPr>
-          <w:rFonts w:ascii="Arial" w:hAnsi="Arial" w:cs="Arial"/>
-          <w:b w:val="0"/>
-          <w:color w:val="003964"/>
-          <w:sz w:val="20"/>
-          <w:szCs w:val="20"/>
-        </w:rPr>
-        <w:t>an</w:t>
-      </w:r>
-      <w:proofErr w:type="gramEnd"/>
-      <w:r>
-        <w:rPr>
-          <w:rFonts w:ascii="Arial" w:hAnsi="Arial" w:cs="Arial"/>
-          <w:b w:val="0"/>
-          <w:color w:val="003964"/>
-          <w:sz w:val="20"/>
-          <w:szCs w:val="20"/>
-        </w:rPr>
-        <w:t xml:space="preserve"> email link for enquiries</w:t>
+      <w:r>
+        <w:rPr>
+          <w:rFonts w:ascii="Arial" w:hAnsi="Arial" w:cs="Arial"/>
+          <w:b w:val="0"/>
+          <w:color w:val="003964"/>
+          <w:sz w:val="20"/>
+          <w:szCs w:val="20"/>
+        </w:rPr>
+        <w:t>an email link for enquiries</w:t>
       </w:r>
       <w:r>
         <w:rPr>
@@ -2114,7 +1996,61 @@
           <w:sz w:val="20"/>
           <w:szCs w:val="20"/>
         </w:rPr>
-        <w:t>on Contact page, Products page and Services page – the buttons and the email address link to the email address of the shop</w:t>
+        <w:t>on C</w:t>
+      </w:r>
+      <w:r>
+        <w:rPr>
+          <w:rFonts w:ascii="Arial" w:hAnsi="Arial" w:cs="Arial"/>
+          <w:b w:val="0"/>
+          <w:sz w:val="20"/>
+          <w:szCs w:val="20"/>
+        </w:rPr>
+        <w:t>ONTACT</w:t>
+      </w:r>
+      <w:r>
+        <w:rPr>
+          <w:rFonts w:ascii="Arial" w:hAnsi="Arial" w:cs="Arial"/>
+          <w:b w:val="0"/>
+          <w:sz w:val="20"/>
+          <w:szCs w:val="20"/>
+        </w:rPr>
+        <w:t xml:space="preserve"> page, P</w:t>
+      </w:r>
+      <w:r>
+        <w:rPr>
+          <w:rFonts w:ascii="Arial" w:hAnsi="Arial" w:cs="Arial"/>
+          <w:b w:val="0"/>
+          <w:sz w:val="20"/>
+          <w:szCs w:val="20"/>
+        </w:rPr>
+        <w:t>RODUCTS</w:t>
+      </w:r>
+      <w:r>
+        <w:rPr>
+          <w:rFonts w:ascii="Arial" w:hAnsi="Arial" w:cs="Arial"/>
+          <w:b w:val="0"/>
+          <w:sz w:val="20"/>
+          <w:szCs w:val="20"/>
+        </w:rPr>
+        <w:t xml:space="preserve"> page and S</w:t>
+      </w:r>
+      <w:r>
+        <w:rPr>
+          <w:rFonts w:ascii="Arial" w:hAnsi="Arial" w:cs="Arial"/>
+          <w:b w:val="0"/>
+          <w:sz w:val="20"/>
+          <w:szCs w:val="20"/>
+        </w:rPr>
+        <w:t>ERVICES</w:t>
+      </w:r>
+      <w:r>
+        <w:rPr>
+          <w:rFonts w:ascii="Arial" w:hAnsi="Arial" w:cs="Arial"/>
+          <w:b w:val="0"/>
+          <w:sz w:val="20"/>
+          <w:szCs w:val="20"/>
+        </w:rPr>
+        <w:t xml:space="preserve"> page – the buttons and the email address link to the email address of the shop</w:t>
       </w:r>
       <w:r>
         <w:rPr>
@@ -2143,7 +2079,6 @@
           <w:szCs w:val="20"/>
         </w:rPr>
       </w:pPr>
-      <w:proofErr w:type="gramStart"/>
       <w:r>
         <w:rPr>
           <w:rFonts w:ascii="Arial" w:hAnsi="Arial" w:cs="Arial"/>
@@ -2154,7 +2089,6 @@
         </w:rPr>
         <w:t>images</w:t>
       </w:r>
-      <w:proofErr w:type="gramEnd"/>
       <w:r>
         <w:rPr>
           <w:rFonts w:ascii="Arial" w:hAnsi="Arial" w:cs="Arial"/>
@@ -2228,27 +2162,15 @@
           <w:szCs w:val="20"/>
         </w:rPr>
       </w:pPr>
-      <w:proofErr w:type="gramStart"/>
-      <w:r>
-        <w:rPr>
-          <w:rFonts w:ascii="Arial" w:hAnsi="Arial" w:cs="Arial"/>
-          <w:b w:val="0"/>
-          <w:color w:val="003964"/>
-          <w:sz w:val="20"/>
-          <w:szCs w:val="20"/>
-        </w:rPr>
-        <w:t>any</w:t>
-      </w:r>
-      <w:proofErr w:type="gramEnd"/>
-      <w:r>
-        <w:rPr>
-          <w:rFonts w:ascii="Arial" w:hAnsi="Arial" w:cs="Arial"/>
-          <w:b w:val="0"/>
-          <w:color w:val="003964"/>
-          <w:sz w:val="20"/>
-          <w:szCs w:val="20"/>
-        </w:rPr>
-        <w:t xml:space="preserve"> animation</w:t>
+      <w:r>
+        <w:rPr>
+          <w:rFonts w:ascii="Arial" w:hAnsi="Arial" w:cs="Arial"/>
+          <w:b w:val="0"/>
+          <w:color w:val="003964"/>
+          <w:sz w:val="20"/>
+          <w:szCs w:val="20"/>
+        </w:rPr>
+        <w:t>any animation</w:t>
       </w:r>
       <w:r>
         <w:rPr>
@@ -3246,29 +3168,7 @@
           <w:sz w:val="20"/>
           <w:szCs w:val="20"/>
         </w:rPr>
-        <w:t xml:space="preserve">Using the plans created in Task </w:t>
-      </w:r>
-      <w:proofErr w:type="gramStart"/>
-      <w:r>
-        <w:rPr>
-          <w:rFonts w:ascii="Arial" w:hAnsi="Arial" w:cs="Arial"/>
-          <w:b w:val="0"/>
-          <w:color w:val="003964"/>
-          <w:sz w:val="20"/>
-          <w:szCs w:val="20"/>
-        </w:rPr>
-        <w:t>A</w:t>
-      </w:r>
-      <w:proofErr w:type="gramEnd"/>
-      <w:r>
-        <w:rPr>
-          <w:rFonts w:ascii="Arial" w:hAnsi="Arial" w:cs="Arial"/>
-          <w:b w:val="0"/>
-          <w:color w:val="003964"/>
-          <w:sz w:val="20"/>
-          <w:szCs w:val="20"/>
-        </w:rPr>
-        <w:t xml:space="preserve">, build a functional five-page website that promotes </w:t>
+        <w:t xml:space="preserve">Using the plans created in Task A, build a functional five-page website that promotes </w:t>
       </w:r>
       <w:proofErr w:type="spellStart"/>
       <w:r>
@@ -3335,27 +3235,15 @@
           <w:szCs w:val="20"/>
         </w:rPr>
       </w:pPr>
-      <w:proofErr w:type="gramStart"/>
-      <w:r>
-        <w:rPr>
-          <w:rFonts w:ascii="Arial" w:hAnsi="Arial" w:cs="Arial"/>
-          <w:b w:val="0"/>
-          <w:color w:val="003964"/>
-          <w:sz w:val="20"/>
-          <w:szCs w:val="20"/>
-        </w:rPr>
-        <w:t>five</w:t>
-      </w:r>
-      <w:proofErr w:type="gramEnd"/>
-      <w:r>
-        <w:rPr>
-          <w:rFonts w:ascii="Arial" w:hAnsi="Arial" w:cs="Arial"/>
-          <w:b w:val="0"/>
-          <w:color w:val="003964"/>
-          <w:sz w:val="20"/>
-          <w:szCs w:val="20"/>
-        </w:rPr>
-        <w:t xml:space="preserve"> functional pages </w:t>
+      <w:r>
+        <w:rPr>
+          <w:rFonts w:ascii="Arial" w:hAnsi="Arial" w:cs="Arial"/>
+          <w:b w:val="0"/>
+          <w:color w:val="003964"/>
+          <w:sz w:val="20"/>
+          <w:szCs w:val="20"/>
+        </w:rPr>
+        <w:t xml:space="preserve">five functional pages </w:t>
       </w:r>
       <w:r>
         <w:rPr>
@@ -4393,27 +4281,15 @@
           <w:szCs w:val="20"/>
         </w:rPr>
       </w:pPr>
-      <w:proofErr w:type="gramStart"/>
-      <w:r>
-        <w:rPr>
-          <w:rFonts w:ascii="Arial" w:hAnsi="Arial" w:cs="Arial"/>
-          <w:b w:val="0"/>
-          <w:color w:val="003964"/>
-          <w:sz w:val="20"/>
-          <w:szCs w:val="20"/>
-        </w:rPr>
-        <w:t>any</w:t>
-      </w:r>
-      <w:proofErr w:type="gramEnd"/>
-      <w:r>
-        <w:rPr>
-          <w:rFonts w:ascii="Arial" w:hAnsi="Arial" w:cs="Arial"/>
-          <w:b w:val="0"/>
-          <w:color w:val="003964"/>
-          <w:sz w:val="20"/>
-          <w:szCs w:val="20"/>
-        </w:rPr>
-        <w:t xml:space="preserve"> images</w:t>
+      <w:r>
+        <w:rPr>
+          <w:rFonts w:ascii="Arial" w:hAnsi="Arial" w:cs="Arial"/>
+          <w:b w:val="0"/>
+          <w:color w:val="003964"/>
+          <w:sz w:val="20"/>
+          <w:szCs w:val="20"/>
+        </w:rPr>
+        <w:t>any images</w:t>
       </w:r>
     </w:p>
     <w:p>
@@ -4473,27 +4349,15 @@
           <w:szCs w:val="20"/>
         </w:rPr>
       </w:pPr>
-      <w:proofErr w:type="gramStart"/>
-      <w:r>
-        <w:rPr>
-          <w:rFonts w:ascii="Arial" w:hAnsi="Arial" w:cs="Arial"/>
-          <w:b w:val="0"/>
-          <w:color w:val="003964"/>
-          <w:sz w:val="20"/>
-          <w:szCs w:val="20"/>
-        </w:rPr>
-        <w:t>navigation</w:t>
-      </w:r>
-      <w:proofErr w:type="gramEnd"/>
-      <w:r>
-        <w:rPr>
-          <w:rFonts w:ascii="Arial" w:hAnsi="Arial" w:cs="Arial"/>
-          <w:b w:val="0"/>
-          <w:color w:val="003964"/>
-          <w:sz w:val="20"/>
-          <w:szCs w:val="20"/>
-        </w:rPr>
-        <w:t xml:space="preserve"> between each page</w:t>
+      <w:r>
+        <w:rPr>
+          <w:rFonts w:ascii="Arial" w:hAnsi="Arial" w:cs="Arial"/>
+          <w:b w:val="0"/>
+          <w:color w:val="003964"/>
+          <w:sz w:val="20"/>
+          <w:szCs w:val="20"/>
+        </w:rPr>
+        <w:t>navigation between each page</w:t>
       </w:r>
     </w:p>
     <w:p>
@@ -4512,25 +4376,14 @@
           <w:szCs w:val="20"/>
         </w:rPr>
       </w:pPr>
-      <w:proofErr w:type="gramStart"/>
-      <w:r>
-        <w:rPr>
-          <w:rFonts w:ascii="Arial" w:hAnsi="Arial" w:cs="Arial"/>
-          <w:b w:val="0"/>
-          <w:sz w:val="20"/>
-          <w:szCs w:val="20"/>
-        </w:rPr>
-        <w:t>navigation</w:t>
-      </w:r>
-      <w:proofErr w:type="gramEnd"/>
-      <w:r>
-        <w:rPr>
-          <w:rFonts w:ascii="Arial" w:hAnsi="Arial" w:cs="Arial"/>
-          <w:b w:val="0"/>
-          <w:sz w:val="20"/>
-          <w:szCs w:val="20"/>
-        </w:rPr>
-        <w:t xml:space="preserve"> is working 100% between all pages – please see Index 3 - TESTING </w:t>
+      <w:r>
+        <w:rPr>
+          <w:rFonts w:ascii="Arial" w:hAnsi="Arial" w:cs="Arial"/>
+          <w:b w:val="0"/>
+          <w:sz w:val="20"/>
+          <w:szCs w:val="20"/>
+        </w:rPr>
+        <w:t xml:space="preserve">navigation is working 100% between all pages – please see Index 3 - TESTING </w:t>
       </w:r>
     </w:p>
     <w:p>
@@ -4564,27 +4417,15 @@
           <w:szCs w:val="20"/>
         </w:rPr>
       </w:pPr>
-      <w:proofErr w:type="gramStart"/>
-      <w:r>
-        <w:rPr>
-          <w:rFonts w:ascii="Arial" w:hAnsi="Arial" w:cs="Arial"/>
-          <w:b w:val="0"/>
-          <w:color w:val="003964"/>
-          <w:sz w:val="20"/>
-          <w:szCs w:val="20"/>
-        </w:rPr>
-        <w:t>two</w:t>
-      </w:r>
-      <w:proofErr w:type="gramEnd"/>
-      <w:r>
-        <w:rPr>
-          <w:rFonts w:ascii="Arial" w:hAnsi="Arial" w:cs="Arial"/>
-          <w:b w:val="0"/>
-          <w:color w:val="003964"/>
-          <w:sz w:val="20"/>
-          <w:szCs w:val="20"/>
-        </w:rPr>
-        <w:t xml:space="preserve"> interactive features</w:t>
+      <w:r>
+        <w:rPr>
+          <w:rFonts w:ascii="Arial" w:hAnsi="Arial" w:cs="Arial"/>
+          <w:b w:val="0"/>
+          <w:color w:val="003964"/>
+          <w:sz w:val="20"/>
+          <w:szCs w:val="20"/>
+        </w:rPr>
+        <w:t>two interactive features</w:t>
       </w:r>
     </w:p>
     <w:p>
@@ -4603,25 +4444,14 @@
           <w:szCs w:val="20"/>
         </w:rPr>
       </w:pPr>
-      <w:proofErr w:type="gramStart"/>
-      <w:r>
-        <w:rPr>
-          <w:rFonts w:ascii="Arial" w:hAnsi="Arial" w:cs="Arial"/>
-          <w:b w:val="0"/>
-          <w:sz w:val="20"/>
-          <w:szCs w:val="20"/>
-        </w:rPr>
-        <w:t>carousel</w:t>
-      </w:r>
-      <w:proofErr w:type="gramEnd"/>
-      <w:r>
-        <w:rPr>
-          <w:rFonts w:ascii="Arial" w:hAnsi="Arial" w:cs="Arial"/>
-          <w:b w:val="0"/>
-          <w:sz w:val="20"/>
-          <w:szCs w:val="20"/>
-        </w:rPr>
-        <w:t xml:space="preserve"> of pictures on the HOME Page where the user can click on the arrows and move to the next picture</w:t>
+      <w:r>
+        <w:rPr>
+          <w:rFonts w:ascii="Arial" w:hAnsi="Arial" w:cs="Arial"/>
+          <w:b w:val="0"/>
+          <w:sz w:val="20"/>
+          <w:szCs w:val="20"/>
+        </w:rPr>
+        <w:t>carousel of pictures on the HOME Page where the user can click on the arrows and move to the next picture</w:t>
       </w:r>
     </w:p>
     <w:p>
@@ -4640,25 +4470,14 @@
           <w:szCs w:val="20"/>
         </w:rPr>
       </w:pPr>
-      <w:proofErr w:type="gramStart"/>
-      <w:r>
-        <w:rPr>
-          <w:rFonts w:ascii="Arial" w:hAnsi="Arial" w:cs="Arial"/>
-          <w:b w:val="0"/>
-          <w:sz w:val="20"/>
-          <w:szCs w:val="20"/>
-        </w:rPr>
-        <w:t>buttons</w:t>
-      </w:r>
-      <w:proofErr w:type="gramEnd"/>
-      <w:r>
-        <w:rPr>
-          <w:rFonts w:ascii="Arial" w:hAnsi="Arial" w:cs="Arial"/>
-          <w:b w:val="0"/>
-          <w:sz w:val="20"/>
-          <w:szCs w:val="20"/>
-        </w:rPr>
-        <w:t xml:space="preserve"> on each product and service are linked to open a prefilled email with the appropriate subject line and body text to be sent to the email address of the shop</w:t>
+      <w:r>
+        <w:rPr>
+          <w:rFonts w:ascii="Arial" w:hAnsi="Arial" w:cs="Arial"/>
+          <w:b w:val="0"/>
+          <w:sz w:val="20"/>
+          <w:szCs w:val="20"/>
+        </w:rPr>
+        <w:t>YouTube video on the ABOUT page</w:t>
       </w:r>
     </w:p>
     <w:p>
@@ -4684,6 +4503,32 @@
           <w:sz w:val="20"/>
           <w:szCs w:val="20"/>
         </w:rPr>
+        <w:t>buttons on each product and service are linked to open a prefilled email with the appropriate subject line and body text to be sent to the email address of the shop</w:t>
+      </w:r>
+    </w:p>
+    <w:p>
+      <w:pPr>
+        <w:pStyle w:val="Title"/>
+        <w:numPr>
+          <w:ilvl w:val="0"/>
+          <w:numId w:val="25"/>
+        </w:numPr>
+        <w:spacing w:line="360" w:lineRule="auto"/>
+        <w:jc w:val="left"/>
+        <w:rPr>
+          <w:rFonts w:ascii="Arial" w:hAnsi="Arial" w:cs="Arial"/>
+          <w:b w:val="0"/>
+          <w:sz w:val="20"/>
+          <w:szCs w:val="20"/>
+        </w:rPr>
+      </w:pPr>
+      <w:r>
+        <w:rPr>
+          <w:rFonts w:ascii="Arial" w:hAnsi="Arial" w:cs="Arial"/>
+          <w:b w:val="0"/>
+          <w:sz w:val="20"/>
+          <w:szCs w:val="20"/>
+        </w:rPr>
         <w:t>Google Map can be clicked, zoomed in and out</w:t>
       </w:r>
     </w:p>
@@ -4732,27 +4577,15 @@
           <w:szCs w:val="20"/>
         </w:rPr>
       </w:pPr>
-      <w:proofErr w:type="gramStart"/>
-      <w:r>
-        <w:rPr>
-          <w:rFonts w:ascii="Arial" w:hAnsi="Arial" w:cs="Arial"/>
-          <w:b w:val="0"/>
-          <w:color w:val="003964"/>
-          <w:sz w:val="20"/>
-          <w:szCs w:val="20"/>
-        </w:rPr>
-        <w:t>one</w:t>
-      </w:r>
-      <w:proofErr w:type="gramEnd"/>
-      <w:r>
-        <w:rPr>
-          <w:rFonts w:ascii="Arial" w:hAnsi="Arial" w:cs="Arial"/>
-          <w:b w:val="0"/>
-          <w:color w:val="003964"/>
-          <w:sz w:val="20"/>
-          <w:szCs w:val="20"/>
-        </w:rPr>
-        <w:t xml:space="preserve"> animation </w:t>
+      <w:r>
+        <w:rPr>
+          <w:rFonts w:ascii="Arial" w:hAnsi="Arial" w:cs="Arial"/>
+          <w:b w:val="0"/>
+          <w:color w:val="003964"/>
+          <w:sz w:val="20"/>
+          <w:szCs w:val="20"/>
+        </w:rPr>
+        <w:t xml:space="preserve">one animation </w:t>
       </w:r>
     </w:p>
     <w:p>
@@ -4771,25 +4604,32 @@
           <w:szCs w:val="20"/>
         </w:rPr>
       </w:pPr>
-      <w:proofErr w:type="gramStart"/>
-      <w:r>
-        <w:rPr>
-          <w:rFonts w:ascii="Arial" w:hAnsi="Arial" w:cs="Arial"/>
-          <w:b w:val="0"/>
-          <w:sz w:val="20"/>
-          <w:szCs w:val="20"/>
-        </w:rPr>
-        <w:t>photo</w:t>
-      </w:r>
-      <w:proofErr w:type="gramEnd"/>
-      <w:r>
-        <w:rPr>
-          <w:rFonts w:ascii="Arial" w:hAnsi="Arial" w:cs="Arial"/>
-          <w:b w:val="0"/>
-          <w:sz w:val="20"/>
-          <w:szCs w:val="20"/>
-        </w:rPr>
-        <w:t xml:space="preserve"> carousel on the home page is set as automatic slideshow</w:t>
+      <w:r>
+        <w:rPr>
+          <w:rFonts w:ascii="Arial" w:hAnsi="Arial" w:cs="Arial"/>
+          <w:b w:val="0"/>
+          <w:sz w:val="20"/>
+          <w:szCs w:val="20"/>
+        </w:rPr>
+        <w:t>photo carousel on the</w:t>
+      </w:r>
+      <w:r>
+        <w:rPr>
+          <w:rFonts w:ascii="Arial" w:hAnsi="Arial" w:cs="Arial"/>
+          <w:b w:val="0"/>
+          <w:sz w:val="20"/>
+          <w:szCs w:val="20"/>
+        </w:rPr>
+        <w:t xml:space="preserve"> HOME</w:t>
+      </w:r>
+      <w:r>
+        <w:rPr>
+          <w:rFonts w:ascii="Arial" w:hAnsi="Arial" w:cs="Arial"/>
+          <w:b w:val="0"/>
+          <w:sz w:val="20"/>
+          <w:szCs w:val="20"/>
+        </w:rPr>
+        <w:t xml:space="preserve"> page is set as automatic slideshow</w:t>
       </w:r>
     </w:p>
     <w:p>
@@ -4808,27 +4648,14 @@
           <w:szCs w:val="20"/>
         </w:rPr>
       </w:pPr>
-      <w:proofErr w:type="spellStart"/>
-      <w:proofErr w:type="gramStart"/>
-      <w:r>
-        <w:rPr>
-          <w:rFonts w:ascii="Arial" w:hAnsi="Arial" w:cs="Arial"/>
-          <w:b w:val="0"/>
-          <w:sz w:val="20"/>
-          <w:szCs w:val="20"/>
-        </w:rPr>
-        <w:t>navbar</w:t>
-      </w:r>
-      <w:proofErr w:type="spellEnd"/>
-      <w:proofErr w:type="gramEnd"/>
-      <w:r>
-        <w:rPr>
-          <w:rFonts w:ascii="Arial" w:hAnsi="Arial" w:cs="Arial"/>
-          <w:b w:val="0"/>
-          <w:sz w:val="20"/>
-          <w:szCs w:val="20"/>
-        </w:rPr>
-        <w:t xml:space="preserve"> underlines the links when hovered</w:t>
+      <w:r>
+        <w:rPr>
+          <w:rFonts w:ascii="Arial" w:hAnsi="Arial" w:cs="Arial"/>
+          <w:b w:val="0"/>
+          <w:sz w:val="20"/>
+          <w:szCs w:val="20"/>
+        </w:rPr>
+        <w:t>navbar underlines the links when hovered</w:t>
       </w:r>
     </w:p>
     <w:p>
@@ -5058,17 +4885,6 @@
     <w:p>
       <w:pPr>
         <w:pStyle w:val="Title"/>
-        <w:spacing w:line="360" w:lineRule="auto"/>
-        <w:rPr>
-          <w:rFonts w:ascii="Arial" w:hAnsi="Arial" w:cs="Arial"/>
-          <w:b w:val="0"/>
-          <w:sz w:val="24"/>
-        </w:rPr>
-      </w:pPr>
-    </w:p>
-    <w:p>
-      <w:pPr>
-        <w:pStyle w:val="Title"/>
         <w:numPr>
           <w:ilvl w:val="0"/>
           <w:numId w:val="17"/>
@@ -5111,27 +4927,15 @@
           <w:szCs w:val="20"/>
         </w:rPr>
       </w:pPr>
-      <w:proofErr w:type="gramStart"/>
-      <w:r>
-        <w:rPr>
-          <w:rFonts w:ascii="Arial" w:hAnsi="Arial" w:cs="Arial"/>
-          <w:b w:val="0"/>
-          <w:color w:val="003964"/>
-          <w:sz w:val="20"/>
-          <w:szCs w:val="20"/>
-        </w:rPr>
-        <w:t>functionality</w:t>
-      </w:r>
-      <w:proofErr w:type="gramEnd"/>
-      <w:r>
-        <w:rPr>
-          <w:rFonts w:ascii="Arial" w:hAnsi="Arial" w:cs="Arial"/>
-          <w:b w:val="0"/>
-          <w:color w:val="003964"/>
-          <w:sz w:val="20"/>
-          <w:szCs w:val="20"/>
-        </w:rPr>
-        <w:t xml:space="preserve"> testing, open your website in two different web browsers</w:t>
+      <w:r>
+        <w:rPr>
+          <w:rFonts w:ascii="Arial" w:hAnsi="Arial" w:cs="Arial"/>
+          <w:b w:val="0"/>
+          <w:color w:val="003964"/>
+          <w:sz w:val="20"/>
+          <w:szCs w:val="20"/>
+        </w:rPr>
+        <w:t>functionality testing, open your website in two different web browsers</w:t>
       </w:r>
     </w:p>
     <w:p>
@@ -5151,27 +4955,15 @@
           <w:szCs w:val="20"/>
         </w:rPr>
       </w:pPr>
-      <w:proofErr w:type="gramStart"/>
-      <w:r>
-        <w:rPr>
-          <w:rFonts w:ascii="Arial" w:hAnsi="Arial" w:cs="Arial"/>
-          <w:b w:val="0"/>
-          <w:color w:val="003964"/>
-          <w:sz w:val="20"/>
-          <w:szCs w:val="20"/>
-        </w:rPr>
-        <w:t>test</w:t>
-      </w:r>
-      <w:proofErr w:type="gramEnd"/>
-      <w:r>
-        <w:rPr>
-          <w:rFonts w:ascii="Arial" w:hAnsi="Arial" w:cs="Arial"/>
-          <w:b w:val="0"/>
-          <w:color w:val="003964"/>
-          <w:sz w:val="20"/>
-          <w:szCs w:val="20"/>
-        </w:rPr>
-        <w:t xml:space="preserve"> your navigation, demonstrating the functionality of each link</w:t>
+      <w:r>
+        <w:rPr>
+          <w:rFonts w:ascii="Arial" w:hAnsi="Arial" w:cs="Arial"/>
+          <w:b w:val="0"/>
+          <w:color w:val="003964"/>
+          <w:sz w:val="20"/>
+          <w:szCs w:val="20"/>
+        </w:rPr>
+        <w:t>test your navigation, demonstrating the functionality of each link</w:t>
       </w:r>
     </w:p>
     <w:p>
@@ -5191,339 +4983,523 @@
           <w:szCs w:val="20"/>
         </w:rPr>
       </w:pPr>
-      <w:proofErr w:type="gramStart"/>
-      <w:r>
-        <w:rPr>
-          <w:rFonts w:ascii="Arial" w:hAnsi="Arial" w:cs="Arial"/>
-          <w:b w:val="0"/>
-          <w:color w:val="003964"/>
-          <w:sz w:val="20"/>
-          <w:szCs w:val="20"/>
-        </w:rPr>
-        <w:t>test</w:t>
-      </w:r>
-      <w:proofErr w:type="gramEnd"/>
-      <w:r>
-        <w:rPr>
-          <w:rFonts w:ascii="Arial" w:hAnsi="Arial" w:cs="Arial"/>
-          <w:b w:val="0"/>
-          <w:color w:val="003964"/>
-          <w:sz w:val="20"/>
-          <w:szCs w:val="20"/>
-        </w:rPr>
-        <w:t xml:space="preserve"> your interactive features</w:t>
-      </w:r>
-    </w:p>
-    <w:p>
-      <w:pPr>
-        <w:pStyle w:val="Title"/>
-        <w:spacing w:line="360" w:lineRule="auto"/>
-        <w:jc w:val="left"/>
-        <w:rPr>
-          <w:rFonts w:ascii="Arial" w:hAnsi="Arial" w:cs="Arial"/>
-          <w:b w:val="0"/>
-          <w:color w:val="003964"/>
-          <w:sz w:val="20"/>
-          <w:szCs w:val="20"/>
-        </w:rPr>
-      </w:pPr>
-    </w:p>
-    <w:p>
-      <w:pPr>
-        <w:pStyle w:val="Title"/>
-        <w:spacing w:line="360" w:lineRule="auto"/>
-        <w:jc w:val="left"/>
-        <w:rPr>
-          <w:rFonts w:ascii="Arial" w:hAnsi="Arial" w:cs="Arial"/>
-          <w:b w:val="0"/>
-          <w:sz w:val="20"/>
-          <w:szCs w:val="20"/>
-        </w:rPr>
-      </w:pPr>
-      <w:r>
-        <w:rPr>
-          <w:rFonts w:ascii="Arial" w:hAnsi="Arial" w:cs="Arial"/>
-          <w:b w:val="0"/>
-          <w:sz w:val="20"/>
-          <w:szCs w:val="20"/>
-        </w:rPr>
-        <w:t>I have tested the website on Chrome and Firefox browsers. Please see below a list of tests I have performed and the outcome.</w:t>
-      </w:r>
-    </w:p>
-    <w:p>
-      <w:pPr>
-        <w:pStyle w:val="Title"/>
-        <w:spacing w:line="360" w:lineRule="auto"/>
-        <w:jc w:val="left"/>
-        <w:rPr>
-          <w:rFonts w:ascii="Arial" w:hAnsi="Arial" w:cs="Arial"/>
-          <w:b w:val="0"/>
-          <w:sz w:val="20"/>
-          <w:szCs w:val="20"/>
-        </w:rPr>
-      </w:pPr>
-    </w:p>
-    <w:p>
-      <w:pPr>
-        <w:pStyle w:val="Title"/>
-        <w:spacing w:line="360" w:lineRule="auto"/>
-        <w:jc w:val="left"/>
-        <w:rPr>
-          <w:rFonts w:ascii="Arial" w:hAnsi="Arial" w:cs="Arial"/>
-          <w:b w:val="0"/>
-          <w:sz w:val="24"/>
-        </w:rPr>
-      </w:pPr>
-    </w:p>
-    <w:p>
-      <w:pPr>
-        <w:pStyle w:val="Title"/>
-        <w:spacing w:line="360" w:lineRule="auto"/>
-        <w:jc w:val="left"/>
-        <w:rPr>
-          <w:rFonts w:ascii="Arial" w:hAnsi="Arial" w:cs="Arial"/>
-          <w:b w:val="0"/>
-          <w:sz w:val="24"/>
-        </w:rPr>
-      </w:pPr>
-    </w:p>
-    <w:p>
-      <w:pPr>
-        <w:pStyle w:val="Title"/>
-        <w:spacing w:line="360" w:lineRule="auto"/>
-        <w:jc w:val="left"/>
-        <w:rPr>
-          <w:rFonts w:ascii="Arial" w:hAnsi="Arial" w:cs="Arial"/>
-          <w:b w:val="0"/>
-          <w:sz w:val="24"/>
-        </w:rPr>
-      </w:pPr>
-    </w:p>
-    <w:p>
-      <w:pPr>
-        <w:pStyle w:val="Title"/>
-        <w:spacing w:line="360" w:lineRule="auto"/>
-        <w:jc w:val="left"/>
-        <w:rPr>
-          <w:rFonts w:ascii="Arial" w:hAnsi="Arial" w:cs="Arial"/>
-          <w:b w:val="0"/>
-          <w:sz w:val="24"/>
-        </w:rPr>
-      </w:pPr>
-    </w:p>
-    <w:p>
-      <w:pPr>
-        <w:pStyle w:val="Title"/>
-        <w:spacing w:line="360" w:lineRule="auto"/>
-        <w:jc w:val="left"/>
-        <w:rPr>
-          <w:rFonts w:ascii="Arial" w:hAnsi="Arial" w:cs="Arial"/>
-          <w:b w:val="0"/>
-          <w:sz w:val="24"/>
-        </w:rPr>
-      </w:pPr>
-    </w:p>
-    <w:p>
-      <w:pPr>
-        <w:pStyle w:val="Title"/>
-        <w:spacing w:line="360" w:lineRule="auto"/>
-        <w:jc w:val="left"/>
-        <w:rPr>
-          <w:rFonts w:ascii="Arial" w:hAnsi="Arial" w:cs="Arial"/>
-          <w:b w:val="0"/>
-          <w:sz w:val="24"/>
-        </w:rPr>
-      </w:pPr>
-    </w:p>
-    <w:p>
-      <w:pPr>
-        <w:pStyle w:val="Title"/>
-        <w:spacing w:line="360" w:lineRule="auto"/>
-        <w:jc w:val="left"/>
-        <w:rPr>
-          <w:rFonts w:ascii="Arial" w:hAnsi="Arial" w:cs="Arial"/>
-          <w:b w:val="0"/>
-          <w:sz w:val="24"/>
-        </w:rPr>
-      </w:pPr>
-    </w:p>
-    <w:p>
-      <w:pPr>
-        <w:pStyle w:val="Title"/>
-        <w:spacing w:line="360" w:lineRule="auto"/>
-        <w:jc w:val="left"/>
-        <w:rPr>
-          <w:rFonts w:ascii="Arial" w:hAnsi="Arial" w:cs="Arial"/>
-          <w:b w:val="0"/>
-          <w:sz w:val="24"/>
-        </w:rPr>
-      </w:pPr>
-    </w:p>
-    <w:p>
-      <w:pPr>
-        <w:pStyle w:val="Title"/>
-        <w:spacing w:line="360" w:lineRule="auto"/>
-        <w:jc w:val="left"/>
-        <w:rPr>
-          <w:rFonts w:ascii="Arial" w:hAnsi="Arial" w:cs="Arial"/>
-          <w:b w:val="0"/>
-          <w:sz w:val="24"/>
-        </w:rPr>
-      </w:pPr>
-    </w:p>
-    <w:p>
-      <w:pPr>
-        <w:pStyle w:val="Title"/>
-        <w:spacing w:line="360" w:lineRule="auto"/>
-        <w:jc w:val="left"/>
-        <w:rPr>
-          <w:rFonts w:ascii="Arial" w:hAnsi="Arial" w:cs="Arial"/>
-          <w:b w:val="0"/>
-          <w:sz w:val="24"/>
-        </w:rPr>
-      </w:pPr>
-    </w:p>
-    <w:p>
-      <w:pPr>
-        <w:pStyle w:val="Title"/>
-        <w:spacing w:line="360" w:lineRule="auto"/>
-        <w:jc w:val="left"/>
-        <w:rPr>
-          <w:rFonts w:ascii="Arial" w:hAnsi="Arial" w:cs="Arial"/>
-          <w:b w:val="0"/>
-          <w:sz w:val="24"/>
-        </w:rPr>
-      </w:pPr>
-    </w:p>
-    <w:p>
-      <w:pPr>
-        <w:pStyle w:val="Title"/>
-        <w:spacing w:line="360" w:lineRule="auto"/>
-        <w:jc w:val="left"/>
-        <w:rPr>
-          <w:rFonts w:ascii="Arial" w:hAnsi="Arial" w:cs="Arial"/>
-          <w:b w:val="0"/>
-          <w:sz w:val="24"/>
-        </w:rPr>
-      </w:pPr>
-    </w:p>
-    <w:p>
-      <w:pPr>
-        <w:pStyle w:val="Title"/>
-        <w:spacing w:line="360" w:lineRule="auto"/>
-        <w:jc w:val="left"/>
-        <w:rPr>
-          <w:rFonts w:ascii="Arial" w:hAnsi="Arial" w:cs="Arial"/>
-          <w:b w:val="0"/>
-          <w:sz w:val="24"/>
-        </w:rPr>
-      </w:pPr>
-    </w:p>
-    <w:p>
-      <w:pPr>
-        <w:pStyle w:val="Title"/>
-        <w:spacing w:line="360" w:lineRule="auto"/>
-        <w:jc w:val="left"/>
-        <w:rPr>
-          <w:rFonts w:ascii="Arial" w:hAnsi="Arial" w:cs="Arial"/>
-          <w:b w:val="0"/>
-          <w:sz w:val="24"/>
-        </w:rPr>
-      </w:pPr>
-    </w:p>
-    <w:p>
-      <w:pPr>
-        <w:pStyle w:val="Title"/>
-        <w:spacing w:line="360" w:lineRule="auto"/>
-        <w:jc w:val="left"/>
-        <w:rPr>
-          <w:rFonts w:ascii="Arial" w:hAnsi="Arial" w:cs="Arial"/>
-          <w:b w:val="0"/>
-          <w:sz w:val="24"/>
-        </w:rPr>
-      </w:pPr>
-    </w:p>
-    <w:p>
-      <w:pPr>
-        <w:pStyle w:val="Title"/>
-        <w:spacing w:line="360" w:lineRule="auto"/>
-        <w:jc w:val="left"/>
-        <w:rPr>
-          <w:rFonts w:ascii="Arial" w:hAnsi="Arial" w:cs="Arial"/>
-          <w:b w:val="0"/>
-          <w:sz w:val="24"/>
-        </w:rPr>
-      </w:pPr>
-    </w:p>
-    <w:p>
-      <w:pPr>
-        <w:pStyle w:val="Title"/>
-        <w:spacing w:line="360" w:lineRule="auto"/>
-        <w:jc w:val="left"/>
-        <w:rPr>
-          <w:rFonts w:ascii="Arial" w:hAnsi="Arial" w:cs="Arial"/>
-          <w:b w:val="0"/>
-          <w:sz w:val="24"/>
-        </w:rPr>
-      </w:pPr>
-    </w:p>
-    <w:p>
-      <w:pPr>
-        <w:pStyle w:val="Title"/>
-        <w:spacing w:line="360" w:lineRule="auto"/>
-        <w:jc w:val="left"/>
-        <w:rPr>
-          <w:rFonts w:ascii="Arial" w:hAnsi="Arial" w:cs="Arial"/>
-          <w:b w:val="0"/>
-          <w:sz w:val="24"/>
-        </w:rPr>
-      </w:pPr>
-    </w:p>
-    <w:p>
-      <w:pPr>
-        <w:pStyle w:val="Title"/>
-        <w:spacing w:line="360" w:lineRule="auto"/>
-        <w:jc w:val="left"/>
-        <w:rPr>
-          <w:rFonts w:ascii="Arial" w:hAnsi="Arial" w:cs="Arial"/>
-          <w:b w:val="0"/>
-          <w:sz w:val="24"/>
-        </w:rPr>
-      </w:pPr>
-    </w:p>
-    <w:p>
-      <w:pPr>
-        <w:pStyle w:val="Title"/>
-        <w:spacing w:line="360" w:lineRule="auto"/>
-        <w:jc w:val="left"/>
-        <w:rPr>
-          <w:rFonts w:ascii="Arial" w:hAnsi="Arial" w:cs="Arial"/>
-          <w:b w:val="0"/>
-          <w:sz w:val="24"/>
-        </w:rPr>
-      </w:pPr>
-    </w:p>
-    <w:p>
-      <w:pPr>
-        <w:pStyle w:val="Title"/>
-        <w:spacing w:line="360" w:lineRule="auto"/>
-        <w:jc w:val="left"/>
-        <w:rPr>
-          <w:rFonts w:ascii="Arial" w:hAnsi="Arial" w:cs="Arial"/>
-          <w:b w:val="0"/>
-          <w:sz w:val="24"/>
-        </w:rPr>
-      </w:pPr>
-    </w:p>
-    <w:p>
-      <w:pPr>
-        <w:pStyle w:val="Title"/>
-        <w:spacing w:line="360" w:lineRule="auto"/>
-        <w:jc w:val="left"/>
-        <w:rPr>
-          <w:rFonts w:ascii="Arial" w:hAnsi="Arial" w:cs="Arial"/>
-          <w:b w:val="0"/>
-          <w:color w:val="003964"/>
+      <w:r>
+        <w:rPr>
+          <w:rFonts w:ascii="Arial" w:hAnsi="Arial" w:cs="Arial"/>
+          <w:b w:val="0"/>
+          <w:color w:val="003964"/>
+          <w:sz w:val="20"/>
+          <w:szCs w:val="20"/>
+        </w:rPr>
+        <w:t>test your interactive features</w:t>
+      </w:r>
+    </w:p>
+    <w:p>
+      <w:pPr>
+        <w:pStyle w:val="Title"/>
+        <w:spacing w:line="360" w:lineRule="auto"/>
+        <w:jc w:val="left"/>
+        <w:rPr>
+          <w:rFonts w:ascii="Arial" w:hAnsi="Arial" w:cs="Arial"/>
+          <w:b w:val="0"/>
+          <w:color w:val="003964"/>
+          <w:sz w:val="20"/>
+          <w:szCs w:val="20"/>
+        </w:rPr>
+      </w:pPr>
+    </w:p>
+    <w:p>
+      <w:pPr>
+        <w:pStyle w:val="Title"/>
+        <w:spacing w:line="360" w:lineRule="auto"/>
+        <w:jc w:val="left"/>
+        <w:rPr>
+          <w:rFonts w:ascii="Arial" w:hAnsi="Arial" w:cs="Arial"/>
+          <w:b w:val="0"/>
+          <w:sz w:val="20"/>
+          <w:szCs w:val="20"/>
+        </w:rPr>
+      </w:pPr>
+      <w:r>
+        <w:rPr>
+          <w:rFonts w:ascii="Arial" w:hAnsi="Arial" w:cs="Arial"/>
+          <w:b w:val="0"/>
+          <w:sz w:val="20"/>
+          <w:szCs w:val="20"/>
+        </w:rPr>
+        <w:t>I have tested the website on Chrome and Firefox browsers. Please see below a</w:t>
+      </w:r>
+      <w:r>
+        <w:rPr>
+          <w:rFonts w:ascii="Arial" w:hAnsi="Arial" w:cs="Arial"/>
+          <w:b w:val="0"/>
+          <w:sz w:val="20"/>
+          <w:szCs w:val="20"/>
+        </w:rPr>
+        <w:t>t INDEX 3 a</w:t>
+      </w:r>
+      <w:r>
+        <w:rPr>
+          <w:rFonts w:ascii="Arial" w:hAnsi="Arial" w:cs="Arial"/>
+          <w:b w:val="0"/>
+          <w:sz w:val="20"/>
+          <w:szCs w:val="20"/>
+        </w:rPr>
+        <w:t xml:space="preserve"> list of tests I have performed and the outcome.</w:t>
+      </w:r>
+    </w:p>
+    <w:p>
+      <w:pPr>
+        <w:pStyle w:val="Title"/>
+        <w:spacing w:line="360" w:lineRule="auto"/>
+        <w:jc w:val="left"/>
+        <w:rPr>
+          <w:rFonts w:ascii="Arial" w:hAnsi="Arial" w:cs="Arial"/>
+          <w:b w:val="0"/>
+          <w:sz w:val="20"/>
+          <w:szCs w:val="20"/>
+        </w:rPr>
+      </w:pPr>
+    </w:p>
+    <w:p>
+      <w:pPr>
+        <w:pStyle w:val="Title"/>
+        <w:spacing w:line="360" w:lineRule="auto"/>
+        <w:jc w:val="left"/>
+        <w:rPr>
+          <w:rFonts w:ascii="Arial" w:hAnsi="Arial" w:cs="Arial"/>
+          <w:b w:val="0"/>
+          <w:sz w:val="24"/>
+        </w:rPr>
+      </w:pPr>
+      <w:bookmarkStart w:id="0" w:name="_GoBack"/>
+      <w:bookmarkEnd w:id="0"/>
+    </w:p>
+    <w:p>
+      <w:pPr>
+        <w:pStyle w:val="Title"/>
+        <w:spacing w:line="360" w:lineRule="auto"/>
+        <w:jc w:val="left"/>
+        <w:rPr>
+          <w:rFonts w:ascii="Arial" w:hAnsi="Arial" w:cs="Arial"/>
+          <w:b w:val="0"/>
+          <w:sz w:val="24"/>
+        </w:rPr>
+      </w:pPr>
+    </w:p>
+    <w:p>
+      <w:pPr>
+        <w:pStyle w:val="Title"/>
+        <w:spacing w:line="360" w:lineRule="auto"/>
+        <w:jc w:val="left"/>
+        <w:rPr>
+          <w:rFonts w:ascii="Arial" w:hAnsi="Arial" w:cs="Arial"/>
+          <w:b w:val="0"/>
+          <w:sz w:val="24"/>
+        </w:rPr>
+      </w:pPr>
+    </w:p>
+    <w:p>
+      <w:pPr>
+        <w:pStyle w:val="Title"/>
+        <w:spacing w:line="360" w:lineRule="auto"/>
+        <w:jc w:val="left"/>
+        <w:rPr>
+          <w:rFonts w:ascii="Arial" w:hAnsi="Arial" w:cs="Arial"/>
+          <w:b w:val="0"/>
+          <w:sz w:val="24"/>
+        </w:rPr>
+      </w:pPr>
+    </w:p>
+    <w:p>
+      <w:pPr>
+        <w:pStyle w:val="Title"/>
+        <w:spacing w:line="360" w:lineRule="auto"/>
+        <w:jc w:val="left"/>
+        <w:rPr>
+          <w:rFonts w:ascii="Arial" w:hAnsi="Arial" w:cs="Arial"/>
+          <w:b w:val="0"/>
+          <w:sz w:val="24"/>
+        </w:rPr>
+      </w:pPr>
+    </w:p>
+    <w:p>
+      <w:pPr>
+        <w:pStyle w:val="Title"/>
+        <w:spacing w:line="360" w:lineRule="auto"/>
+        <w:jc w:val="left"/>
+        <w:rPr>
+          <w:rFonts w:ascii="Arial" w:hAnsi="Arial" w:cs="Arial"/>
+          <w:b w:val="0"/>
+          <w:sz w:val="24"/>
+        </w:rPr>
+      </w:pPr>
+    </w:p>
+    <w:p>
+      <w:pPr>
+        <w:pStyle w:val="Title"/>
+        <w:spacing w:line="360" w:lineRule="auto"/>
+        <w:jc w:val="left"/>
+        <w:rPr>
+          <w:rFonts w:ascii="Arial" w:hAnsi="Arial" w:cs="Arial"/>
+          <w:b w:val="0"/>
+          <w:sz w:val="24"/>
+        </w:rPr>
+      </w:pPr>
+    </w:p>
+    <w:p>
+      <w:pPr>
+        <w:pStyle w:val="Title"/>
+        <w:spacing w:line="360" w:lineRule="auto"/>
+        <w:jc w:val="left"/>
+        <w:rPr>
+          <w:rFonts w:ascii="Arial" w:hAnsi="Arial" w:cs="Arial"/>
+          <w:b w:val="0"/>
+          <w:sz w:val="24"/>
+        </w:rPr>
+      </w:pPr>
+    </w:p>
+    <w:p>
+      <w:pPr>
+        <w:pStyle w:val="Title"/>
+        <w:spacing w:line="360" w:lineRule="auto"/>
+        <w:jc w:val="left"/>
+        <w:rPr>
+          <w:rFonts w:ascii="Arial" w:hAnsi="Arial" w:cs="Arial"/>
+          <w:b w:val="0"/>
+          <w:sz w:val="24"/>
+        </w:rPr>
+      </w:pPr>
+    </w:p>
+    <w:p>
+      <w:pPr>
+        <w:pStyle w:val="Title"/>
+        <w:spacing w:line="360" w:lineRule="auto"/>
+        <w:jc w:val="left"/>
+        <w:rPr>
+          <w:rFonts w:ascii="Arial" w:hAnsi="Arial" w:cs="Arial"/>
+          <w:b w:val="0"/>
+          <w:sz w:val="24"/>
+        </w:rPr>
+      </w:pPr>
+    </w:p>
+    <w:p>
+      <w:pPr>
+        <w:pStyle w:val="Title"/>
+        <w:spacing w:line="360" w:lineRule="auto"/>
+        <w:jc w:val="left"/>
+        <w:rPr>
+          <w:rFonts w:ascii="Arial" w:hAnsi="Arial" w:cs="Arial"/>
+          <w:b w:val="0"/>
+          <w:sz w:val="24"/>
+        </w:rPr>
+      </w:pPr>
+    </w:p>
+    <w:p>
+      <w:pPr>
+        <w:pStyle w:val="Title"/>
+        <w:spacing w:line="360" w:lineRule="auto"/>
+        <w:jc w:val="left"/>
+        <w:rPr>
+          <w:rFonts w:ascii="Arial" w:hAnsi="Arial" w:cs="Arial"/>
+          <w:b w:val="0"/>
+          <w:sz w:val="24"/>
+        </w:rPr>
+      </w:pPr>
+    </w:p>
+    <w:p>
+      <w:pPr>
+        <w:pStyle w:val="Title"/>
+        <w:spacing w:line="360" w:lineRule="auto"/>
+        <w:jc w:val="left"/>
+        <w:rPr>
+          <w:rFonts w:ascii="Arial" w:hAnsi="Arial" w:cs="Arial"/>
+          <w:b w:val="0"/>
+          <w:sz w:val="24"/>
+        </w:rPr>
+      </w:pPr>
+    </w:p>
+    <w:p>
+      <w:pPr>
+        <w:pStyle w:val="Title"/>
+        <w:spacing w:line="360" w:lineRule="auto"/>
+        <w:jc w:val="left"/>
+        <w:rPr>
+          <w:rFonts w:ascii="Arial" w:hAnsi="Arial" w:cs="Arial"/>
+          <w:b w:val="0"/>
+          <w:sz w:val="24"/>
+        </w:rPr>
+      </w:pPr>
+    </w:p>
+    <w:p>
+      <w:pPr>
+        <w:pStyle w:val="Title"/>
+        <w:spacing w:line="360" w:lineRule="auto"/>
+        <w:jc w:val="left"/>
+        <w:rPr>
+          <w:rFonts w:ascii="Arial" w:hAnsi="Arial" w:cs="Arial"/>
+          <w:b w:val="0"/>
+          <w:sz w:val="24"/>
+        </w:rPr>
+      </w:pPr>
+    </w:p>
+    <w:p>
+      <w:pPr>
+        <w:pStyle w:val="Title"/>
+        <w:spacing w:line="360" w:lineRule="auto"/>
+        <w:jc w:val="left"/>
+        <w:rPr>
+          <w:rFonts w:ascii="Arial" w:hAnsi="Arial" w:cs="Arial"/>
+          <w:b w:val="0"/>
+          <w:sz w:val="24"/>
+        </w:rPr>
+      </w:pPr>
+    </w:p>
+    <w:p>
+      <w:pPr>
+        <w:pStyle w:val="Title"/>
+        <w:spacing w:line="360" w:lineRule="auto"/>
+        <w:jc w:val="left"/>
+        <w:rPr>
+          <w:rFonts w:ascii="Arial" w:hAnsi="Arial" w:cs="Arial"/>
+          <w:b w:val="0"/>
+          <w:sz w:val="24"/>
+        </w:rPr>
+      </w:pPr>
+    </w:p>
+    <w:p>
+      <w:pPr>
+        <w:pStyle w:val="Title"/>
+        <w:spacing w:line="360" w:lineRule="auto"/>
+        <w:jc w:val="left"/>
+        <w:rPr>
+          <w:rFonts w:ascii="Arial" w:hAnsi="Arial" w:cs="Arial"/>
+          <w:b w:val="0"/>
+          <w:sz w:val="24"/>
+        </w:rPr>
+      </w:pPr>
+    </w:p>
+    <w:p>
+      <w:pPr>
+        <w:pStyle w:val="Title"/>
+        <w:spacing w:line="360" w:lineRule="auto"/>
+        <w:jc w:val="left"/>
+        <w:rPr>
+          <w:rFonts w:ascii="Arial" w:hAnsi="Arial" w:cs="Arial"/>
+          <w:b w:val="0"/>
+          <w:sz w:val="24"/>
+        </w:rPr>
+      </w:pPr>
+    </w:p>
+    <w:p>
+      <w:pPr>
+        <w:pStyle w:val="Title"/>
+        <w:spacing w:line="360" w:lineRule="auto"/>
+        <w:jc w:val="left"/>
+        <w:rPr>
+          <w:rFonts w:ascii="Arial" w:hAnsi="Arial" w:cs="Arial"/>
+          <w:b w:val="0"/>
+          <w:sz w:val="24"/>
+        </w:rPr>
+      </w:pPr>
+    </w:p>
+    <w:p>
+      <w:pPr>
+        <w:pStyle w:val="Title"/>
+        <w:spacing w:line="360" w:lineRule="auto"/>
+        <w:jc w:val="left"/>
+        <w:rPr>
+          <w:rFonts w:ascii="Arial" w:hAnsi="Arial" w:cs="Arial"/>
+          <w:b w:val="0"/>
+          <w:sz w:val="24"/>
+        </w:rPr>
+      </w:pPr>
+    </w:p>
+    <w:p>
+      <w:pPr>
+        <w:pStyle w:val="Title"/>
+        <w:spacing w:line="360" w:lineRule="auto"/>
+        <w:jc w:val="left"/>
+        <w:rPr>
+          <w:rFonts w:ascii="Arial" w:hAnsi="Arial" w:cs="Arial"/>
+          <w:b w:val="0"/>
+          <w:sz w:val="24"/>
+        </w:rPr>
+      </w:pPr>
+    </w:p>
+    <w:p>
+      <w:pPr>
+        <w:pStyle w:val="Title"/>
+        <w:spacing w:line="360" w:lineRule="auto"/>
+        <w:jc w:val="left"/>
+        <w:rPr>
+          <w:rFonts w:ascii="Arial" w:hAnsi="Arial" w:cs="Arial"/>
+          <w:b w:val="0"/>
+          <w:sz w:val="24"/>
+        </w:rPr>
+      </w:pPr>
+    </w:p>
+    <w:p>
+      <w:pPr>
+        <w:pStyle w:val="Title"/>
+        <w:shd w:val="clear" w:color="auto" w:fill="9CC2E5" w:themeFill="accent5" w:themeFillTint="99"/>
+        <w:spacing w:line="360" w:lineRule="auto"/>
+        <w:rPr>
+          <w:rFonts w:ascii="Arial" w:hAnsi="Arial" w:cs="Arial"/>
+          <w:sz w:val="24"/>
+        </w:rPr>
+      </w:pPr>
+      <w:r>
+        <w:rPr>
+          <w:rFonts w:ascii="Arial" w:hAnsi="Arial" w:cs="Arial"/>
+          <w:sz w:val="24"/>
+        </w:rPr>
+        <w:lastRenderedPageBreak/>
+        <w:t xml:space="preserve">INDEX </w:t>
+      </w:r>
+      <w:r>
+        <w:rPr>
+          <w:rFonts w:ascii="Arial" w:hAnsi="Arial" w:cs="Arial"/>
+          <w:sz w:val="24"/>
+        </w:rPr>
+        <w:t>3</w:t>
+      </w:r>
+    </w:p>
+    <w:p>
+      <w:pPr>
+        <w:pStyle w:val="Title"/>
+        <w:spacing w:line="360" w:lineRule="auto"/>
+        <w:jc w:val="left"/>
+        <w:rPr>
+          <w:rFonts w:ascii="Arial" w:hAnsi="Arial" w:cs="Arial"/>
+          <w:b w:val="0"/>
+          <w:sz w:val="24"/>
+        </w:rPr>
+      </w:pPr>
+      <w:r>
+        <w:rPr>
+          <w:noProof/>
+        </w:rPr>
+        <w:drawing>
+          <wp:anchor distT="0" distB="0" distL="114300" distR="114300" simplePos="0" relativeHeight="251669504" behindDoc="0" locked="0" layoutInCell="1" allowOverlap="1" wp14:anchorId="2287022B" wp14:editId="5234EAA3">
+            <wp:simplePos x="0" y="0"/>
+            <wp:positionH relativeFrom="page">
+              <wp:posOffset>305435</wp:posOffset>
+            </wp:positionH>
+            <wp:positionV relativeFrom="paragraph">
+              <wp:posOffset>360680</wp:posOffset>
+            </wp:positionV>
+            <wp:extent cx="7018655" cy="6667500"/>
+            <wp:effectExtent l="0" t="0" r="0" b="0"/>
+            <wp:wrapSquare wrapText="bothSides"/>
+            <wp:docPr id="6" name="Picture 6"/>
+            <wp:cNvGraphicFramePr>
+              <a:graphicFrameLocks xmlns:a="http://schemas.openxmlformats.org/drawingml/2006/main" noChangeAspect="1"/>
+            </wp:cNvGraphicFramePr>
+            <a:graphic xmlns:a="http://schemas.openxmlformats.org/drawingml/2006/main">
+              <a:graphicData uri="http://schemas.openxmlformats.org/drawingml/2006/picture">
+                <pic:pic xmlns:pic="http://schemas.openxmlformats.org/drawingml/2006/picture">
+                  <pic:nvPicPr>
+                    <pic:cNvPr id="0" name="Picture 1"/>
+                    <pic:cNvPicPr>
+                      <a:picLocks noChangeAspect="1" noChangeArrowheads="1"/>
+                    </pic:cNvPicPr>
+                  </pic:nvPicPr>
+                  <pic:blipFill>
+                    <a:blip r:embed="rId25">
+                      <a:extLst>
+                        <a:ext uri="{28A0092B-C50C-407E-A947-70E740481C1C}">
+                          <a14:useLocalDpi xmlns:a14="http://schemas.microsoft.com/office/drawing/2010/main" val="0"/>
+                        </a:ext>
+                      </a:extLst>
+                    </a:blip>
+                    <a:srcRect/>
+                    <a:stretch>
+                      <a:fillRect/>
+                    </a:stretch>
+                  </pic:blipFill>
+                  <pic:spPr bwMode="auto">
+                    <a:xfrm>
+                      <a:off x="0" y="0"/>
+                      <a:ext cx="7018655" cy="6667500"/>
+                    </a:xfrm>
+                    <a:prstGeom prst="rect">
+                      <a:avLst/>
+                    </a:prstGeom>
+                    <a:noFill/>
+                    <a:ln>
+                      <a:noFill/>
+                    </a:ln>
+                  </pic:spPr>
+                </pic:pic>
+              </a:graphicData>
+            </a:graphic>
+            <wp14:sizeRelH relativeFrom="margin">
+              <wp14:pctWidth>0</wp14:pctWidth>
+            </wp14:sizeRelH>
+            <wp14:sizeRelV relativeFrom="margin">
+              <wp14:pctHeight>0</wp14:pctHeight>
+            </wp14:sizeRelV>
+          </wp:anchor>
+        </w:drawing>
+      </w:r>
+    </w:p>
+    <w:p>
+      <w:pPr>
+        <w:pStyle w:val="Title"/>
+        <w:spacing w:line="360" w:lineRule="auto"/>
+        <w:jc w:val="left"/>
+        <w:rPr>
+          <w:rFonts w:ascii="Arial" w:hAnsi="Arial" w:cs="Arial"/>
+          <w:b w:val="0"/>
+          <w:sz w:val="24"/>
+        </w:rPr>
+      </w:pPr>
+    </w:p>
+    <w:p>
+      <w:pPr>
+        <w:pStyle w:val="Title"/>
+        <w:spacing w:line="360" w:lineRule="auto"/>
+        <w:jc w:val="left"/>
+        <w:rPr>
+          <w:rFonts w:ascii="Arial" w:hAnsi="Arial" w:cs="Arial"/>
+          <w:b w:val="0"/>
+          <w:sz w:val="24"/>
+        </w:rPr>
+      </w:pPr>
+    </w:p>
+    <w:p>
+      <w:pPr>
+        <w:pStyle w:val="Title"/>
+        <w:spacing w:line="360" w:lineRule="auto"/>
+        <w:jc w:val="left"/>
+        <w:rPr>
+          <w:rFonts w:ascii="Arial" w:hAnsi="Arial" w:cs="Arial"/>
+          <w:b w:val="0"/>
+          <w:sz w:val="24"/>
+        </w:rPr>
+      </w:pPr>
+    </w:p>
+    <w:p>
+      <w:pPr>
+        <w:pStyle w:val="Title"/>
+        <w:spacing w:line="360" w:lineRule="auto"/>
+        <w:jc w:val="left"/>
+        <w:rPr>
+          <w:rFonts w:ascii="Arial" w:hAnsi="Arial" w:cs="Arial"/>
+          <w:b w:val="0"/>
+          <w:sz w:val="24"/>
+        </w:rPr>
+      </w:pPr>
+    </w:p>
+    <w:p>
+      <w:pPr>
+        <w:pStyle w:val="Title"/>
+        <w:spacing w:line="360" w:lineRule="auto"/>
+        <w:jc w:val="left"/>
+        <w:rPr>
+          <w:rFonts w:ascii="Arial" w:hAnsi="Arial" w:cs="Arial"/>
+          <w:b w:val="0"/>
           <w:sz w:val="24"/>
         </w:rPr>
       </w:pPr>
@@ -5939,7 +5915,6 @@
         </w:rPr>
         <w:t xml:space="preserve"> </w:t>
       </w:r>
-      <w:bookmarkStart w:id="0" w:name="_GoBack"/>
       <w:r>
         <w:rPr>
           <w:rFonts w:ascii="Arial" w:hAnsi="Arial" w:cs="Arial"/>
@@ -5948,7 +5923,6 @@
         </w:rPr>
         <w:t>four</w:t>
       </w:r>
-      <w:bookmarkEnd w:id="0"/>
       <w:r>
         <w:rPr>
           <w:rFonts w:ascii="Arial" w:hAnsi="Arial" w:cs="Arial"/>
@@ -6286,10 +6260,11 @@
       </w:r>
     </w:p>
     <w:sectPr>
-      <w:headerReference w:type="default" r:id="rId25"/>
-      <w:footerReference w:type="default" r:id="rId26"/>
+      <w:headerReference w:type="default" r:id="rId26"/>
+      <w:footerReference w:type="default" r:id="rId27"/>
       <w:pgSz w:w="11906" w:h="16838" w:code="9"/>
       <w:pgMar w:top="1440" w:right="1440" w:bottom="1440" w:left="1440" w:header="709" w:footer="709" w:gutter="0"/>
+      <w:pgNumType w:start="1"/>
       <w:cols w:space="708"/>
       <w:docGrid w:linePitch="360"/>
     </w:sectPr>
@@ -6298,7 +6273,7 @@
 </file>
 
 <file path=word/endnotes.xml><?xml version="1.0" encoding="utf-8"?>
-<w:endnotes xmlns:wpc="http://schemas.microsoft.com/office/word/2010/wordprocessingCanvas" xmlns:cx="http://schemas.microsoft.com/office/drawing/2014/chartex" xmlns:cx1="http://schemas.microsoft.com/office/drawing/2015/9/8/chartex" xmlns:mc="http://schemas.openxmlformats.org/markup-compatibility/2006" xmlns:o="urn:schemas-microsoft-com:office:office" xmlns:r="http://schemas.openxmlformats.org/officeDocument/2006/relationships" xmlns:m="http://schemas.openxmlformats.org/officeDocument/2006/math" xmlns:v="urn:schemas-microsoft-com:vml" xmlns:wp14="http://schemas.microsoft.com/office/word/2010/wordprocessingDrawing" xmlns:wp="http://schemas.openxmlformats.org/drawingml/2006/wordprocessingDrawing" xmlns:w10="urn:schemas-microsoft-com:office:word" xmlns:w="http://schemas.openxmlformats.org/wordprocessingml/2006/main" xmlns:w14="http://schemas.microsoft.com/office/word/2010/wordml" xmlns:w15="http://schemas.microsoft.com/office/word/2012/wordml" xmlns:w16se="http://schemas.microsoft.com/office/word/2015/wordml/symex" xmlns:wpg="http://schemas.microsoft.com/office/word/2010/wordprocessingGroup" xmlns:wpi="http://schemas.microsoft.com/office/word/2010/wordprocessingInk" xmlns:wne="http://schemas.microsoft.com/office/word/2006/wordml" xmlns:wps="http://schemas.microsoft.com/office/word/2010/wordprocessingShape" mc:Ignorable="w14 w15 w16se wp14">
+<w:endnotes xmlns:wpc="http://schemas.microsoft.com/office/word/2010/wordprocessingCanvas" xmlns:cx="http://schemas.microsoft.com/office/drawing/2014/chartex" xmlns:cx1="http://schemas.microsoft.com/office/drawing/2015/9/8/chartex" xmlns:cx2="http://schemas.microsoft.com/office/drawing/2015/10/21/chartex" xmlns:cx3="http://schemas.microsoft.com/office/drawing/2016/5/9/chartex" xmlns:cx4="http://schemas.microsoft.com/office/drawing/2016/5/10/chartex" xmlns:cx5="http://schemas.microsoft.com/office/drawing/2016/5/11/chartex" xmlns:cx6="http://schemas.microsoft.com/office/drawing/2016/5/12/chartex" xmlns:cx7="http://schemas.microsoft.com/office/drawing/2016/5/13/chartex" xmlns:cx8="http://schemas.microsoft.com/office/drawing/2016/5/14/chartex" xmlns:mc="http://schemas.openxmlformats.org/markup-compatibility/2006" xmlns:aink="http://schemas.microsoft.com/office/drawing/2016/ink" xmlns:am3d="http://schemas.microsoft.com/office/drawing/2017/model3d" xmlns:o="urn:schemas-microsoft-com:office:office" xmlns:r="http://schemas.openxmlformats.org/officeDocument/2006/relationships" xmlns:m="http://schemas.openxmlformats.org/officeDocument/2006/math" xmlns:v="urn:schemas-microsoft-com:vml" xmlns:wp14="http://schemas.microsoft.com/office/word/2010/wordprocessingDrawing" xmlns:wp="http://schemas.openxmlformats.org/drawingml/2006/wordprocessingDrawing" xmlns:w10="urn:schemas-microsoft-com:office:word" xmlns:w="http://schemas.openxmlformats.org/wordprocessingml/2006/main" xmlns:w14="http://schemas.microsoft.com/office/word/2010/wordml" xmlns:w15="http://schemas.microsoft.com/office/word/2012/wordml" xmlns:w16cid="http://schemas.microsoft.com/office/word/2016/wordml/cid" xmlns:w16se="http://schemas.microsoft.com/office/word/2015/wordml/symex" xmlns:wpg="http://schemas.microsoft.com/office/word/2010/wordprocessingGroup" xmlns:wpi="http://schemas.microsoft.com/office/word/2010/wordprocessingInk" xmlns:wne="http://schemas.microsoft.com/office/word/2006/wordml" xmlns:wps="http://schemas.microsoft.com/office/word/2010/wordprocessingShape" mc:Ignorable="w14 w15 w16se w16cid wp14">
   <w:endnote w:type="separator" w:id="-1">
     <w:p>
       <w:r>
@@ -6320,7 +6295,7 @@
 </file>
 
 <file path=word/footer1.xml><?xml version="1.0" encoding="utf-8"?>
-<w:ftr xmlns:wpc="http://schemas.microsoft.com/office/word/2010/wordprocessingCanvas" xmlns:cx="http://schemas.microsoft.com/office/drawing/2014/chartex" xmlns:cx1="http://schemas.microsoft.com/office/drawing/2015/9/8/chartex" xmlns:mc="http://schemas.openxmlformats.org/markup-compatibility/2006" xmlns:o="urn:schemas-microsoft-com:office:office" xmlns:r="http://schemas.openxmlformats.org/officeDocument/2006/relationships" xmlns:m="http://schemas.openxmlformats.org/officeDocument/2006/math" xmlns:v="urn:schemas-microsoft-com:vml" xmlns:wp14="http://schemas.microsoft.com/office/word/2010/wordprocessingDrawing" xmlns:wp="http://schemas.openxmlformats.org/drawingml/2006/wordprocessingDrawing" xmlns:w10="urn:schemas-microsoft-com:office:word" xmlns:w="http://schemas.openxmlformats.org/wordprocessingml/2006/main" xmlns:w14="http://schemas.microsoft.com/office/word/2010/wordml" xmlns:w15="http://schemas.microsoft.com/office/word/2012/wordml" xmlns:w16se="http://schemas.microsoft.com/office/word/2015/wordml/symex" xmlns:wpg="http://schemas.microsoft.com/office/word/2010/wordprocessingGroup" xmlns:wpi="http://schemas.microsoft.com/office/word/2010/wordprocessingInk" xmlns:wne="http://schemas.microsoft.com/office/word/2006/wordml" xmlns:wps="http://schemas.microsoft.com/office/word/2010/wordprocessingShape" mc:Ignorable="w14 w15 w16se wp14">
+<w:ftr xmlns:wpc="http://schemas.microsoft.com/office/word/2010/wordprocessingCanvas" xmlns:cx="http://schemas.microsoft.com/office/drawing/2014/chartex" xmlns:cx1="http://schemas.microsoft.com/office/drawing/2015/9/8/chartex" xmlns:cx2="http://schemas.microsoft.com/office/drawing/2015/10/21/chartex" xmlns:cx3="http://schemas.microsoft.com/office/drawing/2016/5/9/chartex" xmlns:cx4="http://schemas.microsoft.com/office/drawing/2016/5/10/chartex" xmlns:cx5="http://schemas.microsoft.com/office/drawing/2016/5/11/chartex" xmlns:cx6="http://schemas.microsoft.com/office/drawing/2016/5/12/chartex" xmlns:cx7="http://schemas.microsoft.com/office/drawing/2016/5/13/chartex" xmlns:cx8="http://schemas.microsoft.com/office/drawing/2016/5/14/chartex" xmlns:mc="http://schemas.openxmlformats.org/markup-compatibility/2006" xmlns:aink="http://schemas.microsoft.com/office/drawing/2016/ink" xmlns:am3d="http://schemas.microsoft.com/office/drawing/2017/model3d" xmlns:o="urn:schemas-microsoft-com:office:office" xmlns:r="http://schemas.openxmlformats.org/officeDocument/2006/relationships" xmlns:m="http://schemas.openxmlformats.org/officeDocument/2006/math" xmlns:v="urn:schemas-microsoft-com:vml" xmlns:wp14="http://schemas.microsoft.com/office/word/2010/wordprocessingDrawing" xmlns:wp="http://schemas.openxmlformats.org/drawingml/2006/wordprocessingDrawing" xmlns:w10="urn:schemas-microsoft-com:office:word" xmlns:w="http://schemas.openxmlformats.org/wordprocessingml/2006/main" xmlns:w14="http://schemas.microsoft.com/office/word/2010/wordml" xmlns:w15="http://schemas.microsoft.com/office/word/2012/wordml" xmlns:w16cid="http://schemas.microsoft.com/office/word/2016/wordml/cid" xmlns:w16se="http://schemas.microsoft.com/office/word/2015/wordml/symex" xmlns:wpg="http://schemas.microsoft.com/office/word/2010/wordprocessingGroup" xmlns:wpi="http://schemas.microsoft.com/office/word/2010/wordprocessingInk" xmlns:wne="http://schemas.microsoft.com/office/word/2006/wordml" xmlns:wps="http://schemas.microsoft.com/office/word/2010/wordprocessingShape" mc:Ignorable="w14 w15 w16se w16cid wp14">
   <w:p>
     <w:pPr>
       <w:pStyle w:val="Footer"/>
@@ -6454,7 +6429,7 @@
 </file>
 
 <file path=word/footnotes.xml><?xml version="1.0" encoding="utf-8"?>
-<w:footnotes xmlns:wpc="http://schemas.microsoft.com/office/word/2010/wordprocessingCanvas" xmlns:cx="http://schemas.microsoft.com/office/drawing/2014/chartex" xmlns:cx1="http://schemas.microsoft.com/office/drawing/2015/9/8/chartex" xmlns:mc="http://schemas.openxmlformats.org/markup-compatibility/2006" xmlns:o="urn:schemas-microsoft-com:office:office" xmlns:r="http://schemas.openxmlformats.org/officeDocument/2006/relationships" xmlns:m="http://schemas.openxmlformats.org/officeDocument/2006/math" xmlns:v="urn:schemas-microsoft-com:vml" xmlns:wp14="http://schemas.microsoft.com/office/word/2010/wordprocessingDrawing" xmlns:wp="http://schemas.openxmlformats.org/drawingml/2006/wordprocessingDrawing" xmlns:w10="urn:schemas-microsoft-com:office:word" xmlns:w="http://schemas.openxmlformats.org/wordprocessingml/2006/main" xmlns:w14="http://schemas.microsoft.com/office/word/2010/wordml" xmlns:w15="http://schemas.microsoft.com/office/word/2012/wordml" xmlns:w16se="http://schemas.microsoft.com/office/word/2015/wordml/symex" xmlns:wpg="http://schemas.microsoft.com/office/word/2010/wordprocessingGroup" xmlns:wpi="http://schemas.microsoft.com/office/word/2010/wordprocessingInk" xmlns:wne="http://schemas.microsoft.com/office/word/2006/wordml" xmlns:wps="http://schemas.microsoft.com/office/word/2010/wordprocessingShape" mc:Ignorable="w14 w15 w16se wp14">
+<w:footnotes xmlns:wpc="http://schemas.microsoft.com/office/word/2010/wordprocessingCanvas" xmlns:cx="http://schemas.microsoft.com/office/drawing/2014/chartex" xmlns:cx1="http://schemas.microsoft.com/office/drawing/2015/9/8/chartex" xmlns:cx2="http://schemas.microsoft.com/office/drawing/2015/10/21/chartex" xmlns:cx3="http://schemas.microsoft.com/office/drawing/2016/5/9/chartex" xmlns:cx4="http://schemas.microsoft.com/office/drawing/2016/5/10/chartex" xmlns:cx5="http://schemas.microsoft.com/office/drawing/2016/5/11/chartex" xmlns:cx6="http://schemas.microsoft.com/office/drawing/2016/5/12/chartex" xmlns:cx7="http://schemas.microsoft.com/office/drawing/2016/5/13/chartex" xmlns:cx8="http://schemas.microsoft.com/office/drawing/2016/5/14/chartex" xmlns:mc="http://schemas.openxmlformats.org/markup-compatibility/2006" xmlns:aink="http://schemas.microsoft.com/office/drawing/2016/ink" xmlns:am3d="http://schemas.microsoft.com/office/drawing/2017/model3d" xmlns:o="urn:schemas-microsoft-com:office:office" xmlns:r="http://schemas.openxmlformats.org/officeDocument/2006/relationships" xmlns:m="http://schemas.openxmlformats.org/officeDocument/2006/math" xmlns:v="urn:schemas-microsoft-com:vml" xmlns:wp14="http://schemas.microsoft.com/office/word/2010/wordprocessingDrawing" xmlns:wp="http://schemas.openxmlformats.org/drawingml/2006/wordprocessingDrawing" xmlns:w10="urn:schemas-microsoft-com:office:word" xmlns:w="http://schemas.openxmlformats.org/wordprocessingml/2006/main" xmlns:w14="http://schemas.microsoft.com/office/word/2010/wordml" xmlns:w15="http://schemas.microsoft.com/office/word/2012/wordml" xmlns:w16cid="http://schemas.microsoft.com/office/word/2016/wordml/cid" xmlns:w16se="http://schemas.microsoft.com/office/word/2015/wordml/symex" xmlns:wpg="http://schemas.microsoft.com/office/word/2010/wordprocessingGroup" xmlns:wpi="http://schemas.microsoft.com/office/word/2010/wordprocessingInk" xmlns:wne="http://schemas.microsoft.com/office/word/2006/wordml" xmlns:wps="http://schemas.microsoft.com/office/word/2010/wordprocessingShape" mc:Ignorable="w14 w15 w16se w16cid wp14">
   <w:footnote w:type="separator" w:id="-1">
     <w:p>
       <w:r>
@@ -6476,7 +6451,7 @@
 </file>
 
 <file path=word/header1.xml><?xml version="1.0" encoding="utf-8"?>
-<w:hdr xmlns:wpc="http://schemas.microsoft.com/office/word/2010/wordprocessingCanvas" xmlns:cx="http://schemas.microsoft.com/office/drawing/2014/chartex" xmlns:cx1="http://schemas.microsoft.com/office/drawing/2015/9/8/chartex" xmlns:mc="http://schemas.openxmlformats.org/markup-compatibility/2006" xmlns:o="urn:schemas-microsoft-com:office:office" xmlns:r="http://schemas.openxmlformats.org/officeDocument/2006/relationships" xmlns:m="http://schemas.openxmlformats.org/officeDocument/2006/math" xmlns:v="urn:schemas-microsoft-com:vml" xmlns:wp14="http://schemas.microsoft.com/office/word/2010/wordprocessingDrawing" xmlns:wp="http://schemas.openxmlformats.org/drawingml/2006/wordprocessingDrawing" xmlns:w10="urn:schemas-microsoft-com:office:word" xmlns:w="http://schemas.openxmlformats.org/wordprocessingml/2006/main" xmlns:w14="http://schemas.microsoft.com/office/word/2010/wordml" xmlns:w15="http://schemas.microsoft.com/office/word/2012/wordml" xmlns:w16se="http://schemas.microsoft.com/office/word/2015/wordml/symex" xmlns:wpg="http://schemas.microsoft.com/office/word/2010/wordprocessingGroup" xmlns:wpi="http://schemas.microsoft.com/office/word/2010/wordprocessingInk" xmlns:wne="http://schemas.microsoft.com/office/word/2006/wordml" xmlns:wps="http://schemas.microsoft.com/office/word/2010/wordprocessingShape" mc:Ignorable="w14 w15 w16se wp14">
+<w:hdr xmlns:wpc="http://schemas.microsoft.com/office/word/2010/wordprocessingCanvas" xmlns:cx="http://schemas.microsoft.com/office/drawing/2014/chartex" xmlns:cx1="http://schemas.microsoft.com/office/drawing/2015/9/8/chartex" xmlns:cx2="http://schemas.microsoft.com/office/drawing/2015/10/21/chartex" xmlns:cx3="http://schemas.microsoft.com/office/drawing/2016/5/9/chartex" xmlns:cx4="http://schemas.microsoft.com/office/drawing/2016/5/10/chartex" xmlns:cx5="http://schemas.microsoft.com/office/drawing/2016/5/11/chartex" xmlns:cx6="http://schemas.microsoft.com/office/drawing/2016/5/12/chartex" xmlns:cx7="http://schemas.microsoft.com/office/drawing/2016/5/13/chartex" xmlns:cx8="http://schemas.microsoft.com/office/drawing/2016/5/14/chartex" xmlns:mc="http://schemas.openxmlformats.org/markup-compatibility/2006" xmlns:aink="http://schemas.microsoft.com/office/drawing/2016/ink" xmlns:am3d="http://schemas.microsoft.com/office/drawing/2017/model3d" xmlns:o="urn:schemas-microsoft-com:office:office" xmlns:r="http://schemas.openxmlformats.org/officeDocument/2006/relationships" xmlns:m="http://schemas.openxmlformats.org/officeDocument/2006/math" xmlns:v="urn:schemas-microsoft-com:vml" xmlns:wp14="http://schemas.microsoft.com/office/word/2010/wordprocessingDrawing" xmlns:wp="http://schemas.openxmlformats.org/drawingml/2006/wordprocessingDrawing" xmlns:w10="urn:schemas-microsoft-com:office:word" xmlns:w="http://schemas.openxmlformats.org/wordprocessingml/2006/main" xmlns:w14="http://schemas.microsoft.com/office/word/2010/wordml" xmlns:w15="http://schemas.microsoft.com/office/word/2012/wordml" xmlns:w16cid="http://schemas.microsoft.com/office/word/2016/wordml/cid" xmlns:w16se="http://schemas.microsoft.com/office/word/2015/wordml/symex" xmlns:wpg="http://schemas.microsoft.com/office/word/2010/wordprocessingGroup" xmlns:wpi="http://schemas.microsoft.com/office/word/2010/wordprocessingInk" xmlns:wne="http://schemas.microsoft.com/office/word/2006/wordml" xmlns:wps="http://schemas.microsoft.com/office/word/2010/wordprocessingShape" mc:Ignorable="w14 w15 w16se w16cid wp14">
   <w:p>
     <w:pPr>
       <w:pStyle w:val="Header"/>
@@ -6505,7 +6480,6 @@
       </w:rPr>
       <w:t xml:space="preserve"> </w:t>
     </w:r>
-    <w:proofErr w:type="spellStart"/>
     <w:r>
       <w:rPr>
         <w:rFonts w:ascii="Tahoma" w:hAnsi="Tahoma" w:cs="Tahoma"/>
@@ -6513,29 +6487,8 @@
         <w:szCs w:val="20"/>
         <w:lang w:val="en-IE"/>
       </w:rPr>
-      <w:t>Andreea</w:t>
+      <w:t>Andreea Iosip</w:t>
     </w:r>
-    <w:proofErr w:type="spellEnd"/>
-    <w:r>
-      <w:rPr>
-        <w:rFonts w:ascii="Tahoma" w:hAnsi="Tahoma" w:cs="Tahoma"/>
-        <w:sz w:val="18"/>
-        <w:szCs w:val="20"/>
-        <w:lang w:val="en-IE"/>
-      </w:rPr>
-      <w:t xml:space="preserve"> </w:t>
-    </w:r>
-    <w:proofErr w:type="spellStart"/>
-    <w:r>
-      <w:rPr>
-        <w:rFonts w:ascii="Tahoma" w:hAnsi="Tahoma" w:cs="Tahoma"/>
-        <w:sz w:val="18"/>
-        <w:szCs w:val="20"/>
-        <w:lang w:val="en-IE"/>
-      </w:rPr>
-      <w:t>Iosip</w:t>
-    </w:r>
-    <w:proofErr w:type="spellEnd"/>
     <w:r>
       <w:rPr>
         <w:rFonts w:ascii="Tahoma" w:hAnsi="Tahoma" w:cs="Tahoma"/>
@@ -6617,7 +6570,7 @@
 </file>
 
 <file path=word/numbering.xml><?xml version="1.0" encoding="utf-8"?>
-<w:numbering xmlns:wpc="http://schemas.microsoft.com/office/word/2010/wordprocessingCanvas" xmlns:cx="http://schemas.microsoft.com/office/drawing/2014/chartex" xmlns:cx1="http://schemas.microsoft.com/office/drawing/2015/9/8/chartex" xmlns:mc="http://schemas.openxmlformats.org/markup-compatibility/2006" xmlns:o="urn:schemas-microsoft-com:office:office" xmlns:r="http://schemas.openxmlformats.org/officeDocument/2006/relationships" xmlns:m="http://schemas.openxmlformats.org/officeDocument/2006/math" xmlns:v="urn:schemas-microsoft-com:vml" xmlns:wp14="http://schemas.microsoft.com/office/word/2010/wordprocessingDrawing" xmlns:wp="http://schemas.openxmlformats.org/drawingml/2006/wordprocessingDrawing" xmlns:w10="urn:schemas-microsoft-com:office:word" xmlns:w="http://schemas.openxmlformats.org/wordprocessingml/2006/main" xmlns:w14="http://schemas.microsoft.com/office/word/2010/wordml" xmlns:w15="http://schemas.microsoft.com/office/word/2012/wordml" xmlns:w16se="http://schemas.microsoft.com/office/word/2015/wordml/symex" xmlns:wpg="http://schemas.microsoft.com/office/word/2010/wordprocessingGroup" xmlns:wpi="http://schemas.microsoft.com/office/word/2010/wordprocessingInk" xmlns:wne="http://schemas.microsoft.com/office/word/2006/wordml" xmlns:wps="http://schemas.microsoft.com/office/word/2010/wordprocessingShape" mc:Ignorable="w14 w15 w16se wp14">
+<w:numbering xmlns:wpc="http://schemas.microsoft.com/office/word/2010/wordprocessingCanvas" xmlns:cx="http://schemas.microsoft.com/office/drawing/2014/chartex" xmlns:cx1="http://schemas.microsoft.com/office/drawing/2015/9/8/chartex" xmlns:cx2="http://schemas.microsoft.com/office/drawing/2015/10/21/chartex" xmlns:cx3="http://schemas.microsoft.com/office/drawing/2016/5/9/chartex" xmlns:cx4="http://schemas.microsoft.com/office/drawing/2016/5/10/chartex" xmlns:cx5="http://schemas.microsoft.com/office/drawing/2016/5/11/chartex" xmlns:cx6="http://schemas.microsoft.com/office/drawing/2016/5/12/chartex" xmlns:cx7="http://schemas.microsoft.com/office/drawing/2016/5/13/chartex" xmlns:cx8="http://schemas.microsoft.com/office/drawing/2016/5/14/chartex" xmlns:mc="http://schemas.openxmlformats.org/markup-compatibility/2006" xmlns:aink="http://schemas.microsoft.com/office/drawing/2016/ink" xmlns:am3d="http://schemas.microsoft.com/office/drawing/2017/model3d" xmlns:o="urn:schemas-microsoft-com:office:office" xmlns:r="http://schemas.openxmlformats.org/officeDocument/2006/relationships" xmlns:m="http://schemas.openxmlformats.org/officeDocument/2006/math" xmlns:v="urn:schemas-microsoft-com:vml" xmlns:wp14="http://schemas.microsoft.com/office/word/2010/wordprocessingDrawing" xmlns:wp="http://schemas.openxmlformats.org/drawingml/2006/wordprocessingDrawing" xmlns:w10="urn:schemas-microsoft-com:office:word" xmlns:w="http://schemas.openxmlformats.org/wordprocessingml/2006/main" xmlns:w14="http://schemas.microsoft.com/office/word/2010/wordml" xmlns:w15="http://schemas.microsoft.com/office/word/2012/wordml" xmlns:w16cid="http://schemas.microsoft.com/office/word/2016/wordml/cid" xmlns:w16se="http://schemas.microsoft.com/office/word/2015/wordml/symex" xmlns:wpg="http://schemas.microsoft.com/office/word/2010/wordprocessingGroup" xmlns:wpi="http://schemas.microsoft.com/office/word/2010/wordprocessingInk" xmlns:wne="http://schemas.microsoft.com/office/word/2006/wordml" xmlns:wps="http://schemas.microsoft.com/office/word/2010/wordprocessingShape" mc:Ignorable="w14 w15 w16se w16cid wp14">
   <w:abstractNum w:abstractNumId="0" w15:restartNumberingAfterBreak="0">
     <w:nsid w:val="0C205B4A"/>
     <w:multiLevelType w:val="hybridMultilevel"/>
@@ -9728,7 +9681,7 @@
 </file>
 
 <file path=word/styles.xml><?xml version="1.0" encoding="utf-8"?>
-<w:styles xmlns:mc="http://schemas.openxmlformats.org/markup-compatibility/2006" xmlns:r="http://schemas.openxmlformats.org/officeDocument/2006/relationships" xmlns:w="http://schemas.openxmlformats.org/wordprocessingml/2006/main" xmlns:w14="http://schemas.microsoft.com/office/word/2010/wordml" xmlns:w15="http://schemas.microsoft.com/office/word/2012/wordml" xmlns:w16se="http://schemas.microsoft.com/office/word/2015/wordml/symex" mc:Ignorable="w14 w15 w16se">
+<w:styles xmlns:mc="http://schemas.openxmlformats.org/markup-compatibility/2006" xmlns:r="http://schemas.openxmlformats.org/officeDocument/2006/relationships" xmlns:w="http://schemas.openxmlformats.org/wordprocessingml/2006/main" xmlns:w14="http://schemas.microsoft.com/office/word/2010/wordml" xmlns:w15="http://schemas.microsoft.com/office/word/2012/wordml" xmlns:w16cid="http://schemas.microsoft.com/office/word/2016/wordml/cid" xmlns:w16se="http://schemas.microsoft.com/office/word/2015/wordml/symex" mc:Ignorable="w14 w15 w16se w16cid">
   <w:docDefaults>
     <w:rPrDefault>
       <w:rPr>
@@ -9738,7 +9691,7 @@
     </w:rPrDefault>
     <w:pPrDefault/>
   </w:docDefaults>
-  <w:latentStyles w:defLockedState="0" w:defUIPriority="0" w:defSemiHidden="0" w:defUnhideWhenUsed="0" w:defQFormat="0" w:count="371">
+  <w:latentStyles w:defLockedState="0" w:defUIPriority="0" w:defSemiHidden="0" w:defUnhideWhenUsed="0" w:defQFormat="0" w:count="376">
     <w:lsdException w:name="Normal" w:qFormat="1"/>
     <w:lsdException w:name="heading 1" w:qFormat="1"/>
     <w:lsdException w:name="heading 2" w:semiHidden="1" w:unhideWhenUsed="1" w:qFormat="1"/>
@@ -9756,10 +9709,11 @@
     <w:lsdException w:name="Subtitle" w:qFormat="1"/>
     <w:lsdException w:name="Strong" w:qFormat="1"/>
     <w:lsdException w:name="Emphasis" w:qFormat="1"/>
+    <w:lsdException w:name="HTML Keyboard" w:semiHidden="1" w:unhideWhenUsed="1"/>
     <w:lsdException w:name="HTML Preformatted" w:semiHidden="1" w:unhideWhenUsed="1"/>
     <w:lsdException w:name="HTML Typewriter" w:semiHidden="1" w:unhideWhenUsed="1"/>
     <w:lsdException w:name="HTML Variable" w:semiHidden="1" w:unhideWhenUsed="1"/>
-    <w:lsdException w:name="Normal Table" w:semiHidden="1" w:unhideWhenUsed="1"/>
+    <w:lsdException w:name="annotation subject" w:semiHidden="1" w:unhideWhenUsed="1"/>
     <w:lsdException w:name="No List" w:semiHidden="1" w:uiPriority="99" w:unhideWhenUsed="1"/>
     <w:lsdException w:name="Outline List 1" w:semiHidden="1" w:unhideWhenUsed="1"/>
     <w:lsdException w:name="Outline List 2" w:semiHidden="1" w:unhideWhenUsed="1"/>
@@ -9801,11 +9755,8 @@
     <w:lsdException w:name="Table Contemporary" w:semiHidden="1" w:unhideWhenUsed="1"/>
     <w:lsdException w:name="Table Elegant" w:semiHidden="1" w:unhideWhenUsed="1"/>
     <w:lsdException w:name="Table Professional" w:semiHidden="1" w:unhideWhenUsed="1"/>
-    <w:lsdException w:name="Table Subtle 1" w:semiHidden="1" w:unhideWhenUsed="1"/>
     <w:lsdException w:name="Table Subtle 2" w:semiHidden="1" w:unhideWhenUsed="1"/>
     <w:lsdException w:name="Table Web 1" w:semiHidden="1" w:unhideWhenUsed="1"/>
-    <w:lsdException w:name="Table Web 2" w:semiHidden="1" w:unhideWhenUsed="1"/>
-    <w:lsdException w:name="Table Web 3" w:semiHidden="1" w:unhideWhenUsed="1"/>
     <w:lsdException w:name="Balloon Text" w:semiHidden="1" w:unhideWhenUsed="1"/>
     <w:lsdException w:name="Table Theme" w:semiHidden="1" w:unhideWhenUsed="1"/>
     <w:lsdException w:name="Placeholder Text" w:semiHidden="1" w:uiPriority="99"/>
@@ -10023,6 +9974,11 @@
     <w:lsdException w:name="List Table 5 Dark Accent 6" w:uiPriority="50"/>
     <w:lsdException w:name="List Table 6 Colorful Accent 6" w:uiPriority="51"/>
     <w:lsdException w:name="List Table 7 Colorful Accent 6" w:uiPriority="52"/>
+    <w:lsdException w:name="Mention" w:semiHidden="1" w:uiPriority="99" w:unhideWhenUsed="1"/>
+    <w:lsdException w:name="Smart Hyperlink" w:semiHidden="1" w:uiPriority="99" w:unhideWhenUsed="1"/>
+    <w:lsdException w:name="Hashtag" w:semiHidden="1" w:uiPriority="99" w:unhideWhenUsed="1"/>
+    <w:lsdException w:name="Unresolved Mention" w:semiHidden="1" w:uiPriority="99" w:unhideWhenUsed="1"/>
+    <w:lsdException w:name="Smart Link" w:semiHidden="1" w:uiPriority="99" w:unhideWhenUsed="1"/>
   </w:latentStyles>
   <w:style w:type="paragraph" w:default="1" w:styleId="Normal">
     <w:name w:val="Normal"/>

</xml_diff>